<commit_message>
Added more (variants of) decals, updated documentation
</commit_message>
<xml_diff>
--- a/Documentation/iR_DE_DecalLibrary_Documentation.docx
+++ b/Documentation/iR_DE_DecalLibrary_Documentation.docx
@@ -1,6 +1,6 @@
 
 <file path=word/document.xml><?xml version="1.0" encoding="utf-8"?>
-<w:document xmlns:wpc="http://schemas.microsoft.com/office/word/2010/wordprocessingCanvas" xmlns:cx="http://schemas.microsoft.com/office/drawing/2014/chartex" xmlns:cx1="http://schemas.microsoft.com/office/drawing/2015/9/8/chartex" xmlns:cx2="http://schemas.microsoft.com/office/drawing/2015/10/21/chartex" xmlns:cx3="http://schemas.microsoft.com/office/drawing/2016/5/9/chartex" xmlns:cx4="http://schemas.microsoft.com/office/drawing/2016/5/10/chartex" xmlns:cx5="http://schemas.microsoft.com/office/drawing/2016/5/11/chartex" xmlns:cx6="http://schemas.microsoft.com/office/drawing/2016/5/12/chartex" xmlns:cx7="http://schemas.microsoft.com/office/drawing/2016/5/13/chartex" xmlns:cx8="http://schemas.microsoft.com/office/drawing/2016/5/14/chartex" xmlns:mc="http://schemas.openxmlformats.org/markup-compatibility/2006" xmlns:aink="http://schemas.microsoft.com/office/drawing/2016/ink" xmlns:am3d="http://schemas.microsoft.com/office/drawing/2017/model3d" xmlns:o="urn:schemas-microsoft-com:office:office" xmlns:oel="http://schemas.microsoft.com/office/2019/extlst" xmlns:r="http://schemas.openxmlformats.org/officeDocument/2006/relationships" xmlns:m="http://schemas.openxmlformats.org/officeDocument/2006/math" xmlns:v="urn:schemas-microsoft-com:vml" xmlns:wp14="http://schemas.microsoft.com/office/word/2010/wordprocessingDrawing" xmlns:wp="http://schemas.openxmlformats.org/drawingml/2006/wordprocessingDrawing" xmlns:w10="urn:schemas-microsoft-com:office:word" xmlns:w="http://schemas.openxmlformats.org/wordprocessingml/2006/main" xmlns:w14="http://schemas.microsoft.com/office/word/2010/wordml" xmlns:w15="http://schemas.microsoft.com/office/word/2012/wordml" xmlns:w16cex="http://schemas.microsoft.com/office/word/2018/wordml/cex" xmlns:w16cid="http://schemas.microsoft.com/office/word/2016/wordml/cid" xmlns:w16="http://schemas.microsoft.com/office/word/2018/wordml" xmlns:w16du="http://schemas.microsoft.com/office/word/2023/wordml/word16du" xmlns:w16sdtdh="http://schemas.microsoft.com/office/word/2020/wordml/sdtdatahash" xmlns:w16se="http://schemas.microsoft.com/office/word/2015/wordml/symex" xmlns:wpg="http://schemas.microsoft.com/office/word/2010/wordprocessingGroup" xmlns:wpi="http://schemas.microsoft.com/office/word/2010/wordprocessingInk" xmlns:wne="http://schemas.microsoft.com/office/word/2006/wordml" xmlns:wps="http://schemas.microsoft.com/office/word/2010/wordprocessingShape" mc:Ignorable="w14 w15 w16se w16cid w16 w16cex w16sdtdh w16du wp14">
+<w:document xmlns:wpc="http://schemas.microsoft.com/office/word/2010/wordprocessingCanvas" xmlns:cx="http://schemas.microsoft.com/office/drawing/2014/chartex" xmlns:cx1="http://schemas.microsoft.com/office/drawing/2015/9/8/chartex" xmlns:cx2="http://schemas.microsoft.com/office/drawing/2015/10/21/chartex" xmlns:cx3="http://schemas.microsoft.com/office/drawing/2016/5/9/chartex" xmlns:cx4="http://schemas.microsoft.com/office/drawing/2016/5/10/chartex" xmlns:cx5="http://schemas.microsoft.com/office/drawing/2016/5/11/chartex" xmlns:cx6="http://schemas.microsoft.com/office/drawing/2016/5/12/chartex" xmlns:cx7="http://schemas.microsoft.com/office/drawing/2016/5/13/chartex" xmlns:cx8="http://schemas.microsoft.com/office/drawing/2016/5/14/chartex" xmlns:mc="http://schemas.openxmlformats.org/markup-compatibility/2006" xmlns:aink="http://schemas.microsoft.com/office/drawing/2016/ink" xmlns:am3d="http://schemas.microsoft.com/office/drawing/2017/model3d" xmlns:o="urn:schemas-microsoft-com:office:office" xmlns:oel="http://schemas.microsoft.com/office/2019/extlst" xmlns:r="http://schemas.openxmlformats.org/officeDocument/2006/relationships" xmlns:m="http://schemas.openxmlformats.org/officeDocument/2006/math" xmlns:v="urn:schemas-microsoft-com:vml" xmlns:wp14="http://schemas.microsoft.com/office/word/2010/wordprocessingDrawing" xmlns:wp="http://schemas.openxmlformats.org/drawingml/2006/wordprocessingDrawing" xmlns:w10="urn:schemas-microsoft-com:office:word" xmlns:w="http://schemas.openxmlformats.org/wordprocessingml/2006/main" xmlns:w14="http://schemas.microsoft.com/office/word/2010/wordml" xmlns:w15="http://schemas.microsoft.com/office/word/2012/wordml" xmlns:w16cex="http://schemas.microsoft.com/office/word/2018/wordml/cex" xmlns:w16cid="http://schemas.microsoft.com/office/word/2016/wordml/cid" xmlns:w16="http://schemas.microsoft.com/office/word/2018/wordml" xmlns:w16du="http://schemas.microsoft.com/office/word/2023/wordml/word16du" xmlns:w16sdtdh="http://schemas.microsoft.com/office/word/2020/wordml/sdtdatahash" xmlns:w16sdtfl="http://schemas.microsoft.com/office/word/2024/wordml/sdtformatlock" xmlns:w16se="http://schemas.microsoft.com/office/word/2015/wordml/symex" xmlns:wpg="http://schemas.microsoft.com/office/word/2010/wordprocessingGroup" xmlns:wpi="http://schemas.microsoft.com/office/word/2010/wordprocessingInk" xmlns:wne="http://schemas.microsoft.com/office/word/2006/wordml" xmlns:wps="http://schemas.microsoft.com/office/word/2010/wordprocessingShape" mc:Ignorable="w14 w15 w16se w16cid w16 w16cex w16sdtdh w16sdtfl w16du wp14">
   <w:background w:color="0B0C10" w:themeColor="background1"/>
   <w:body>
     <w:p>
@@ -1763,7 +1763,7 @@
                                     <w:sz w:val="22"/>
                                     <w:szCs w:val="22"/>
                                   </w:rPr>
-                                  <w:t>v1.0</w:t>
+                                  <w:t>v250101</w:t>
                                 </w:r>
                               </w:sdtContent>
                             </w:sdt>
@@ -1790,11 +1790,7 @@
           </mc:Choice>
           <mc:Fallback>
             <w:pict>
-              <v:shapetype w14:anchorId="1A091AE3" id="_x0000_t202" coordsize="21600,21600" o:spt="202" path="m,l,21600r21600,l21600,xe">
-                <v:stroke joinstyle="miter"/>
-                <v:path gradientshapeok="t" o:connecttype="rect"/>
-              </v:shapetype>
-              <v:shape id="Text Box 2" o:spid="_x0000_s1027" type="#_x0000_t202" style="position:absolute;left:0;text-align:left;margin-left:-10.9pt;margin-top:449.75pt;width:382.4pt;height:187.5pt;z-index:251658245;visibility:visible;mso-wrap-style:square;mso-width-percent:0;mso-height-percent:0;mso-wrap-distance-left:9pt;mso-wrap-distance-top:0;mso-wrap-distance-right:9pt;mso-wrap-distance-bottom:0;mso-position-horizontal:absolute;mso-position-horizontal-relative:text;mso-position-vertical:absolute;mso-position-vertical-relative:text;mso-width-percent:0;mso-height-percent:0;mso-width-relative:margin;mso-height-relative:margin;v-text-anchor:middle" o:gfxdata="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" fillcolor="#1f212d [2908]" strokecolor="#d5654e" strokeweight="6pt">
+              <v:shape w14:anchorId="1A091AE3" id="Text Box 2" o:spid="_x0000_s1027" type="#_x0000_t202" style="position:absolute;left:0;text-align:left;margin-left:-10.9pt;margin-top:449.75pt;width:382.4pt;height:187.5pt;z-index:251658245;visibility:visible;mso-wrap-style:square;mso-width-percent:0;mso-height-percent:0;mso-wrap-distance-left:9pt;mso-wrap-distance-top:0;mso-wrap-distance-right:9pt;mso-wrap-distance-bottom:0;mso-position-horizontal:absolute;mso-position-horizontal-relative:text;mso-position-vertical:absolute;mso-position-vertical-relative:text;mso-width-percent:0;mso-height-percent:0;mso-width-relative:margin;mso-height-relative:margin;v-text-anchor:middle" o:gfxdata="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" fillcolor="#1f212d [2908]" strokecolor="#d5654e" strokeweight="6pt">
                 <v:fill r:id="rId14" o:title="" color2="#0b0c10 [3212]" type="pattern"/>
                 <v:textbox>
                   <w:txbxContent>
@@ -1932,7 +1928,7 @@
                               <w:sz w:val="22"/>
                               <w:szCs w:val="22"/>
                             </w:rPr>
-                            <w:t>v1.0</w:t>
+                            <w:t>v250101</w:t>
                           </w:r>
                         </w:sdtContent>
                       </w:sdt>
@@ -1965,7 +1961,6 @@
         <w:pStyle w:val="Heading1"/>
       </w:pPr>
       <w:r>
-        <w:lastRenderedPageBreak/>
         <w:t>Requests and Suggestions</w:t>
       </w:r>
     </w:p>
@@ -1976,9 +1971,11 @@
       <w:r>
         <w:t xml:space="preserve"> in our GitHub </w:t>
       </w:r>
+      <w:proofErr w:type="gramStart"/>
       <w:r>
         <w:t>repository, or</w:t>
       </w:r>
+      <w:proofErr w:type="gramEnd"/>
       <w:r>
         <w:t xml:space="preserve"> ping our team in the TSC discord with your request</w:t>
       </w:r>
@@ -1995,21 +1992,10 @@
       </w:r>
     </w:p>
     <w:p>
-      <w:pPr>
-        <w:rPr>
-          <w:lang w:val="en-DE"/>
-        </w:rPr>
-      </w:pPr>
       <w:r>
-        <w:rPr>
-          <w:lang w:val="en-DE"/>
-        </w:rPr>
         <w:t>You may utilise the files in this repository for your own train liveries. However, while doing so, you must follow the following rules unless disclosed in a prior agreement</w:t>
       </w:r>
       <w:r>
-        <w:rPr>
-          <w:lang w:val="en-DE"/>
-        </w:rPr>
         <w:t>.</w:t>
       </w:r>
     </w:p>
@@ -2020,42 +2006,24 @@
           <w:ilvl w:val="0"/>
           <w:numId w:val="12"/>
         </w:numPr>
-        <w:rPr>
-          <w:lang w:val="en-DE"/>
-        </w:rPr>
       </w:pPr>
       <w:r>
-        <w:rPr>
-          <w:lang w:val="en-DE"/>
-        </w:rPr>
         <w:t>Do not use the files without crediting us (</w:t>
       </w:r>
       <w:proofErr w:type="spellStart"/>
       <w:r>
-        <w:rPr>
-          <w:lang w:val="en-DE"/>
-        </w:rPr>
         <w:t>ilo</w:t>
       </w:r>
       <w:proofErr w:type="spellEnd"/>
       <w:r>
-        <w:rPr>
-          <w:lang w:val="en-DE"/>
-        </w:rPr>
         <w:t xml:space="preserve"> </w:t>
       </w:r>
       <w:proofErr w:type="spellStart"/>
       <w:r>
-        <w:rPr>
-          <w:lang w:val="en-DE"/>
-        </w:rPr>
         <w:t>sama</w:t>
       </w:r>
       <w:proofErr w:type="spellEnd"/>
       <w:r>
-        <w:rPr>
-          <w:lang w:val="en-DE"/>
-        </w:rPr>
         <w:t xml:space="preserve"> RAIL)</w:t>
       </w:r>
     </w:p>
@@ -2066,14 +2034,8 @@
           <w:ilvl w:val="0"/>
           <w:numId w:val="12"/>
         </w:numPr>
-        <w:rPr>
-          <w:lang w:val="en-DE"/>
-        </w:rPr>
       </w:pPr>
       <w:r>
-        <w:rPr>
-          <w:lang w:val="en-DE"/>
-        </w:rPr>
         <w:t>Do not use the files outside of train simulators</w:t>
       </w:r>
     </w:p>
@@ -2084,14 +2046,8 @@
           <w:ilvl w:val="0"/>
           <w:numId w:val="12"/>
         </w:numPr>
-        <w:rPr>
-          <w:lang w:val="en-DE"/>
-        </w:rPr>
       </w:pPr>
       <w:r>
-        <w:rPr>
-          <w:lang w:val="en-DE"/>
-        </w:rPr>
         <w:t>Do not use the files commercially</w:t>
       </w:r>
     </w:p>
@@ -2305,7 +2261,6 @@
         <w:pStyle w:val="Heading1"/>
       </w:pPr>
       <w:r>
-        <w:lastRenderedPageBreak/>
         <w:t>Decals</w:t>
       </w:r>
     </w:p>
@@ -2344,6 +2299,7 @@
       <w:tr>
         <w:trPr>
           <w:cnfStyle w:val="100000000000" w:firstRow="1" w:lastRow="0" w:firstColumn="0" w:lastColumn="0" w:oddVBand="0" w:evenVBand="0" w:oddHBand="0" w:evenHBand="0" w:firstRowFirstColumn="0" w:firstRowLastColumn="0" w:lastRowFirstColumn="0" w:lastRowLastColumn="0"/>
+          <w:tblHeader/>
         </w:trPr>
         <w:tc>
           <w:tcPr>
@@ -2526,7 +2482,6 @@
             <w:tcW w:w="2988" w:type="dxa"/>
           </w:tcPr>
           <w:p>
-            <w:proofErr w:type="gramStart"/>
             <w:r>
               <w:t>!</w:t>
             </w:r>
@@ -2535,7 +2490,6 @@
               <w:t>ArrowDiagonal</w:t>
             </w:r>
             <w:proofErr w:type="spellEnd"/>
-            <w:proofErr w:type="gramEnd"/>
           </w:p>
         </w:tc>
         <w:tc>
@@ -2622,17 +2576,12 @@
             <w:tcW w:w="2988" w:type="dxa"/>
           </w:tcPr>
           <w:p>
-            <w:proofErr w:type="gramStart"/>
             <w:r>
               <w:t>!</w:t>
             </w:r>
             <w:proofErr w:type="spellStart"/>
             <w:r>
-              <w:t>ArrowDiagonal</w:t>
-            </w:r>
-            <w:proofErr w:type="gramEnd"/>
-            <w:r>
-              <w:t>_NBO</w:t>
+              <w:t>ArrowDiagonal_NBO</w:t>
             </w:r>
             <w:proofErr w:type="spellEnd"/>
           </w:p>
@@ -2664,10 +2613,10 @@
                 <w:noProof/>
               </w:rPr>
               <w:drawing>
-                <wp:inline distT="0" distB="0" distL="0" distR="0" wp14:anchorId="5B55F0EE" wp14:editId="17F9BAC1">
+                <wp:inline distT="0" distB="0" distL="0" distR="0" wp14:anchorId="04E680F4" wp14:editId="37D78781">
                   <wp:extent cx="396000" cy="396000"/>
                   <wp:effectExtent l="0" t="0" r="4445" b="4445"/>
-                  <wp:docPr id="1363769440" name="Picture 13"/>
+                  <wp:docPr id="417755893" name="Picture 11"/>
                   <wp:cNvGraphicFramePr>
                     <a:graphicFrameLocks xmlns:a="http://schemas.openxmlformats.org/drawingml/2006/main" noChangeAspect="1"/>
                   </wp:cNvGraphicFramePr>
@@ -2675,7 +2624,7 @@
                     <a:graphicData uri="http://schemas.openxmlformats.org/drawingml/2006/picture">
                       <pic:pic xmlns:pic="http://schemas.openxmlformats.org/drawingml/2006/picture">
                         <pic:nvPicPr>
-                          <pic:cNvPr id="1363769440" name="Picture 13"/>
+                          <pic:cNvPr id="417755893" name="Picture 11"/>
                           <pic:cNvPicPr>
                             <a:picLocks noChangeAspect="1" noChangeArrowheads="1"/>
                           </pic:cNvPicPr>
@@ -2718,16 +2667,17 @@
             <w:tcW w:w="2988" w:type="dxa"/>
           </w:tcPr>
           <w:p>
-            <w:proofErr w:type="gramStart"/>
             <w:r>
               <w:t>!</w:t>
             </w:r>
             <w:proofErr w:type="spellStart"/>
             <w:r>
-              <w:t>ArrowStraight</w:t>
+              <w:t>ArrowDiagonal</w:t>
+            </w:r>
+            <w:r>
+              <w:t>_Red</w:t>
             </w:r>
             <w:proofErr w:type="spellEnd"/>
-            <w:proofErr w:type="gramEnd"/>
           </w:p>
         </w:tc>
         <w:tc>
@@ -2736,24 +2686,7 @@
           </w:tcPr>
           <w:p>
             <w:r>
-              <w:t xml:space="preserve">Arrow always aligned with left or bottom (see </w:t>
-            </w:r>
-            <w:hyperlink w:anchor="_Example_Arrow_Alignment" w:history="1">
-              <w:r>
-                <w:rPr>
-                  <w:rStyle w:val="Hyperlink"/>
-                  <w:color w:val="FFC000" w:themeColor="accent4"/>
-                </w:rPr>
-                <w:t>example</w:t>
-              </w:r>
-            </w:hyperlink>
-            <w:r>
-              <w:t>)</w:t>
-            </w:r>
-          </w:p>
-          <w:p>
-            <w:r>
-              <w:t>Rotate/mirror UV map (or texture) for other orientations</w:t>
+              <w:t>Rotate UV map (or texture) for other orientations</w:t>
             </w:r>
           </w:p>
         </w:tc>
@@ -2777,10 +2710,10 @@
                 <w:noProof/>
               </w:rPr>
               <w:drawing>
-                <wp:inline distT="0" distB="0" distL="0" distR="0" wp14:anchorId="09370A9E" wp14:editId="33492413">
+                <wp:inline distT="0" distB="0" distL="0" distR="0" wp14:anchorId="20451C78" wp14:editId="203F4F72">
                   <wp:extent cx="396000" cy="396000"/>
                   <wp:effectExtent l="0" t="0" r="4445" b="4445"/>
-                  <wp:docPr id="1742757070" name="Picture 14"/>
+                  <wp:docPr id="939812431" name="Picture 12"/>
                   <wp:cNvGraphicFramePr>
                     <a:graphicFrameLocks xmlns:a="http://schemas.openxmlformats.org/drawingml/2006/main" noChangeAspect="1"/>
                   </wp:cNvGraphicFramePr>
@@ -2788,7 +2721,7 @@
                     <a:graphicData uri="http://schemas.openxmlformats.org/drawingml/2006/picture">
                       <pic:pic xmlns:pic="http://schemas.openxmlformats.org/drawingml/2006/picture">
                         <pic:nvPicPr>
-                          <pic:cNvPr id="1742757070" name="Picture 14"/>
+                          <pic:cNvPr id="939812431" name="Picture 12"/>
                           <pic:cNvPicPr>
                             <a:picLocks noChangeAspect="1" noChangeArrowheads="1"/>
                           </pic:cNvPicPr>
@@ -2831,19 +2764,28 @@
             <w:tcW w:w="2988" w:type="dxa"/>
           </w:tcPr>
           <w:p>
-            <w:proofErr w:type="gramStart"/>
             <w:r>
               <w:t>!</w:t>
             </w:r>
             <w:proofErr w:type="spellStart"/>
             <w:r>
-              <w:t>ArrowStraight</w:t>
-            </w:r>
-            <w:proofErr w:type="gramEnd"/>
-            <w:r>
-              <w:t>_NBO</w:t>
+              <w:t>ArrowDiagonal</w:t>
             </w:r>
             <w:proofErr w:type="spellEnd"/>
+            <w:r>
+              <w:t>_</w:t>
+            </w:r>
+            <w:r>
+              <w:t>_</w:t>
+            </w:r>
+            <w:proofErr w:type="spellStart"/>
+            <w:r>
+              <w:t>Red_</w:t>
+            </w:r>
+            <w:r>
+              <w:t>NBO</w:t>
+            </w:r>
+            <w:proofErr w:type="spellEnd"/>
           </w:p>
         </w:tc>
         <w:tc>
@@ -2852,24 +2794,7 @@
           </w:tcPr>
           <w:p>
             <w:r>
-              <w:t xml:space="preserve">Arrow always aligned with left or bottom (see </w:t>
-            </w:r>
-            <w:hyperlink w:anchor="_Example_Arrow_Alignment" w:history="1">
-              <w:r>
-                <w:rPr>
-                  <w:rStyle w:val="Hyperlink"/>
-                  <w:color w:val="FFC000" w:themeColor="accent4"/>
-                </w:rPr>
-                <w:t>example</w:t>
-              </w:r>
-            </w:hyperlink>
-            <w:r>
-              <w:t>)</w:t>
-            </w:r>
-          </w:p>
-          <w:p>
-            <w:r>
-              <w:t>Rotate/mirror UV map (or texture) for other orientations</w:t>
+              <w:t>Rotate UV map (or texture) for other orientations</w:t>
             </w:r>
           </w:p>
         </w:tc>
@@ -2890,10 +2815,10 @@
                 <w:noProof/>
               </w:rPr>
               <w:drawing>
-                <wp:inline distT="0" distB="0" distL="0" distR="0" wp14:anchorId="6E39F3D1" wp14:editId="6F29D7CF">
+                <wp:inline distT="0" distB="0" distL="0" distR="0" wp14:anchorId="5B55F0EE" wp14:editId="17F9BAC1">
                   <wp:extent cx="396000" cy="396000"/>
                   <wp:effectExtent l="0" t="0" r="4445" b="4445"/>
-                  <wp:docPr id="1282091150" name="Picture 11"/>
+                  <wp:docPr id="1363769440" name="Picture 13"/>
                   <wp:cNvGraphicFramePr>
                     <a:graphicFrameLocks xmlns:a="http://schemas.openxmlformats.org/drawingml/2006/main" noChangeAspect="1"/>
                   </wp:cNvGraphicFramePr>
@@ -2901,7 +2826,7 @@
                     <a:graphicData uri="http://schemas.openxmlformats.org/drawingml/2006/picture">
                       <pic:pic xmlns:pic="http://schemas.openxmlformats.org/drawingml/2006/picture">
                         <pic:nvPicPr>
-                          <pic:cNvPr id="1282091150" name="Picture 11"/>
+                          <pic:cNvPr id="1363769440" name="Picture 13"/>
                           <pic:cNvPicPr>
                             <a:picLocks noChangeAspect="1" noChangeArrowheads="1"/>
                           </pic:cNvPicPr>
@@ -2945,15 +2870,41 @@
           </w:tcPr>
           <w:p>
             <w:r>
-              <w:t>1stClass</w:t>
-            </w:r>
+              <w:t>!</w:t>
+            </w:r>
+            <w:proofErr w:type="spellStart"/>
+            <w:r>
+              <w:t>ArrowStraight</w:t>
+            </w:r>
+            <w:proofErr w:type="spellEnd"/>
           </w:p>
         </w:tc>
         <w:tc>
           <w:tcPr>
             <w:tcW w:w="5649" w:type="dxa"/>
           </w:tcPr>
-          <w:p/>
+          <w:p>
+            <w:r>
+              <w:t xml:space="preserve">Arrow always aligned with left or bottom (see </w:t>
+            </w:r>
+            <w:hyperlink w:anchor="_Example_Arrow_Alignment" w:history="1">
+              <w:r>
+                <w:rPr>
+                  <w:rStyle w:val="Hyperlink"/>
+                  <w:color w:val="FFC000" w:themeColor="accent4"/>
+                </w:rPr>
+                <w:t>example</w:t>
+              </w:r>
+            </w:hyperlink>
+            <w:r>
+              <w:t>)</w:t>
+            </w:r>
+          </w:p>
+          <w:p>
+            <w:r>
+              <w:t>Rotate/mirror UV map (or texture) for other orientations</w:t>
+            </w:r>
+          </w:p>
         </w:tc>
       </w:tr>
       <w:tr>
@@ -2975,10 +2926,10 @@
                 <w:noProof/>
               </w:rPr>
               <w:drawing>
-                <wp:inline distT="0" distB="0" distL="0" distR="0" wp14:anchorId="2F46F86C" wp14:editId="2DBAB7CC">
+                <wp:inline distT="0" distB="0" distL="0" distR="0" wp14:anchorId="09370A9E" wp14:editId="33492413">
                   <wp:extent cx="396000" cy="396000"/>
                   <wp:effectExtent l="0" t="0" r="4445" b="4445"/>
-                  <wp:docPr id="1057013418" name="Picture 12"/>
+                  <wp:docPr id="1742757070" name="Picture 14"/>
                   <wp:cNvGraphicFramePr>
                     <a:graphicFrameLocks xmlns:a="http://schemas.openxmlformats.org/drawingml/2006/main" noChangeAspect="1"/>
                   </wp:cNvGraphicFramePr>
@@ -2986,7 +2937,7 @@
                     <a:graphicData uri="http://schemas.openxmlformats.org/drawingml/2006/picture">
                       <pic:pic xmlns:pic="http://schemas.openxmlformats.org/drawingml/2006/picture">
                         <pic:nvPicPr>
-                          <pic:cNvPr id="1057013418" name="Picture 12"/>
+                          <pic:cNvPr id="1742757070" name="Picture 14"/>
                           <pic:cNvPicPr>
                             <a:picLocks noChangeAspect="1" noChangeArrowheads="1"/>
                           </pic:cNvPicPr>
@@ -3030,15 +2981,41 @@
           </w:tcPr>
           <w:p>
             <w:r>
-              <w:t>1stClass_NBO</w:t>
-            </w:r>
+              <w:t>!</w:t>
+            </w:r>
+            <w:proofErr w:type="spellStart"/>
+            <w:r>
+              <w:t>ArrowStraight_NBO</w:t>
+            </w:r>
+            <w:proofErr w:type="spellEnd"/>
           </w:p>
         </w:tc>
         <w:tc>
           <w:tcPr>
             <w:tcW w:w="5649" w:type="dxa"/>
           </w:tcPr>
-          <w:p/>
+          <w:p>
+            <w:r>
+              <w:t xml:space="preserve">Arrow always aligned with left or bottom (see </w:t>
+            </w:r>
+            <w:hyperlink w:anchor="_Example_Arrow_Alignment" w:history="1">
+              <w:r>
+                <w:rPr>
+                  <w:rStyle w:val="Hyperlink"/>
+                  <w:color w:val="FFC000" w:themeColor="accent4"/>
+                </w:rPr>
+                <w:t>example</w:t>
+              </w:r>
+            </w:hyperlink>
+            <w:r>
+              <w:t>)</w:t>
+            </w:r>
+          </w:p>
+          <w:p>
+            <w:r>
+              <w:t>Rotate/mirror UV map (or texture) for other orientations</w:t>
+            </w:r>
+          </w:p>
         </w:tc>
       </w:tr>
       <w:tr>
@@ -3057,10 +3034,10 @@
                 <w:noProof/>
               </w:rPr>
               <w:drawing>
-                <wp:inline distT="0" distB="0" distL="0" distR="0" wp14:anchorId="5661C45B" wp14:editId="361A65A8">
+                <wp:inline distT="0" distB="0" distL="0" distR="0" wp14:anchorId="15D7683B" wp14:editId="166AF4D5">
                   <wp:extent cx="396000" cy="396000"/>
                   <wp:effectExtent l="0" t="0" r="4445" b="4445"/>
-                  <wp:docPr id="1804136024" name="Picture 7"/>
+                  <wp:docPr id="1572856521" name="Picture 13"/>
                   <wp:cNvGraphicFramePr>
                     <a:graphicFrameLocks xmlns:a="http://schemas.openxmlformats.org/drawingml/2006/main" noChangeAspect="1"/>
                   </wp:cNvGraphicFramePr>
@@ -3068,7 +3045,7 @@
                     <a:graphicData uri="http://schemas.openxmlformats.org/drawingml/2006/picture">
                       <pic:pic xmlns:pic="http://schemas.openxmlformats.org/drawingml/2006/picture">
                         <pic:nvPicPr>
-                          <pic:cNvPr id="1804136024" name="Picture 7"/>
+                          <pic:cNvPr id="1572856521" name="Picture 13"/>
                           <pic:cNvPicPr>
                             <a:picLocks noChangeAspect="1" noChangeArrowheads="1"/>
                           </pic:cNvPicPr>
@@ -3112,15 +3089,44 @@
           </w:tcPr>
           <w:p>
             <w:r>
-              <w:t>2ndClass</w:t>
-            </w:r>
+              <w:t>!</w:t>
+            </w:r>
+            <w:proofErr w:type="spellStart"/>
+            <w:r>
+              <w:t>ArrowStraight</w:t>
+            </w:r>
+            <w:r>
+              <w:t>_Red</w:t>
+            </w:r>
+            <w:proofErr w:type="spellEnd"/>
           </w:p>
         </w:tc>
         <w:tc>
           <w:tcPr>
             <w:tcW w:w="5649" w:type="dxa"/>
           </w:tcPr>
-          <w:p/>
+          <w:p>
+            <w:r>
+              <w:t xml:space="preserve">Arrow always aligned with left or bottom (see </w:t>
+            </w:r>
+            <w:hyperlink w:anchor="_Example_Arrow_Alignment" w:history="1">
+              <w:r>
+                <w:rPr>
+                  <w:rStyle w:val="Hyperlink"/>
+                  <w:color w:val="FFC000" w:themeColor="accent4"/>
+                </w:rPr>
+                <w:t>example</w:t>
+              </w:r>
+            </w:hyperlink>
+            <w:r>
+              <w:t>)</w:t>
+            </w:r>
+          </w:p>
+          <w:p>
+            <w:r>
+              <w:t>Rotate/mirror UV map (or texture) for other orientations</w:t>
+            </w:r>
+          </w:p>
         </w:tc>
       </w:tr>
       <w:tr>
@@ -3142,10 +3148,10 @@
                 <w:noProof/>
               </w:rPr>
               <w:drawing>
-                <wp:inline distT="0" distB="0" distL="0" distR="0" wp14:anchorId="16CBDF21" wp14:editId="110CE0D7">
+                <wp:inline distT="0" distB="0" distL="0" distR="0" wp14:anchorId="38894996" wp14:editId="76F0FEC6">
                   <wp:extent cx="396000" cy="396000"/>
                   <wp:effectExtent l="0" t="0" r="4445" b="4445"/>
-                  <wp:docPr id="1449463452" name="Picture 9"/>
+                  <wp:docPr id="1743288614" name="Picture 14"/>
                   <wp:cNvGraphicFramePr>
                     <a:graphicFrameLocks xmlns:a="http://schemas.openxmlformats.org/drawingml/2006/main" noChangeAspect="1"/>
                   </wp:cNvGraphicFramePr>
@@ -3153,7 +3159,7 @@
                     <a:graphicData uri="http://schemas.openxmlformats.org/drawingml/2006/picture">
                       <pic:pic xmlns:pic="http://schemas.openxmlformats.org/drawingml/2006/picture">
                         <pic:nvPicPr>
-                          <pic:cNvPr id="1449463452" name="Picture 9"/>
+                          <pic:cNvPr id="1743288614" name="Picture 14"/>
                           <pic:cNvPicPr>
                             <a:picLocks noChangeAspect="1" noChangeArrowheads="1"/>
                           </pic:cNvPicPr>
@@ -3197,15 +3203,47 @@
           </w:tcPr>
           <w:p>
             <w:r>
-              <w:t>2ndClass_NBO</w:t>
-            </w:r>
+              <w:t>!</w:t>
+            </w:r>
+            <w:proofErr w:type="spellStart"/>
+            <w:r>
+              <w:t>ArrowStraight_</w:t>
+            </w:r>
+            <w:r>
+              <w:t>Red_</w:t>
+            </w:r>
+            <w:r>
+              <w:t>NBO</w:t>
+            </w:r>
+            <w:proofErr w:type="spellEnd"/>
           </w:p>
         </w:tc>
         <w:tc>
           <w:tcPr>
             <w:tcW w:w="5649" w:type="dxa"/>
           </w:tcPr>
-          <w:p/>
+          <w:p>
+            <w:r>
+              <w:t xml:space="preserve">Arrow always aligned with left or bottom (see </w:t>
+            </w:r>
+            <w:hyperlink w:anchor="_Example_Arrow_Alignment" w:history="1">
+              <w:r>
+                <w:rPr>
+                  <w:rStyle w:val="Hyperlink"/>
+                  <w:color w:val="FFC000" w:themeColor="accent4"/>
+                </w:rPr>
+                <w:t>example</w:t>
+              </w:r>
+            </w:hyperlink>
+            <w:r>
+              <w:t>)</w:t>
+            </w:r>
+          </w:p>
+          <w:p>
+            <w:r>
+              <w:t>Rotate/mirror UV map (or texture) for other orientations</w:t>
+            </w:r>
+          </w:p>
         </w:tc>
       </w:tr>
       <w:tr>
@@ -3224,10 +3262,10 @@
                 <w:noProof/>
               </w:rPr>
               <w:drawing>
-                <wp:inline distT="0" distB="0" distL="0" distR="0" wp14:anchorId="2A1C86ED" wp14:editId="0D0EEFA9">
+                <wp:inline distT="0" distB="0" distL="0" distR="0" wp14:anchorId="6E39F3D1" wp14:editId="6F29D7CF">
                   <wp:extent cx="396000" cy="396000"/>
                   <wp:effectExtent l="0" t="0" r="4445" b="4445"/>
-                  <wp:docPr id="439815927" name="Picture 17"/>
+                  <wp:docPr id="1282091150" name="Picture 11"/>
                   <wp:cNvGraphicFramePr>
                     <a:graphicFrameLocks xmlns:a="http://schemas.openxmlformats.org/drawingml/2006/main" noChangeAspect="1"/>
                   </wp:cNvGraphicFramePr>
@@ -3235,7 +3273,7 @@
                     <a:graphicData uri="http://schemas.openxmlformats.org/drawingml/2006/picture">
                       <pic:pic xmlns:pic="http://schemas.openxmlformats.org/drawingml/2006/picture">
                         <pic:nvPicPr>
-                          <pic:cNvPr id="0" name="Picture 11"/>
+                          <pic:cNvPr id="1282091150" name="Picture 11"/>
                           <pic:cNvPicPr>
                             <a:picLocks noChangeAspect="1" noChangeArrowheads="1"/>
                           </pic:cNvPicPr>
@@ -3248,7 +3286,6 @@
                               </a:ext>
                             </a:extLst>
                           </a:blip>
-                          <a:srcRect/>
                           <a:stretch>
                             <a:fillRect/>
                           </a:stretch>
@@ -3280,7 +3317,7 @@
           </w:tcPr>
           <w:p>
             <w:r>
-              <w:t>Bike</w:t>
+              <w:t>1stClass</w:t>
             </w:r>
           </w:p>
         </w:tc>
@@ -3310,10 +3347,10 @@
                 <w:noProof/>
               </w:rPr>
               <w:drawing>
-                <wp:inline distT="0" distB="0" distL="0" distR="0" wp14:anchorId="3C4D24C5" wp14:editId="179D6A97">
+                <wp:inline distT="0" distB="0" distL="0" distR="0" wp14:anchorId="2F46F86C" wp14:editId="2DBAB7CC">
                   <wp:extent cx="396000" cy="396000"/>
                   <wp:effectExtent l="0" t="0" r="4445" b="4445"/>
-                  <wp:docPr id="1369015922" name="Picture 18"/>
+                  <wp:docPr id="1057013418" name="Picture 12"/>
                   <wp:cNvGraphicFramePr>
                     <a:graphicFrameLocks xmlns:a="http://schemas.openxmlformats.org/drawingml/2006/main" noChangeAspect="1"/>
                   </wp:cNvGraphicFramePr>
@@ -3321,7 +3358,7 @@
                     <a:graphicData uri="http://schemas.openxmlformats.org/drawingml/2006/picture">
                       <pic:pic xmlns:pic="http://schemas.openxmlformats.org/drawingml/2006/picture">
                         <pic:nvPicPr>
-                          <pic:cNvPr id="0" name="Picture 12"/>
+                          <pic:cNvPr id="1057013418" name="Picture 12"/>
                           <pic:cNvPicPr>
                             <a:picLocks noChangeAspect="1" noChangeArrowheads="1"/>
                           </pic:cNvPicPr>
@@ -3334,7 +3371,6 @@
                               </a:ext>
                             </a:extLst>
                           </a:blip>
-                          <a:srcRect/>
                           <a:stretch>
                             <a:fillRect/>
                           </a:stretch>
@@ -3365,11 +3401,9 @@
             <w:tcW w:w="2988" w:type="dxa"/>
           </w:tcPr>
           <w:p>
-            <w:proofErr w:type="spellStart"/>
-            <w:r>
-              <w:t>Bike_NBG</w:t>
-            </w:r>
-            <w:proofErr w:type="spellEnd"/>
+            <w:r>
+              <w:t>1stClass_NBO</w:t>
+            </w:r>
           </w:p>
         </w:tc>
         <w:tc>
@@ -3395,10 +3429,10 @@
                 <w:noProof/>
               </w:rPr>
               <w:drawing>
-                <wp:inline distT="0" distB="0" distL="0" distR="0" wp14:anchorId="0FBABF6E" wp14:editId="0E6A1B13">
+                <wp:inline distT="0" distB="0" distL="0" distR="0" wp14:anchorId="5661C45B" wp14:editId="361A65A8">
                   <wp:extent cx="396000" cy="396000"/>
                   <wp:effectExtent l="0" t="0" r="4445" b="4445"/>
-                  <wp:docPr id="484418482" name="Picture 19"/>
+                  <wp:docPr id="1804136024" name="Picture 7"/>
                   <wp:cNvGraphicFramePr>
                     <a:graphicFrameLocks xmlns:a="http://schemas.openxmlformats.org/drawingml/2006/main" noChangeAspect="1"/>
                   </wp:cNvGraphicFramePr>
@@ -3406,7 +3440,7 @@
                     <a:graphicData uri="http://schemas.openxmlformats.org/drawingml/2006/picture">
                       <pic:pic xmlns:pic="http://schemas.openxmlformats.org/drawingml/2006/picture">
                         <pic:nvPicPr>
-                          <pic:cNvPr id="0" name="Picture 13"/>
+                          <pic:cNvPr id="1804136024" name="Picture 7"/>
                           <pic:cNvPicPr>
                             <a:picLocks noChangeAspect="1" noChangeArrowheads="1"/>
                           </pic:cNvPicPr>
@@ -3419,7 +3453,6 @@
                               </a:ext>
                             </a:extLst>
                           </a:blip>
-                          <a:srcRect/>
                           <a:stretch>
                             <a:fillRect/>
                           </a:stretch>
@@ -3451,7 +3484,7 @@
           </w:tcPr>
           <w:p>
             <w:r>
-              <w:t>Bistro</w:t>
+              <w:t>2ndClass</w:t>
             </w:r>
           </w:p>
         </w:tc>
@@ -3481,10 +3514,10 @@
                 <w:noProof/>
               </w:rPr>
               <w:drawing>
-                <wp:inline distT="0" distB="0" distL="0" distR="0" wp14:anchorId="7267915F" wp14:editId="3A87FFB8">
+                <wp:inline distT="0" distB="0" distL="0" distR="0" wp14:anchorId="16CBDF21" wp14:editId="110CE0D7">
                   <wp:extent cx="396000" cy="396000"/>
                   <wp:effectExtent l="0" t="0" r="4445" b="4445"/>
-                  <wp:docPr id="1730248326" name="Picture 20"/>
+                  <wp:docPr id="1449463452" name="Picture 9"/>
                   <wp:cNvGraphicFramePr>
                     <a:graphicFrameLocks xmlns:a="http://schemas.openxmlformats.org/drawingml/2006/main" noChangeAspect="1"/>
                   </wp:cNvGraphicFramePr>
@@ -3492,7 +3525,7 @@
                     <a:graphicData uri="http://schemas.openxmlformats.org/drawingml/2006/picture">
                       <pic:pic xmlns:pic="http://schemas.openxmlformats.org/drawingml/2006/picture">
                         <pic:nvPicPr>
-                          <pic:cNvPr id="0" name="Picture 14"/>
+                          <pic:cNvPr id="1449463452" name="Picture 9"/>
                           <pic:cNvPicPr>
                             <a:picLocks noChangeAspect="1" noChangeArrowheads="1"/>
                           </pic:cNvPicPr>
@@ -3505,7 +3538,6 @@
                               </a:ext>
                             </a:extLst>
                           </a:blip>
-                          <a:srcRect/>
                           <a:stretch>
                             <a:fillRect/>
                           </a:stretch>
@@ -3536,11 +3568,9 @@
             <w:tcW w:w="2988" w:type="dxa"/>
           </w:tcPr>
           <w:p>
-            <w:proofErr w:type="spellStart"/>
-            <w:r>
-              <w:t>Bistro_NBG</w:t>
-            </w:r>
-            <w:proofErr w:type="spellEnd"/>
+            <w:r>
+              <w:t>2ndClass_NBO</w:t>
+            </w:r>
           </w:p>
         </w:tc>
         <w:tc>
@@ -3566,10 +3596,10 @@
                 <w:noProof/>
               </w:rPr>
               <w:drawing>
-                <wp:inline distT="0" distB="0" distL="0" distR="0" wp14:anchorId="26093448" wp14:editId="081220FB">
+                <wp:inline distT="0" distB="0" distL="0" distR="0" wp14:anchorId="2A1C86ED" wp14:editId="0D0EEFA9">
                   <wp:extent cx="396000" cy="396000"/>
                   <wp:effectExtent l="0" t="0" r="4445" b="4445"/>
-                  <wp:docPr id="1575010024" name="Picture 21"/>
+                  <wp:docPr id="439815927" name="Picture 17"/>
                   <wp:cNvGraphicFramePr>
                     <a:graphicFrameLocks xmlns:a="http://schemas.openxmlformats.org/drawingml/2006/main" noChangeAspect="1"/>
                   </wp:cNvGraphicFramePr>
@@ -3577,7 +3607,7 @@
                     <a:graphicData uri="http://schemas.openxmlformats.org/drawingml/2006/picture">
                       <pic:pic xmlns:pic="http://schemas.openxmlformats.org/drawingml/2006/picture">
                         <pic:nvPicPr>
-                          <pic:cNvPr id="0" name="Picture 15"/>
+                          <pic:cNvPr id="0" name="Picture 11"/>
                           <pic:cNvPicPr>
                             <a:picLocks noChangeAspect="1" noChangeArrowheads="1"/>
                           </pic:cNvPicPr>
@@ -3621,11 +3651,9 @@
             <w:tcW w:w="2988" w:type="dxa"/>
           </w:tcPr>
           <w:p>
-            <w:proofErr w:type="spellStart"/>
-            <w:r>
-              <w:t>CCTV_o</w:t>
-            </w:r>
-            <w:proofErr w:type="spellEnd"/>
+            <w:r>
+              <w:t>Bike</w:t>
+            </w:r>
           </w:p>
         </w:tc>
         <w:tc>
@@ -3654,10 +3682,10 @@
                 <w:noProof/>
               </w:rPr>
               <w:drawing>
-                <wp:inline distT="0" distB="0" distL="0" distR="0" wp14:anchorId="4975DAE7" wp14:editId="58030CE2">
+                <wp:inline distT="0" distB="0" distL="0" distR="0" wp14:anchorId="3C4D24C5" wp14:editId="179D6A97">
                   <wp:extent cx="396000" cy="396000"/>
                   <wp:effectExtent l="0" t="0" r="4445" b="4445"/>
-                  <wp:docPr id="106537777" name="Picture 22"/>
+                  <wp:docPr id="1369015922" name="Picture 18"/>
                   <wp:cNvGraphicFramePr>
                     <a:graphicFrameLocks xmlns:a="http://schemas.openxmlformats.org/drawingml/2006/main" noChangeAspect="1"/>
                   </wp:cNvGraphicFramePr>
@@ -3665,7 +3693,7 @@
                     <a:graphicData uri="http://schemas.openxmlformats.org/drawingml/2006/picture">
                       <pic:pic xmlns:pic="http://schemas.openxmlformats.org/drawingml/2006/picture">
                         <pic:nvPicPr>
-                          <pic:cNvPr id="0" name="Picture 16"/>
+                          <pic:cNvPr id="0" name="Picture 12"/>
                           <pic:cNvPicPr>
                             <a:picLocks noChangeAspect="1" noChangeArrowheads="1"/>
                           </pic:cNvPicPr>
@@ -3711,7 +3739,7 @@
           <w:p>
             <w:proofErr w:type="spellStart"/>
             <w:r>
-              <w:t>CCTV_o_NBG</w:t>
+              <w:t>Bike_NBG</w:t>
             </w:r>
             <w:proofErr w:type="spellEnd"/>
           </w:p>
@@ -3739,10 +3767,10 @@
                 <w:noProof/>
               </w:rPr>
               <w:drawing>
-                <wp:inline distT="0" distB="0" distL="0" distR="0" wp14:anchorId="6A4C1E8C" wp14:editId="7CFF7716">
+                <wp:inline distT="0" distB="0" distL="0" distR="0" wp14:anchorId="0FBABF6E" wp14:editId="0E6A1B13">
                   <wp:extent cx="396000" cy="396000"/>
                   <wp:effectExtent l="0" t="0" r="4445" b="4445"/>
-                  <wp:docPr id="1726750241" name="Picture 23"/>
+                  <wp:docPr id="484418482" name="Picture 19"/>
                   <wp:cNvGraphicFramePr>
                     <a:graphicFrameLocks xmlns:a="http://schemas.openxmlformats.org/drawingml/2006/main" noChangeAspect="1"/>
                   </wp:cNvGraphicFramePr>
@@ -3750,7 +3778,7 @@
                     <a:graphicData uri="http://schemas.openxmlformats.org/drawingml/2006/picture">
                       <pic:pic xmlns:pic="http://schemas.openxmlformats.org/drawingml/2006/picture">
                         <pic:nvPicPr>
-                          <pic:cNvPr id="0" name="Picture 17"/>
+                          <pic:cNvPr id="0" name="Picture 13"/>
                           <pic:cNvPicPr>
                             <a:picLocks noChangeAspect="1" noChangeArrowheads="1"/>
                           </pic:cNvPicPr>
@@ -3795,7 +3823,7 @@
           </w:tcPr>
           <w:p>
             <w:r>
-              <w:t>Coach</w:t>
+              <w:t>Bistro</w:t>
             </w:r>
           </w:p>
         </w:tc>
@@ -3825,10 +3853,10 @@
                 <w:noProof/>
               </w:rPr>
               <w:drawing>
-                <wp:inline distT="0" distB="0" distL="0" distR="0" wp14:anchorId="3DC48F51" wp14:editId="1B99F958">
+                <wp:inline distT="0" distB="0" distL="0" distR="0" wp14:anchorId="7267915F" wp14:editId="3A87FFB8">
                   <wp:extent cx="396000" cy="396000"/>
                   <wp:effectExtent l="0" t="0" r="4445" b="4445"/>
-                  <wp:docPr id="1170638646" name="Picture 24"/>
+                  <wp:docPr id="1730248326" name="Picture 20"/>
                   <wp:cNvGraphicFramePr>
                     <a:graphicFrameLocks xmlns:a="http://schemas.openxmlformats.org/drawingml/2006/main" noChangeAspect="1"/>
                   </wp:cNvGraphicFramePr>
@@ -3836,7 +3864,7 @@
                     <a:graphicData uri="http://schemas.openxmlformats.org/drawingml/2006/picture">
                       <pic:pic xmlns:pic="http://schemas.openxmlformats.org/drawingml/2006/picture">
                         <pic:nvPicPr>
-                          <pic:cNvPr id="0" name="Picture 18"/>
+                          <pic:cNvPr id="0" name="Picture 14"/>
                           <pic:cNvPicPr>
                             <a:picLocks noChangeAspect="1" noChangeArrowheads="1"/>
                           </pic:cNvPicPr>
@@ -3880,12 +3908,11 @@
             <w:tcW w:w="2988" w:type="dxa"/>
           </w:tcPr>
           <w:p>
-            <w:r>
-              <w:t>DoorClosingWarning</w:t>
-            </w:r>
-            <w:r>
-              <w:t>_v1</w:t>
-            </w:r>
+            <w:proofErr w:type="spellStart"/>
+            <w:r>
+              <w:t>Bistro_NBG</w:t>
+            </w:r>
+            <w:proofErr w:type="spellEnd"/>
           </w:p>
         </w:tc>
         <w:tc>
@@ -3911,10 +3938,10 @@
                 <w:noProof/>
               </w:rPr>
               <w:drawing>
-                <wp:inline distT="0" distB="0" distL="0" distR="0" wp14:anchorId="7AE5DD96" wp14:editId="319E290F">
+                <wp:inline distT="0" distB="0" distL="0" distR="0" wp14:anchorId="26093448" wp14:editId="081220FB">
                   <wp:extent cx="396000" cy="396000"/>
                   <wp:effectExtent l="0" t="0" r="4445" b="4445"/>
-                  <wp:docPr id="827592752" name="Picture 25"/>
+                  <wp:docPr id="1575010024" name="Picture 21"/>
                   <wp:cNvGraphicFramePr>
                     <a:graphicFrameLocks xmlns:a="http://schemas.openxmlformats.org/drawingml/2006/main" noChangeAspect="1"/>
                   </wp:cNvGraphicFramePr>
@@ -3922,7 +3949,7 @@
                     <a:graphicData uri="http://schemas.openxmlformats.org/drawingml/2006/picture">
                       <pic:pic xmlns:pic="http://schemas.openxmlformats.org/drawingml/2006/picture">
                         <pic:nvPicPr>
-                          <pic:cNvPr id="0" name="Picture 19"/>
+                          <pic:cNvPr id="0" name="Picture 15"/>
                           <pic:cNvPicPr>
                             <a:picLocks noChangeAspect="1" noChangeArrowheads="1"/>
                           </pic:cNvPicPr>
@@ -3968,7 +3995,7 @@
           <w:p>
             <w:proofErr w:type="spellStart"/>
             <w:r>
-              <w:t>FallHazard</w:t>
+              <w:t>CCTV_o</w:t>
             </w:r>
             <w:proofErr w:type="spellEnd"/>
           </w:p>
@@ -3999,10 +4026,10 @@
                 <w:noProof/>
               </w:rPr>
               <w:drawing>
-                <wp:inline distT="0" distB="0" distL="0" distR="0" wp14:anchorId="33CC1934" wp14:editId="3AB7A0BC">
+                <wp:inline distT="0" distB="0" distL="0" distR="0" wp14:anchorId="4975DAE7" wp14:editId="58030CE2">
                   <wp:extent cx="396000" cy="396000"/>
                   <wp:effectExtent l="0" t="0" r="4445" b="4445"/>
-                  <wp:docPr id="2014903034" name="Picture 26"/>
+                  <wp:docPr id="106537777" name="Picture 22"/>
                   <wp:cNvGraphicFramePr>
                     <a:graphicFrameLocks xmlns:a="http://schemas.openxmlformats.org/drawingml/2006/main" noChangeAspect="1"/>
                   </wp:cNvGraphicFramePr>
@@ -4010,7 +4037,7 @@
                     <a:graphicData uri="http://schemas.openxmlformats.org/drawingml/2006/picture">
                       <pic:pic xmlns:pic="http://schemas.openxmlformats.org/drawingml/2006/picture">
                         <pic:nvPicPr>
-                          <pic:cNvPr id="0" name="Picture 20"/>
+                          <pic:cNvPr id="0" name="Picture 16"/>
                           <pic:cNvPicPr>
                             <a:picLocks noChangeAspect="1" noChangeArrowheads="1"/>
                           </pic:cNvPicPr>
@@ -4056,7 +4083,7 @@
           <w:p>
             <w:proofErr w:type="spellStart"/>
             <w:r>
-              <w:t>FallHazard_NBG</w:t>
+              <w:t>CCTV_o_NBG</w:t>
             </w:r>
             <w:proofErr w:type="spellEnd"/>
           </w:p>
@@ -4083,12 +4110,11 @@
               <w:rPr>
                 <w:noProof/>
               </w:rPr>
-              <w:lastRenderedPageBreak/>
               <w:drawing>
-                <wp:inline distT="0" distB="0" distL="0" distR="0" wp14:anchorId="01C6D64D" wp14:editId="1EA85452">
+                <wp:inline distT="0" distB="0" distL="0" distR="0" wp14:anchorId="6A4C1E8C" wp14:editId="7CFF7716">
                   <wp:extent cx="396000" cy="396000"/>
                   <wp:effectExtent l="0" t="0" r="4445" b="4445"/>
-                  <wp:docPr id="1891079941" name="Picture 27"/>
+                  <wp:docPr id="1726750241" name="Picture 23"/>
                   <wp:cNvGraphicFramePr>
                     <a:graphicFrameLocks xmlns:a="http://schemas.openxmlformats.org/drawingml/2006/main" noChangeAspect="1"/>
                   </wp:cNvGraphicFramePr>
@@ -4096,7 +4122,7 @@
                     <a:graphicData uri="http://schemas.openxmlformats.org/drawingml/2006/picture">
                       <pic:pic xmlns:pic="http://schemas.openxmlformats.org/drawingml/2006/picture">
                         <pic:nvPicPr>
-                          <pic:cNvPr id="0" name="Picture 21"/>
+                          <pic:cNvPr id="0" name="Picture 17"/>
                           <pic:cNvPicPr>
                             <a:picLocks noChangeAspect="1" noChangeArrowheads="1"/>
                           </pic:cNvPicPr>
@@ -4140,11 +4166,9 @@
             <w:tcW w:w="2988" w:type="dxa"/>
           </w:tcPr>
           <w:p>
-            <w:proofErr w:type="spellStart"/>
-            <w:r>
-              <w:t>FamilyArea</w:t>
-            </w:r>
-            <w:proofErr w:type="spellEnd"/>
+            <w:r>
+              <w:t>Coach</w:t>
+            </w:r>
           </w:p>
         </w:tc>
         <w:tc>
@@ -4173,10 +4197,10 @@
                 <w:noProof/>
               </w:rPr>
               <w:drawing>
-                <wp:inline distT="0" distB="0" distL="0" distR="0" wp14:anchorId="582831B7" wp14:editId="096C6697">
+                <wp:inline distT="0" distB="0" distL="0" distR="0" wp14:anchorId="3DC48F51" wp14:editId="1B99F958">
                   <wp:extent cx="396000" cy="396000"/>
                   <wp:effectExtent l="0" t="0" r="4445" b="4445"/>
-                  <wp:docPr id="1520613792" name="Picture 28"/>
+                  <wp:docPr id="1170638646" name="Picture 24"/>
                   <wp:cNvGraphicFramePr>
                     <a:graphicFrameLocks xmlns:a="http://schemas.openxmlformats.org/drawingml/2006/main" noChangeAspect="1"/>
                   </wp:cNvGraphicFramePr>
@@ -4184,7 +4208,7 @@
                     <a:graphicData uri="http://schemas.openxmlformats.org/drawingml/2006/picture">
                       <pic:pic xmlns:pic="http://schemas.openxmlformats.org/drawingml/2006/picture">
                         <pic:nvPicPr>
-                          <pic:cNvPr id="0" name="Picture 22"/>
+                          <pic:cNvPr id="0" name="Picture 18"/>
                           <pic:cNvPicPr>
                             <a:picLocks noChangeAspect="1" noChangeArrowheads="1"/>
                           </pic:cNvPicPr>
@@ -4228,11 +4252,9 @@
             <w:tcW w:w="2988" w:type="dxa"/>
           </w:tcPr>
           <w:p>
-            <w:proofErr w:type="spellStart"/>
-            <w:r>
-              <w:t>FamilyArea_NBG</w:t>
-            </w:r>
-            <w:proofErr w:type="spellEnd"/>
+            <w:r>
+              <w:t>DoorClosingWarning_v1</w:t>
+            </w:r>
           </w:p>
         </w:tc>
         <w:tc>
@@ -4258,10 +4280,10 @@
                 <w:noProof/>
               </w:rPr>
               <w:drawing>
-                <wp:inline distT="0" distB="0" distL="0" distR="0" wp14:anchorId="5F454DEC" wp14:editId="080A2CFC">
+                <wp:inline distT="0" distB="0" distL="0" distR="0" wp14:anchorId="2E1915F2" wp14:editId="491B0108">
                   <wp:extent cx="396000" cy="396000"/>
                   <wp:effectExtent l="0" t="0" r="4445" b="4445"/>
-                  <wp:docPr id="2069345109" name="Picture 29"/>
+                  <wp:docPr id="1052891452" name="Picture 7"/>
                   <wp:cNvGraphicFramePr>
                     <a:graphicFrameLocks xmlns:a="http://schemas.openxmlformats.org/drawingml/2006/main" noChangeAspect="1"/>
                   </wp:cNvGraphicFramePr>
@@ -4269,7 +4291,7 @@
                     <a:graphicData uri="http://schemas.openxmlformats.org/drawingml/2006/picture">
                       <pic:pic xmlns:pic="http://schemas.openxmlformats.org/drawingml/2006/picture">
                         <pic:nvPicPr>
-                          <pic:cNvPr id="0" name="Picture 23"/>
+                          <pic:cNvPr id="0" name="Picture 1"/>
                           <pic:cNvPicPr>
                             <a:picLocks noChangeAspect="1" noChangeArrowheads="1"/>
                           </pic:cNvPicPr>
@@ -4313,11 +4335,9 @@
             <w:tcW w:w="2988" w:type="dxa"/>
           </w:tcPr>
           <w:p>
-            <w:proofErr w:type="spellStart"/>
-            <w:r>
-              <w:t>Information_n</w:t>
-            </w:r>
-            <w:proofErr w:type="spellEnd"/>
+            <w:r>
+              <w:t>DoorClosingWarning_v2</w:t>
+            </w:r>
           </w:p>
         </w:tc>
         <w:tc>
@@ -4346,10 +4366,10 @@
                 <w:noProof/>
               </w:rPr>
               <w:drawing>
-                <wp:inline distT="0" distB="0" distL="0" distR="0" wp14:anchorId="5258ACAC" wp14:editId="6984003E">
+                <wp:inline distT="0" distB="0" distL="0" distR="0" wp14:anchorId="7AE5DD96" wp14:editId="319E290F">
                   <wp:extent cx="396000" cy="396000"/>
                   <wp:effectExtent l="0" t="0" r="4445" b="4445"/>
-                  <wp:docPr id="1775491980" name="Picture 30"/>
+                  <wp:docPr id="827592752" name="Picture 25"/>
                   <wp:cNvGraphicFramePr>
                     <a:graphicFrameLocks xmlns:a="http://schemas.openxmlformats.org/drawingml/2006/main" noChangeAspect="1"/>
                   </wp:cNvGraphicFramePr>
@@ -4357,7 +4377,7 @@
                     <a:graphicData uri="http://schemas.openxmlformats.org/drawingml/2006/picture">
                       <pic:pic xmlns:pic="http://schemas.openxmlformats.org/drawingml/2006/picture">
                         <pic:nvPicPr>
-                          <pic:cNvPr id="0" name="Picture 24"/>
+                          <pic:cNvPr id="0" name="Picture 19"/>
                           <pic:cNvPicPr>
                             <a:picLocks noChangeAspect="1" noChangeArrowheads="1"/>
                           </pic:cNvPicPr>
@@ -4403,7 +4423,7 @@
           <w:p>
             <w:proofErr w:type="spellStart"/>
             <w:r>
-              <w:t>Information_o</w:t>
+              <w:t>FallHazard</w:t>
             </w:r>
             <w:proofErr w:type="spellEnd"/>
           </w:p>
@@ -4431,10 +4451,10 @@
                 <w:noProof/>
               </w:rPr>
               <w:drawing>
-                <wp:inline distT="0" distB="0" distL="0" distR="0" wp14:anchorId="375D5E15" wp14:editId="5E687CAE">
+                <wp:inline distT="0" distB="0" distL="0" distR="0" wp14:anchorId="33CC1934" wp14:editId="3AB7A0BC">
                   <wp:extent cx="396000" cy="396000"/>
                   <wp:effectExtent l="0" t="0" r="4445" b="4445"/>
-                  <wp:docPr id="992997987" name="Picture 31"/>
+                  <wp:docPr id="2014903034" name="Picture 26"/>
                   <wp:cNvGraphicFramePr>
                     <a:graphicFrameLocks xmlns:a="http://schemas.openxmlformats.org/drawingml/2006/main" noChangeAspect="1"/>
                   </wp:cNvGraphicFramePr>
@@ -4442,7 +4462,7 @@
                     <a:graphicData uri="http://schemas.openxmlformats.org/drawingml/2006/picture">
                       <pic:pic xmlns:pic="http://schemas.openxmlformats.org/drawingml/2006/picture">
                         <pic:nvPicPr>
-                          <pic:cNvPr id="0" name="Picture 25"/>
+                          <pic:cNvPr id="0" name="Picture 20"/>
                           <pic:cNvPicPr>
                             <a:picLocks noChangeAspect="1" noChangeArrowheads="1"/>
                           </pic:cNvPicPr>
@@ -4488,7 +4508,7 @@
           <w:p>
             <w:proofErr w:type="spellStart"/>
             <w:r>
-              <w:t>LuggageRack</w:t>
+              <w:t>FallHazard_NBG</w:t>
             </w:r>
             <w:proofErr w:type="spellEnd"/>
           </w:p>
@@ -4519,10 +4539,10 @@
                 <w:noProof/>
               </w:rPr>
               <w:drawing>
-                <wp:inline distT="0" distB="0" distL="0" distR="0" wp14:anchorId="699685E1" wp14:editId="0ED36222">
+                <wp:inline distT="0" distB="0" distL="0" distR="0" wp14:anchorId="01C6D64D" wp14:editId="1EA85452">
                   <wp:extent cx="396000" cy="396000"/>
                   <wp:effectExtent l="0" t="0" r="4445" b="4445"/>
-                  <wp:docPr id="1318837949" name="Picture 32"/>
+                  <wp:docPr id="1891079941" name="Picture 27"/>
                   <wp:cNvGraphicFramePr>
                     <a:graphicFrameLocks xmlns:a="http://schemas.openxmlformats.org/drawingml/2006/main" noChangeAspect="1"/>
                   </wp:cNvGraphicFramePr>
@@ -4530,7 +4550,7 @@
                     <a:graphicData uri="http://schemas.openxmlformats.org/drawingml/2006/picture">
                       <pic:pic xmlns:pic="http://schemas.openxmlformats.org/drawingml/2006/picture">
                         <pic:nvPicPr>
-                          <pic:cNvPr id="0" name="Picture 26"/>
+                          <pic:cNvPr id="0" name="Picture 21"/>
                           <pic:cNvPicPr>
                             <a:picLocks noChangeAspect="1" noChangeArrowheads="1"/>
                           </pic:cNvPicPr>
@@ -4576,7 +4596,7 @@
           <w:p>
             <w:proofErr w:type="spellStart"/>
             <w:r>
-              <w:t>NoBike</w:t>
+              <w:t>FamilyArea</w:t>
             </w:r>
             <w:proofErr w:type="spellEnd"/>
           </w:p>
@@ -4604,10 +4624,10 @@
                 <w:noProof/>
               </w:rPr>
               <w:drawing>
-                <wp:inline distT="0" distB="0" distL="0" distR="0" wp14:anchorId="1606C223" wp14:editId="5585F34B">
+                <wp:inline distT="0" distB="0" distL="0" distR="0" wp14:anchorId="582831B7" wp14:editId="096C6697">
                   <wp:extent cx="396000" cy="396000"/>
                   <wp:effectExtent l="0" t="0" r="4445" b="4445"/>
-                  <wp:docPr id="319337027" name="Picture 33"/>
+                  <wp:docPr id="1520613792" name="Picture 28"/>
                   <wp:cNvGraphicFramePr>
                     <a:graphicFrameLocks xmlns:a="http://schemas.openxmlformats.org/drawingml/2006/main" noChangeAspect="1"/>
                   </wp:cNvGraphicFramePr>
@@ -4615,7 +4635,7 @@
                     <a:graphicData uri="http://schemas.openxmlformats.org/drawingml/2006/picture">
                       <pic:pic xmlns:pic="http://schemas.openxmlformats.org/drawingml/2006/picture">
                         <pic:nvPicPr>
-                          <pic:cNvPr id="0" name="Picture 27"/>
+                          <pic:cNvPr id="0" name="Picture 22"/>
                           <pic:cNvPicPr>
                             <a:picLocks noChangeAspect="1" noChangeArrowheads="1"/>
                           </pic:cNvPicPr>
@@ -4661,7 +4681,7 @@
           <w:p>
             <w:proofErr w:type="spellStart"/>
             <w:r>
-              <w:t>NoBike_NBGw</w:t>
+              <w:t>FamilyArea_NBG</w:t>
             </w:r>
             <w:proofErr w:type="spellEnd"/>
           </w:p>
@@ -4692,10 +4712,10 @@
                 <w:noProof/>
               </w:rPr>
               <w:drawing>
-                <wp:inline distT="0" distB="0" distL="0" distR="0" wp14:anchorId="465D4DD0" wp14:editId="5F86E82D">
+                <wp:inline distT="0" distB="0" distL="0" distR="0" wp14:anchorId="06BF0E80" wp14:editId="2E5D3730">
                   <wp:extent cx="396000" cy="396000"/>
                   <wp:effectExtent l="0" t="0" r="4445" b="4445"/>
-                  <wp:docPr id="787109552" name="Picture 34"/>
+                  <wp:docPr id="1132060489" name="Picture 8"/>
                   <wp:cNvGraphicFramePr>
                     <a:graphicFrameLocks xmlns:a="http://schemas.openxmlformats.org/drawingml/2006/main" noChangeAspect="1"/>
                   </wp:cNvGraphicFramePr>
@@ -4703,7 +4723,7 @@
                     <a:graphicData uri="http://schemas.openxmlformats.org/drawingml/2006/picture">
                       <pic:pic xmlns:pic="http://schemas.openxmlformats.org/drawingml/2006/picture">
                         <pic:nvPicPr>
-                          <pic:cNvPr id="0" name="Picture 28"/>
+                          <pic:cNvPr id="0" name="Picture 2"/>
                           <pic:cNvPicPr>
                             <a:picLocks noChangeAspect="1" noChangeArrowheads="1"/>
                           </pic:cNvPicPr>
@@ -4749,7 +4769,7 @@
           <w:p>
             <w:proofErr w:type="spellStart"/>
             <w:r>
-              <w:t>NoPhone</w:t>
+              <w:t>FoldDoorOpenL</w:t>
             </w:r>
             <w:proofErr w:type="spellEnd"/>
           </w:p>
@@ -4777,10 +4797,10 @@
                 <w:noProof/>
               </w:rPr>
               <w:drawing>
-                <wp:inline distT="0" distB="0" distL="0" distR="0" wp14:anchorId="19244B4D" wp14:editId="62688A1A">
+                <wp:inline distT="0" distB="0" distL="0" distR="0" wp14:anchorId="6D9DBC08" wp14:editId="7AF1EEA5">
                   <wp:extent cx="396000" cy="396000"/>
                   <wp:effectExtent l="0" t="0" r="4445" b="4445"/>
-                  <wp:docPr id="784422727" name="Picture 35"/>
+                  <wp:docPr id="1536191716" name="Picture 9"/>
                   <wp:cNvGraphicFramePr>
                     <a:graphicFrameLocks xmlns:a="http://schemas.openxmlformats.org/drawingml/2006/main" noChangeAspect="1"/>
                   </wp:cNvGraphicFramePr>
@@ -4788,7 +4808,7 @@
                     <a:graphicData uri="http://schemas.openxmlformats.org/drawingml/2006/picture">
                       <pic:pic xmlns:pic="http://schemas.openxmlformats.org/drawingml/2006/picture">
                         <pic:nvPicPr>
-                          <pic:cNvPr id="0" name="Picture 29"/>
+                          <pic:cNvPr id="0" name="Picture 3"/>
                           <pic:cNvPicPr>
                             <a:picLocks noChangeAspect="1" noChangeArrowheads="1"/>
                           </pic:cNvPicPr>
@@ -4834,7 +4854,10 @@
           <w:p>
             <w:proofErr w:type="spellStart"/>
             <w:r>
-              <w:t>NoPhone_NBGw</w:t>
+              <w:t>FoldDoorOpen</w:t>
+            </w:r>
+            <w:r>
+              <w:t>R</w:t>
             </w:r>
             <w:proofErr w:type="spellEnd"/>
           </w:p>
@@ -4865,10 +4888,10 @@
                 <w:noProof/>
               </w:rPr>
               <w:drawing>
-                <wp:inline distT="0" distB="0" distL="0" distR="0" wp14:anchorId="31D6EA75" wp14:editId="6B66D0E3">
+                <wp:inline distT="0" distB="0" distL="0" distR="0" wp14:anchorId="5F454DEC" wp14:editId="080A2CFC">
                   <wp:extent cx="396000" cy="396000"/>
                   <wp:effectExtent l="0" t="0" r="4445" b="4445"/>
-                  <wp:docPr id="104427485" name="Picture 36"/>
+                  <wp:docPr id="2069345109" name="Picture 29"/>
                   <wp:cNvGraphicFramePr>
                     <a:graphicFrameLocks xmlns:a="http://schemas.openxmlformats.org/drawingml/2006/main" noChangeAspect="1"/>
                   </wp:cNvGraphicFramePr>
@@ -4876,7 +4899,7 @@
                     <a:graphicData uri="http://schemas.openxmlformats.org/drawingml/2006/picture">
                       <pic:pic xmlns:pic="http://schemas.openxmlformats.org/drawingml/2006/picture">
                         <pic:nvPicPr>
-                          <pic:cNvPr id="0" name="Picture 30"/>
+                          <pic:cNvPr id="0" name="Picture 23"/>
                           <pic:cNvPicPr>
                             <a:picLocks noChangeAspect="1" noChangeArrowheads="1"/>
                           </pic:cNvPicPr>
@@ -4922,7 +4945,7 @@
           <w:p>
             <w:proofErr w:type="spellStart"/>
             <w:r>
-              <w:t>NoSmoking</w:t>
+              <w:t>Information_n</w:t>
             </w:r>
             <w:proofErr w:type="spellEnd"/>
           </w:p>
@@ -4950,10 +4973,10 @@
                 <w:noProof/>
               </w:rPr>
               <w:drawing>
-                <wp:inline distT="0" distB="0" distL="0" distR="0" wp14:anchorId="4DED0D98" wp14:editId="048E8A93">
+                <wp:inline distT="0" distB="0" distL="0" distR="0" wp14:anchorId="5258ACAC" wp14:editId="6984003E">
                   <wp:extent cx="396000" cy="396000"/>
                   <wp:effectExtent l="0" t="0" r="4445" b="4445"/>
-                  <wp:docPr id="603650870" name="Picture 37"/>
+                  <wp:docPr id="1775491980" name="Picture 30"/>
                   <wp:cNvGraphicFramePr>
                     <a:graphicFrameLocks xmlns:a="http://schemas.openxmlformats.org/drawingml/2006/main" noChangeAspect="1"/>
                   </wp:cNvGraphicFramePr>
@@ -4961,7 +4984,7 @@
                     <a:graphicData uri="http://schemas.openxmlformats.org/drawingml/2006/picture">
                       <pic:pic xmlns:pic="http://schemas.openxmlformats.org/drawingml/2006/picture">
                         <pic:nvPicPr>
-                          <pic:cNvPr id="0" name="Picture 31"/>
+                          <pic:cNvPr id="0" name="Picture 24"/>
                           <pic:cNvPicPr>
                             <a:picLocks noChangeAspect="1" noChangeArrowheads="1"/>
                           </pic:cNvPicPr>
@@ -5007,7 +5030,7 @@
           <w:p>
             <w:proofErr w:type="spellStart"/>
             <w:r>
-              <w:t>NoSmoking_NBG</w:t>
+              <w:t>Information_o</w:t>
             </w:r>
             <w:proofErr w:type="spellEnd"/>
           </w:p>
@@ -5038,10 +5061,10 @@
                 <w:noProof/>
               </w:rPr>
               <w:drawing>
-                <wp:inline distT="0" distB="0" distL="0" distR="0" wp14:anchorId="713E7834" wp14:editId="62AF925B">
+                <wp:inline distT="0" distB="0" distL="0" distR="0" wp14:anchorId="375D5E15" wp14:editId="5E687CAE">
                   <wp:extent cx="396000" cy="396000"/>
                   <wp:effectExtent l="0" t="0" r="4445" b="4445"/>
-                  <wp:docPr id="1108182944" name="Picture 38"/>
+                  <wp:docPr id="992997987" name="Picture 31"/>
                   <wp:cNvGraphicFramePr>
                     <a:graphicFrameLocks xmlns:a="http://schemas.openxmlformats.org/drawingml/2006/main" noChangeAspect="1"/>
                   </wp:cNvGraphicFramePr>
@@ -5049,7 +5072,7 @@
                     <a:graphicData uri="http://schemas.openxmlformats.org/drawingml/2006/picture">
                       <pic:pic xmlns:pic="http://schemas.openxmlformats.org/drawingml/2006/picture">
                         <pic:nvPicPr>
-                          <pic:cNvPr id="0" name="Picture 32"/>
+                          <pic:cNvPr id="0" name="Picture 25"/>
                           <pic:cNvPicPr>
                             <a:picLocks noChangeAspect="1" noChangeArrowheads="1"/>
                           </pic:cNvPicPr>
@@ -5095,7 +5118,7 @@
           <w:p>
             <w:proofErr w:type="spellStart"/>
             <w:r>
-              <w:t>NoSmoking_NBGw</w:t>
+              <w:t>LuggageRack</w:t>
             </w:r>
             <w:proofErr w:type="spellEnd"/>
           </w:p>
@@ -5123,10 +5146,10 @@
                 <w:noProof/>
               </w:rPr>
               <w:drawing>
-                <wp:inline distT="0" distB="0" distL="0" distR="0" wp14:anchorId="44BE3574" wp14:editId="33EB3DD3">
+                <wp:inline distT="0" distB="0" distL="0" distR="0" wp14:anchorId="699685E1" wp14:editId="0ED36222">
                   <wp:extent cx="396000" cy="396000"/>
                   <wp:effectExtent l="0" t="0" r="4445" b="4445"/>
-                  <wp:docPr id="542072854" name="Picture 39"/>
+                  <wp:docPr id="1318837949" name="Picture 32"/>
                   <wp:cNvGraphicFramePr>
                     <a:graphicFrameLocks xmlns:a="http://schemas.openxmlformats.org/drawingml/2006/main" noChangeAspect="1"/>
                   </wp:cNvGraphicFramePr>
@@ -5134,7 +5157,7 @@
                     <a:graphicData uri="http://schemas.openxmlformats.org/drawingml/2006/picture">
                       <pic:pic xmlns:pic="http://schemas.openxmlformats.org/drawingml/2006/picture">
                         <pic:nvPicPr>
-                          <pic:cNvPr id="0" name="Picture 33"/>
+                          <pic:cNvPr id="0" name="Picture 26"/>
                           <pic:cNvPicPr>
                             <a:picLocks noChangeAspect="1" noChangeArrowheads="1"/>
                           </pic:cNvPicPr>
@@ -5178,9 +5201,11 @@
             <w:tcW w:w="2988" w:type="dxa"/>
           </w:tcPr>
           <w:p>
-            <w:r>
-              <w:t>Phone</w:t>
-            </w:r>
+            <w:proofErr w:type="spellStart"/>
+            <w:r>
+              <w:t>NoBike</w:t>
+            </w:r>
+            <w:proofErr w:type="spellEnd"/>
           </w:p>
         </w:tc>
         <w:tc>
@@ -5209,10 +5234,10 @@
                 <w:noProof/>
               </w:rPr>
               <w:drawing>
-                <wp:inline distT="0" distB="0" distL="0" distR="0" wp14:anchorId="72ACA73A" wp14:editId="1765B55C">
+                <wp:inline distT="0" distB="0" distL="0" distR="0" wp14:anchorId="1606C223" wp14:editId="5585F34B">
                   <wp:extent cx="396000" cy="396000"/>
                   <wp:effectExtent l="0" t="0" r="4445" b="4445"/>
-                  <wp:docPr id="1550220600" name="Picture 40"/>
+                  <wp:docPr id="319337027" name="Picture 33"/>
                   <wp:cNvGraphicFramePr>
                     <a:graphicFrameLocks xmlns:a="http://schemas.openxmlformats.org/drawingml/2006/main" noChangeAspect="1"/>
                   </wp:cNvGraphicFramePr>
@@ -5220,7 +5245,7 @@
                     <a:graphicData uri="http://schemas.openxmlformats.org/drawingml/2006/picture">
                       <pic:pic xmlns:pic="http://schemas.openxmlformats.org/drawingml/2006/picture">
                         <pic:nvPicPr>
-                          <pic:cNvPr id="0" name="Picture 34"/>
+                          <pic:cNvPr id="0" name="Picture 27"/>
                           <pic:cNvPicPr>
                             <a:picLocks noChangeAspect="1" noChangeArrowheads="1"/>
                           </pic:cNvPicPr>
@@ -5266,7 +5291,7 @@
           <w:p>
             <w:proofErr w:type="spellStart"/>
             <w:r>
-              <w:t>Phone_NBG</w:t>
+              <w:t>NoBike_NBGw</w:t>
             </w:r>
             <w:proofErr w:type="spellEnd"/>
           </w:p>
@@ -5294,10 +5319,10 @@
                 <w:noProof/>
               </w:rPr>
               <w:drawing>
-                <wp:inline distT="0" distB="0" distL="0" distR="0" wp14:anchorId="26FE0B7C" wp14:editId="4740AE26">
+                <wp:inline distT="0" distB="0" distL="0" distR="0" wp14:anchorId="465D4DD0" wp14:editId="5F86E82D">
                   <wp:extent cx="396000" cy="396000"/>
                   <wp:effectExtent l="0" t="0" r="4445" b="4445"/>
-                  <wp:docPr id="1451267503" name="Picture 41"/>
+                  <wp:docPr id="787109552" name="Picture 34"/>
                   <wp:cNvGraphicFramePr>
                     <a:graphicFrameLocks xmlns:a="http://schemas.openxmlformats.org/drawingml/2006/main" noChangeAspect="1"/>
                   </wp:cNvGraphicFramePr>
@@ -5305,7 +5330,7 @@
                     <a:graphicData uri="http://schemas.openxmlformats.org/drawingml/2006/picture">
                       <pic:pic xmlns:pic="http://schemas.openxmlformats.org/drawingml/2006/picture">
                         <pic:nvPicPr>
-                          <pic:cNvPr id="0" name="Picture 35"/>
+                          <pic:cNvPr id="0" name="Picture 28"/>
                           <pic:cNvPicPr>
                             <a:picLocks noChangeAspect="1" noChangeArrowheads="1"/>
                           </pic:cNvPicPr>
@@ -5351,7 +5376,7 @@
           <w:p>
             <w:proofErr w:type="spellStart"/>
             <w:r>
-              <w:t>QuietArea</w:t>
+              <w:t>NoPhone</w:t>
             </w:r>
             <w:proofErr w:type="spellEnd"/>
           </w:p>
@@ -5382,10 +5407,10 @@
                 <w:noProof/>
               </w:rPr>
               <w:drawing>
-                <wp:inline distT="0" distB="0" distL="0" distR="0" wp14:anchorId="7F4AC043" wp14:editId="4FE96125">
+                <wp:inline distT="0" distB="0" distL="0" distR="0" wp14:anchorId="19244B4D" wp14:editId="62688A1A">
                   <wp:extent cx="396000" cy="396000"/>
                   <wp:effectExtent l="0" t="0" r="4445" b="4445"/>
-                  <wp:docPr id="481370461" name="Picture 42"/>
+                  <wp:docPr id="784422727" name="Picture 35"/>
                   <wp:cNvGraphicFramePr>
                     <a:graphicFrameLocks xmlns:a="http://schemas.openxmlformats.org/drawingml/2006/main" noChangeAspect="1"/>
                   </wp:cNvGraphicFramePr>
@@ -5393,7 +5418,7 @@
                     <a:graphicData uri="http://schemas.openxmlformats.org/drawingml/2006/picture">
                       <pic:pic xmlns:pic="http://schemas.openxmlformats.org/drawingml/2006/picture">
                         <pic:nvPicPr>
-                          <pic:cNvPr id="0" name="Picture 36"/>
+                          <pic:cNvPr id="0" name="Picture 29"/>
                           <pic:cNvPicPr>
                             <a:picLocks noChangeAspect="1" noChangeArrowheads="1"/>
                           </pic:cNvPicPr>
@@ -5439,7 +5464,7 @@
           <w:p>
             <w:proofErr w:type="spellStart"/>
             <w:r>
-              <w:t>QuietArea_NBG</w:t>
+              <w:t>NoPhone_NBGw</w:t>
             </w:r>
             <w:proofErr w:type="spellEnd"/>
           </w:p>
@@ -5467,10 +5492,10 @@
                 <w:noProof/>
               </w:rPr>
               <w:drawing>
-                <wp:inline distT="0" distB="0" distL="0" distR="0" wp14:anchorId="114ABEC3" wp14:editId="0757D740">
+                <wp:inline distT="0" distB="0" distL="0" distR="0" wp14:anchorId="31D6EA75" wp14:editId="6B66D0E3">
                   <wp:extent cx="396000" cy="396000"/>
                   <wp:effectExtent l="0" t="0" r="4445" b="4445"/>
-                  <wp:docPr id="1112694444" name="Picture 43"/>
+                  <wp:docPr id="104427485" name="Picture 36"/>
                   <wp:cNvGraphicFramePr>
                     <a:graphicFrameLocks xmlns:a="http://schemas.openxmlformats.org/drawingml/2006/main" noChangeAspect="1"/>
                   </wp:cNvGraphicFramePr>
@@ -5478,7 +5503,7 @@
                     <a:graphicData uri="http://schemas.openxmlformats.org/drawingml/2006/picture">
                       <pic:pic xmlns:pic="http://schemas.openxmlformats.org/drawingml/2006/picture">
                         <pic:nvPicPr>
-                          <pic:cNvPr id="0" name="Picture 37"/>
+                          <pic:cNvPr id="0" name="Picture 30"/>
                           <pic:cNvPicPr>
                             <a:picLocks noChangeAspect="1" noChangeArrowheads="1"/>
                           </pic:cNvPicPr>
@@ -5522,9 +5547,11 @@
             <w:tcW w:w="2988" w:type="dxa"/>
           </w:tcPr>
           <w:p>
-            <w:r>
-              <w:t>Smartphone</w:t>
-            </w:r>
+            <w:proofErr w:type="spellStart"/>
+            <w:r>
+              <w:t>NoSmoking</w:t>
+            </w:r>
+            <w:proofErr w:type="spellEnd"/>
           </w:p>
         </w:tc>
         <w:tc>
@@ -5553,10 +5580,10 @@
                 <w:noProof/>
               </w:rPr>
               <w:drawing>
-                <wp:inline distT="0" distB="0" distL="0" distR="0" wp14:anchorId="223CD4A5" wp14:editId="0957C61C">
+                <wp:inline distT="0" distB="0" distL="0" distR="0" wp14:anchorId="4DED0D98" wp14:editId="048E8A93">
                   <wp:extent cx="396000" cy="396000"/>
                   <wp:effectExtent l="0" t="0" r="4445" b="4445"/>
-                  <wp:docPr id="88669649" name="Picture 44"/>
+                  <wp:docPr id="603650870" name="Picture 37"/>
                   <wp:cNvGraphicFramePr>
                     <a:graphicFrameLocks xmlns:a="http://schemas.openxmlformats.org/drawingml/2006/main" noChangeAspect="1"/>
                   </wp:cNvGraphicFramePr>
@@ -5564,7 +5591,7 @@
                     <a:graphicData uri="http://schemas.openxmlformats.org/drawingml/2006/picture">
                       <pic:pic xmlns:pic="http://schemas.openxmlformats.org/drawingml/2006/picture">
                         <pic:nvPicPr>
-                          <pic:cNvPr id="0" name="Picture 38"/>
+                          <pic:cNvPr id="0" name="Picture 31"/>
                           <pic:cNvPicPr>
                             <a:picLocks noChangeAspect="1" noChangeArrowheads="1"/>
                           </pic:cNvPicPr>
@@ -5608,9 +5635,11 @@
             <w:tcW w:w="2988" w:type="dxa"/>
           </w:tcPr>
           <w:p>
-            <w:r>
-              <w:t>Smoking</w:t>
-            </w:r>
+            <w:proofErr w:type="spellStart"/>
+            <w:r>
+              <w:t>NoSmoking_NBG</w:t>
+            </w:r>
+            <w:proofErr w:type="spellEnd"/>
           </w:p>
         </w:tc>
         <w:tc>
@@ -5636,10 +5665,10 @@
                 <w:noProof/>
               </w:rPr>
               <w:drawing>
-                <wp:inline distT="0" distB="0" distL="0" distR="0" wp14:anchorId="356329B2" wp14:editId="002793A5">
+                <wp:inline distT="0" distB="0" distL="0" distR="0" wp14:anchorId="713E7834" wp14:editId="62AF925B">
                   <wp:extent cx="396000" cy="396000"/>
                   <wp:effectExtent l="0" t="0" r="4445" b="4445"/>
-                  <wp:docPr id="1490978144" name="Picture 45"/>
+                  <wp:docPr id="1108182944" name="Picture 38"/>
                   <wp:cNvGraphicFramePr>
                     <a:graphicFrameLocks xmlns:a="http://schemas.openxmlformats.org/drawingml/2006/main" noChangeAspect="1"/>
                   </wp:cNvGraphicFramePr>
@@ -5647,7 +5676,7 @@
                     <a:graphicData uri="http://schemas.openxmlformats.org/drawingml/2006/picture">
                       <pic:pic xmlns:pic="http://schemas.openxmlformats.org/drawingml/2006/picture">
                         <pic:nvPicPr>
-                          <pic:cNvPr id="0" name="Picture 39"/>
+                          <pic:cNvPr id="0" name="Picture 32"/>
                           <pic:cNvPicPr>
                             <a:picLocks noChangeAspect="1" noChangeArrowheads="1"/>
                           </pic:cNvPicPr>
@@ -5693,7 +5722,7 @@
           <w:p>
             <w:proofErr w:type="spellStart"/>
             <w:r>
-              <w:t>Smoking_NBG</w:t>
+              <w:t>NoSmoking_NBGw</w:t>
             </w:r>
             <w:proofErr w:type="spellEnd"/>
           </w:p>
@@ -5724,10 +5753,10 @@
                 <w:noProof/>
               </w:rPr>
               <w:drawing>
-                <wp:inline distT="0" distB="0" distL="0" distR="0" wp14:anchorId="5315CC67" wp14:editId="55B79DA5">
+                <wp:inline distT="0" distB="0" distL="0" distR="0" wp14:anchorId="44BE3574" wp14:editId="33EB3DD3">
                   <wp:extent cx="396000" cy="396000"/>
                   <wp:effectExtent l="0" t="0" r="4445" b="4445"/>
-                  <wp:docPr id="1308504813" name="Picture 46"/>
+                  <wp:docPr id="542072854" name="Picture 39"/>
                   <wp:cNvGraphicFramePr>
                     <a:graphicFrameLocks xmlns:a="http://schemas.openxmlformats.org/drawingml/2006/main" noChangeAspect="1"/>
                   </wp:cNvGraphicFramePr>
@@ -5735,7 +5764,7 @@
                     <a:graphicData uri="http://schemas.openxmlformats.org/drawingml/2006/picture">
                       <pic:pic xmlns:pic="http://schemas.openxmlformats.org/drawingml/2006/picture">
                         <pic:nvPicPr>
-                          <pic:cNvPr id="0" name="Picture 40"/>
+                          <pic:cNvPr id="0" name="Picture 33"/>
                           <pic:cNvPicPr>
                             <a:picLocks noChangeAspect="1" noChangeArrowheads="1"/>
                           </pic:cNvPicPr>
@@ -5780,7 +5809,7 @@
           </w:tcPr>
           <w:p>
             <w:r>
-              <w:t>Stroller</w:t>
+              <w:t>Phone</w:t>
             </w:r>
           </w:p>
         </w:tc>
@@ -5807,10 +5836,10 @@
                 <w:noProof/>
               </w:rPr>
               <w:drawing>
-                <wp:inline distT="0" distB="0" distL="0" distR="0" wp14:anchorId="63224A01" wp14:editId="7E170F6C">
+                <wp:inline distT="0" distB="0" distL="0" distR="0" wp14:anchorId="72ACA73A" wp14:editId="1765B55C">
                   <wp:extent cx="396000" cy="396000"/>
                   <wp:effectExtent l="0" t="0" r="4445" b="4445"/>
-                  <wp:docPr id="2002467502" name="Picture 47"/>
+                  <wp:docPr id="1550220600" name="Picture 40"/>
                   <wp:cNvGraphicFramePr>
                     <a:graphicFrameLocks xmlns:a="http://schemas.openxmlformats.org/drawingml/2006/main" noChangeAspect="1"/>
                   </wp:cNvGraphicFramePr>
@@ -5818,7 +5847,7 @@
                     <a:graphicData uri="http://schemas.openxmlformats.org/drawingml/2006/picture">
                       <pic:pic xmlns:pic="http://schemas.openxmlformats.org/drawingml/2006/picture">
                         <pic:nvPicPr>
-                          <pic:cNvPr id="0" name="Picture 41"/>
+                          <pic:cNvPr id="0" name="Picture 34"/>
                           <pic:cNvPicPr>
                             <a:picLocks noChangeAspect="1" noChangeArrowheads="1"/>
                           </pic:cNvPicPr>
@@ -5864,7 +5893,7 @@
           <w:p>
             <w:proofErr w:type="spellStart"/>
             <w:r>
-              <w:t>Stroller_NBG</w:t>
+              <w:t>Phone_NBG</w:t>
             </w:r>
             <w:proofErr w:type="spellEnd"/>
           </w:p>
@@ -5895,10 +5924,10 @@
                 <w:noProof/>
               </w:rPr>
               <w:drawing>
-                <wp:inline distT="0" distB="0" distL="0" distR="0" wp14:anchorId="0D905E29" wp14:editId="023D2091">
+                <wp:inline distT="0" distB="0" distL="0" distR="0" wp14:anchorId="26FE0B7C" wp14:editId="4740AE26">
                   <wp:extent cx="396000" cy="396000"/>
                   <wp:effectExtent l="0" t="0" r="4445" b="4445"/>
-                  <wp:docPr id="743963055" name="Picture 48"/>
+                  <wp:docPr id="1451267503" name="Picture 41"/>
                   <wp:cNvGraphicFramePr>
                     <a:graphicFrameLocks xmlns:a="http://schemas.openxmlformats.org/drawingml/2006/main" noChangeAspect="1"/>
                   </wp:cNvGraphicFramePr>
@@ -5906,7 +5935,7 @@
                     <a:graphicData uri="http://schemas.openxmlformats.org/drawingml/2006/picture">
                       <pic:pic xmlns:pic="http://schemas.openxmlformats.org/drawingml/2006/picture">
                         <pic:nvPicPr>
-                          <pic:cNvPr id="0" name="Picture 42"/>
+                          <pic:cNvPr id="0" name="Picture 35"/>
                           <pic:cNvPicPr>
                             <a:picLocks noChangeAspect="1" noChangeArrowheads="1"/>
                           </pic:cNvPicPr>
@@ -5950,11 +5979,9 @@
             <w:tcW w:w="2988" w:type="dxa"/>
           </w:tcPr>
           <w:p>
-            <w:proofErr w:type="spellStart"/>
-            <w:r>
-              <w:t>ToddlerArea</w:t>
-            </w:r>
-            <w:proofErr w:type="spellEnd"/>
+            <w:r>
+              <w:t>QuietArea_v1</w:t>
+            </w:r>
           </w:p>
         </w:tc>
         <w:tc>
@@ -5979,12 +6006,11 @@
               <w:rPr>
                 <w:noProof/>
               </w:rPr>
-              <w:lastRenderedPageBreak/>
               <w:drawing>
-                <wp:inline distT="0" distB="0" distL="0" distR="0" wp14:anchorId="2A64EAA6" wp14:editId="607EF9AC">
+                <wp:inline distT="0" distB="0" distL="0" distR="0" wp14:anchorId="7F4AC043" wp14:editId="4FE96125">
                   <wp:extent cx="396000" cy="396000"/>
                   <wp:effectExtent l="0" t="0" r="4445" b="4445"/>
-                  <wp:docPr id="147204567" name="Picture 49"/>
+                  <wp:docPr id="481370461" name="Picture 42"/>
                   <wp:cNvGraphicFramePr>
                     <a:graphicFrameLocks xmlns:a="http://schemas.openxmlformats.org/drawingml/2006/main" noChangeAspect="1"/>
                   </wp:cNvGraphicFramePr>
@@ -5992,7 +6018,7 @@
                     <a:graphicData uri="http://schemas.openxmlformats.org/drawingml/2006/picture">
                       <pic:pic xmlns:pic="http://schemas.openxmlformats.org/drawingml/2006/picture">
                         <pic:nvPicPr>
-                          <pic:cNvPr id="0" name="Picture 43"/>
+                          <pic:cNvPr id="0" name="Picture 36"/>
                           <pic:cNvPicPr>
                             <a:picLocks noChangeAspect="1" noChangeArrowheads="1"/>
                           </pic:cNvPicPr>
@@ -6036,11 +6062,9 @@
             <w:tcW w:w="2988" w:type="dxa"/>
           </w:tcPr>
           <w:p>
-            <w:proofErr w:type="spellStart"/>
-            <w:r>
-              <w:t>ToddlerArea_NBG</w:t>
-            </w:r>
-            <w:proofErr w:type="spellEnd"/>
+            <w:r>
+              <w:t>QuietArea_v1_NBG</w:t>
+            </w:r>
           </w:p>
         </w:tc>
         <w:tc>
@@ -6069,10 +6093,10 @@
                 <w:noProof/>
               </w:rPr>
               <w:drawing>
-                <wp:inline distT="0" distB="0" distL="0" distR="0" wp14:anchorId="3DE43D33" wp14:editId="185719A1">
+                <wp:inline distT="0" distB="0" distL="0" distR="0" wp14:anchorId="0960FF4F" wp14:editId="73C2101C">
                   <wp:extent cx="396000" cy="396000"/>
                   <wp:effectExtent l="0" t="0" r="4445" b="4445"/>
-                  <wp:docPr id="1228647563" name="Picture 50"/>
+                  <wp:docPr id="1660897467" name="Picture 7"/>
                   <wp:cNvGraphicFramePr>
                     <a:graphicFrameLocks xmlns:a="http://schemas.openxmlformats.org/drawingml/2006/main" noChangeAspect="1"/>
                   </wp:cNvGraphicFramePr>
@@ -6080,7 +6104,7 @@
                     <a:graphicData uri="http://schemas.openxmlformats.org/drawingml/2006/picture">
                       <pic:pic xmlns:pic="http://schemas.openxmlformats.org/drawingml/2006/picture">
                         <pic:nvPicPr>
-                          <pic:cNvPr id="0" name="Picture 44"/>
+                          <pic:cNvPr id="0" name="Picture 1"/>
                           <pic:cNvPicPr>
                             <a:picLocks noChangeAspect="1" noChangeArrowheads="1"/>
                           </pic:cNvPicPr>
@@ -6124,11 +6148,9 @@
             <w:tcW w:w="2988" w:type="dxa"/>
           </w:tcPr>
           <w:p>
-            <w:proofErr w:type="spellStart"/>
-            <w:r>
-              <w:t>ValidTicket</w:t>
-            </w:r>
-            <w:proofErr w:type="spellEnd"/>
+            <w:r>
+              <w:t>QuietArea_v2</w:t>
+            </w:r>
           </w:p>
         </w:tc>
         <w:tc>
@@ -6154,10 +6176,10 @@
                 <w:noProof/>
               </w:rPr>
               <w:drawing>
-                <wp:inline distT="0" distB="0" distL="0" distR="0" wp14:anchorId="028CDD69" wp14:editId="562D064A">
+                <wp:inline distT="0" distB="0" distL="0" distR="0" wp14:anchorId="3BD01D43" wp14:editId="78A1D700">
                   <wp:extent cx="396000" cy="396000"/>
                   <wp:effectExtent l="0" t="0" r="4445" b="4445"/>
-                  <wp:docPr id="118952447" name="Picture 51"/>
+                  <wp:docPr id="847495243" name="Picture 8"/>
                   <wp:cNvGraphicFramePr>
                     <a:graphicFrameLocks xmlns:a="http://schemas.openxmlformats.org/drawingml/2006/main" noChangeAspect="1"/>
                   </wp:cNvGraphicFramePr>
@@ -6165,7 +6187,7 @@
                     <a:graphicData uri="http://schemas.openxmlformats.org/drawingml/2006/picture">
                       <pic:pic xmlns:pic="http://schemas.openxmlformats.org/drawingml/2006/picture">
                         <pic:nvPicPr>
-                          <pic:cNvPr id="0" name="Picture 45"/>
+                          <pic:cNvPr id="0" name="Picture 2"/>
                           <pic:cNvPicPr>
                             <a:picLocks noChangeAspect="1" noChangeArrowheads="1"/>
                           </pic:cNvPicPr>
@@ -6210,7 +6232,7 @@
           </w:tcPr>
           <w:p>
             <w:r>
-              <w:t>WC</w:t>
+              <w:t>QuietArea_v2_NBG</w:t>
             </w:r>
           </w:p>
         </w:tc>
@@ -6240,10 +6262,10 @@
                 <w:noProof/>
               </w:rPr>
               <w:drawing>
-                <wp:inline distT="0" distB="0" distL="0" distR="0" wp14:anchorId="3598CACE" wp14:editId="57F46755">
+                <wp:inline distT="0" distB="0" distL="0" distR="0" wp14:anchorId="114ABEC3" wp14:editId="0757D740">
                   <wp:extent cx="396000" cy="396000"/>
                   <wp:effectExtent l="0" t="0" r="4445" b="4445"/>
-                  <wp:docPr id="721495689" name="Picture 52"/>
+                  <wp:docPr id="1112694444" name="Picture 43"/>
                   <wp:cNvGraphicFramePr>
                     <a:graphicFrameLocks xmlns:a="http://schemas.openxmlformats.org/drawingml/2006/main" noChangeAspect="1"/>
                   </wp:cNvGraphicFramePr>
@@ -6251,7 +6273,7 @@
                     <a:graphicData uri="http://schemas.openxmlformats.org/drawingml/2006/picture">
                       <pic:pic xmlns:pic="http://schemas.openxmlformats.org/drawingml/2006/picture">
                         <pic:nvPicPr>
-                          <pic:cNvPr id="0" name="Picture 46"/>
+                          <pic:cNvPr id="0" name="Picture 37"/>
                           <pic:cNvPicPr>
                             <a:picLocks noChangeAspect="1" noChangeArrowheads="1"/>
                           </pic:cNvPicPr>
@@ -6296,6 +6318,860 @@
           </w:tcPr>
           <w:p>
             <w:r>
+              <w:t>Smartphone</w:t>
+            </w:r>
+          </w:p>
+        </w:tc>
+        <w:tc>
+          <w:tcPr>
+            <w:tcW w:w="5649" w:type="dxa"/>
+          </w:tcPr>
+          <w:p/>
+        </w:tc>
+      </w:tr>
+      <w:tr>
+        <w:tc>
+          <w:tcPr>
+            <w:tcW w:w="1124" w:type="dxa"/>
+          </w:tcPr>
+          <w:p>
+            <w:pPr>
+              <w:rPr>
+                <w:noProof/>
+              </w:rPr>
+            </w:pPr>
+            <w:r>
+              <w:rPr>
+                <w:noProof/>
+              </w:rPr>
+              <w:drawing>
+                <wp:inline distT="0" distB="0" distL="0" distR="0" wp14:anchorId="223CD4A5" wp14:editId="0957C61C">
+                  <wp:extent cx="396000" cy="396000"/>
+                  <wp:effectExtent l="0" t="0" r="4445" b="4445"/>
+                  <wp:docPr id="88669649" name="Picture 44"/>
+                  <wp:cNvGraphicFramePr>
+                    <a:graphicFrameLocks xmlns:a="http://schemas.openxmlformats.org/drawingml/2006/main" noChangeAspect="1"/>
+                  </wp:cNvGraphicFramePr>
+                  <a:graphic xmlns:a="http://schemas.openxmlformats.org/drawingml/2006/main">
+                    <a:graphicData uri="http://schemas.openxmlformats.org/drawingml/2006/picture">
+                      <pic:pic xmlns:pic="http://schemas.openxmlformats.org/drawingml/2006/picture">
+                        <pic:nvPicPr>
+                          <pic:cNvPr id="0" name="Picture 38"/>
+                          <pic:cNvPicPr>
+                            <a:picLocks noChangeAspect="1" noChangeArrowheads="1"/>
+                          </pic:cNvPicPr>
+                        </pic:nvPicPr>
+                        <pic:blipFill>
+                          <a:blip r:embed="rId60" cstate="print">
+                            <a:extLst>
+                              <a:ext uri="{28A0092B-C50C-407E-A947-70E740481C1C}">
+                                <a14:useLocalDpi xmlns:a14="http://schemas.microsoft.com/office/drawing/2010/main" val="0"/>
+                              </a:ext>
+                            </a:extLst>
+                          </a:blip>
+                          <a:srcRect/>
+                          <a:stretch>
+                            <a:fillRect/>
+                          </a:stretch>
+                        </pic:blipFill>
+                        <pic:spPr bwMode="auto">
+                          <a:xfrm>
+                            <a:off x="0" y="0"/>
+                            <a:ext cx="396000" cy="396000"/>
+                          </a:xfrm>
+                          <a:prstGeom prst="rect">
+                            <a:avLst/>
+                          </a:prstGeom>
+                          <a:noFill/>
+                          <a:ln>
+                            <a:noFill/>
+                          </a:ln>
+                        </pic:spPr>
+                      </pic:pic>
+                    </a:graphicData>
+                  </a:graphic>
+                </wp:inline>
+              </w:drawing>
+            </w:r>
+          </w:p>
+        </w:tc>
+        <w:tc>
+          <w:tcPr>
+            <w:tcW w:w="2988" w:type="dxa"/>
+          </w:tcPr>
+          <w:p>
+            <w:r>
+              <w:t>Smoking</w:t>
+            </w:r>
+          </w:p>
+        </w:tc>
+        <w:tc>
+          <w:tcPr>
+            <w:tcW w:w="5649" w:type="dxa"/>
+          </w:tcPr>
+          <w:p/>
+        </w:tc>
+      </w:tr>
+      <w:tr>
+        <w:trPr>
+          <w:cnfStyle w:val="000000100000" w:firstRow="0" w:lastRow="0" w:firstColumn="0" w:lastColumn="0" w:oddVBand="0" w:evenVBand="0" w:oddHBand="1" w:evenHBand="0" w:firstRowFirstColumn="0" w:firstRowLastColumn="0" w:lastRowFirstColumn="0" w:lastRowLastColumn="0"/>
+        </w:trPr>
+        <w:tc>
+          <w:tcPr>
+            <w:tcW w:w="1124" w:type="dxa"/>
+          </w:tcPr>
+          <w:p>
+            <w:pPr>
+              <w:rPr>
+                <w:noProof/>
+              </w:rPr>
+            </w:pPr>
+            <w:r>
+              <w:rPr>
+                <w:noProof/>
+              </w:rPr>
+              <w:drawing>
+                <wp:inline distT="0" distB="0" distL="0" distR="0" wp14:anchorId="356329B2" wp14:editId="002793A5">
+                  <wp:extent cx="396000" cy="396000"/>
+                  <wp:effectExtent l="0" t="0" r="4445" b="4445"/>
+                  <wp:docPr id="1490978144" name="Picture 45"/>
+                  <wp:cNvGraphicFramePr>
+                    <a:graphicFrameLocks xmlns:a="http://schemas.openxmlformats.org/drawingml/2006/main" noChangeAspect="1"/>
+                  </wp:cNvGraphicFramePr>
+                  <a:graphic xmlns:a="http://schemas.openxmlformats.org/drawingml/2006/main">
+                    <a:graphicData uri="http://schemas.openxmlformats.org/drawingml/2006/picture">
+                      <pic:pic xmlns:pic="http://schemas.openxmlformats.org/drawingml/2006/picture">
+                        <pic:nvPicPr>
+                          <pic:cNvPr id="0" name="Picture 39"/>
+                          <pic:cNvPicPr>
+                            <a:picLocks noChangeAspect="1" noChangeArrowheads="1"/>
+                          </pic:cNvPicPr>
+                        </pic:nvPicPr>
+                        <pic:blipFill>
+                          <a:blip r:embed="rId61" cstate="print">
+                            <a:extLst>
+                              <a:ext uri="{28A0092B-C50C-407E-A947-70E740481C1C}">
+                                <a14:useLocalDpi xmlns:a14="http://schemas.microsoft.com/office/drawing/2010/main" val="0"/>
+                              </a:ext>
+                            </a:extLst>
+                          </a:blip>
+                          <a:srcRect/>
+                          <a:stretch>
+                            <a:fillRect/>
+                          </a:stretch>
+                        </pic:blipFill>
+                        <pic:spPr bwMode="auto">
+                          <a:xfrm>
+                            <a:off x="0" y="0"/>
+                            <a:ext cx="396000" cy="396000"/>
+                          </a:xfrm>
+                          <a:prstGeom prst="rect">
+                            <a:avLst/>
+                          </a:prstGeom>
+                          <a:noFill/>
+                          <a:ln>
+                            <a:noFill/>
+                          </a:ln>
+                        </pic:spPr>
+                      </pic:pic>
+                    </a:graphicData>
+                  </a:graphic>
+                </wp:inline>
+              </w:drawing>
+            </w:r>
+          </w:p>
+        </w:tc>
+        <w:tc>
+          <w:tcPr>
+            <w:tcW w:w="2988" w:type="dxa"/>
+          </w:tcPr>
+          <w:p>
+            <w:proofErr w:type="spellStart"/>
+            <w:r>
+              <w:t>Smoking_NBG</w:t>
+            </w:r>
+            <w:proofErr w:type="spellEnd"/>
+          </w:p>
+        </w:tc>
+        <w:tc>
+          <w:tcPr>
+            <w:tcW w:w="5649" w:type="dxa"/>
+          </w:tcPr>
+          <w:p/>
+        </w:tc>
+      </w:tr>
+      <w:tr>
+        <w:tc>
+          <w:tcPr>
+            <w:tcW w:w="1124" w:type="dxa"/>
+          </w:tcPr>
+          <w:p>
+            <w:pPr>
+              <w:rPr>
+                <w:noProof/>
+              </w:rPr>
+            </w:pPr>
+            <w:r>
+              <w:rPr>
+                <w:noProof/>
+              </w:rPr>
+              <w:drawing>
+                <wp:inline distT="0" distB="0" distL="0" distR="0" wp14:anchorId="5315CC67" wp14:editId="55B79DA5">
+                  <wp:extent cx="396000" cy="396000"/>
+                  <wp:effectExtent l="0" t="0" r="4445" b="4445"/>
+                  <wp:docPr id="1308504813" name="Picture 46"/>
+                  <wp:cNvGraphicFramePr>
+                    <a:graphicFrameLocks xmlns:a="http://schemas.openxmlformats.org/drawingml/2006/main" noChangeAspect="1"/>
+                  </wp:cNvGraphicFramePr>
+                  <a:graphic xmlns:a="http://schemas.openxmlformats.org/drawingml/2006/main">
+                    <a:graphicData uri="http://schemas.openxmlformats.org/drawingml/2006/picture">
+                      <pic:pic xmlns:pic="http://schemas.openxmlformats.org/drawingml/2006/picture">
+                        <pic:nvPicPr>
+                          <pic:cNvPr id="0" name="Picture 40"/>
+                          <pic:cNvPicPr>
+                            <a:picLocks noChangeAspect="1" noChangeArrowheads="1"/>
+                          </pic:cNvPicPr>
+                        </pic:nvPicPr>
+                        <pic:blipFill>
+                          <a:blip r:embed="rId62" cstate="print">
+                            <a:extLst>
+                              <a:ext uri="{28A0092B-C50C-407E-A947-70E740481C1C}">
+                                <a14:useLocalDpi xmlns:a14="http://schemas.microsoft.com/office/drawing/2010/main" val="0"/>
+                              </a:ext>
+                            </a:extLst>
+                          </a:blip>
+                          <a:srcRect/>
+                          <a:stretch>
+                            <a:fillRect/>
+                          </a:stretch>
+                        </pic:blipFill>
+                        <pic:spPr bwMode="auto">
+                          <a:xfrm>
+                            <a:off x="0" y="0"/>
+                            <a:ext cx="396000" cy="396000"/>
+                          </a:xfrm>
+                          <a:prstGeom prst="rect">
+                            <a:avLst/>
+                          </a:prstGeom>
+                          <a:noFill/>
+                          <a:ln>
+                            <a:noFill/>
+                          </a:ln>
+                        </pic:spPr>
+                      </pic:pic>
+                    </a:graphicData>
+                  </a:graphic>
+                </wp:inline>
+              </w:drawing>
+            </w:r>
+          </w:p>
+        </w:tc>
+        <w:tc>
+          <w:tcPr>
+            <w:tcW w:w="2988" w:type="dxa"/>
+          </w:tcPr>
+          <w:p>
+            <w:r>
+              <w:t>Stroller</w:t>
+            </w:r>
+          </w:p>
+        </w:tc>
+        <w:tc>
+          <w:tcPr>
+            <w:tcW w:w="5649" w:type="dxa"/>
+          </w:tcPr>
+          <w:p/>
+        </w:tc>
+      </w:tr>
+      <w:tr>
+        <w:trPr>
+          <w:cnfStyle w:val="000000100000" w:firstRow="0" w:lastRow="0" w:firstColumn="0" w:lastColumn="0" w:oddVBand="0" w:evenVBand="0" w:oddHBand="1" w:evenHBand="0" w:firstRowFirstColumn="0" w:firstRowLastColumn="0" w:lastRowFirstColumn="0" w:lastRowLastColumn="0"/>
+        </w:trPr>
+        <w:tc>
+          <w:tcPr>
+            <w:tcW w:w="1124" w:type="dxa"/>
+          </w:tcPr>
+          <w:p>
+            <w:pPr>
+              <w:rPr>
+                <w:noProof/>
+              </w:rPr>
+            </w:pPr>
+            <w:r>
+              <w:rPr>
+                <w:noProof/>
+              </w:rPr>
+              <w:drawing>
+                <wp:inline distT="0" distB="0" distL="0" distR="0" wp14:anchorId="63224A01" wp14:editId="7E170F6C">
+                  <wp:extent cx="396000" cy="396000"/>
+                  <wp:effectExtent l="0" t="0" r="4445" b="4445"/>
+                  <wp:docPr id="2002467502" name="Picture 47"/>
+                  <wp:cNvGraphicFramePr>
+                    <a:graphicFrameLocks xmlns:a="http://schemas.openxmlformats.org/drawingml/2006/main" noChangeAspect="1"/>
+                  </wp:cNvGraphicFramePr>
+                  <a:graphic xmlns:a="http://schemas.openxmlformats.org/drawingml/2006/main">
+                    <a:graphicData uri="http://schemas.openxmlformats.org/drawingml/2006/picture">
+                      <pic:pic xmlns:pic="http://schemas.openxmlformats.org/drawingml/2006/picture">
+                        <pic:nvPicPr>
+                          <pic:cNvPr id="0" name="Picture 41"/>
+                          <pic:cNvPicPr>
+                            <a:picLocks noChangeAspect="1" noChangeArrowheads="1"/>
+                          </pic:cNvPicPr>
+                        </pic:nvPicPr>
+                        <pic:blipFill>
+                          <a:blip r:embed="rId63" cstate="print">
+                            <a:extLst>
+                              <a:ext uri="{28A0092B-C50C-407E-A947-70E740481C1C}">
+                                <a14:useLocalDpi xmlns:a14="http://schemas.microsoft.com/office/drawing/2010/main" val="0"/>
+                              </a:ext>
+                            </a:extLst>
+                          </a:blip>
+                          <a:srcRect/>
+                          <a:stretch>
+                            <a:fillRect/>
+                          </a:stretch>
+                        </pic:blipFill>
+                        <pic:spPr bwMode="auto">
+                          <a:xfrm>
+                            <a:off x="0" y="0"/>
+                            <a:ext cx="396000" cy="396000"/>
+                          </a:xfrm>
+                          <a:prstGeom prst="rect">
+                            <a:avLst/>
+                          </a:prstGeom>
+                          <a:noFill/>
+                          <a:ln>
+                            <a:noFill/>
+                          </a:ln>
+                        </pic:spPr>
+                      </pic:pic>
+                    </a:graphicData>
+                  </a:graphic>
+                </wp:inline>
+              </w:drawing>
+            </w:r>
+          </w:p>
+        </w:tc>
+        <w:tc>
+          <w:tcPr>
+            <w:tcW w:w="2988" w:type="dxa"/>
+          </w:tcPr>
+          <w:p>
+            <w:proofErr w:type="spellStart"/>
+            <w:r>
+              <w:t>Stroller_NBG</w:t>
+            </w:r>
+            <w:proofErr w:type="spellEnd"/>
+          </w:p>
+        </w:tc>
+        <w:tc>
+          <w:tcPr>
+            <w:tcW w:w="5649" w:type="dxa"/>
+          </w:tcPr>
+          <w:p/>
+        </w:tc>
+      </w:tr>
+      <w:tr>
+        <w:tc>
+          <w:tcPr>
+            <w:tcW w:w="1124" w:type="dxa"/>
+          </w:tcPr>
+          <w:p>
+            <w:pPr>
+              <w:rPr>
+                <w:noProof/>
+              </w:rPr>
+            </w:pPr>
+            <w:r>
+              <w:rPr>
+                <w:noProof/>
+              </w:rPr>
+              <w:drawing>
+                <wp:inline distT="0" distB="0" distL="0" distR="0" wp14:anchorId="0D905E29" wp14:editId="023D2091">
+                  <wp:extent cx="396000" cy="396000"/>
+                  <wp:effectExtent l="0" t="0" r="4445" b="4445"/>
+                  <wp:docPr id="743963055" name="Picture 48"/>
+                  <wp:cNvGraphicFramePr>
+                    <a:graphicFrameLocks xmlns:a="http://schemas.openxmlformats.org/drawingml/2006/main" noChangeAspect="1"/>
+                  </wp:cNvGraphicFramePr>
+                  <a:graphic xmlns:a="http://schemas.openxmlformats.org/drawingml/2006/main">
+                    <a:graphicData uri="http://schemas.openxmlformats.org/drawingml/2006/picture">
+                      <pic:pic xmlns:pic="http://schemas.openxmlformats.org/drawingml/2006/picture">
+                        <pic:nvPicPr>
+                          <pic:cNvPr id="0" name="Picture 42"/>
+                          <pic:cNvPicPr>
+                            <a:picLocks noChangeAspect="1" noChangeArrowheads="1"/>
+                          </pic:cNvPicPr>
+                        </pic:nvPicPr>
+                        <pic:blipFill>
+                          <a:blip r:embed="rId64" cstate="print">
+                            <a:extLst>
+                              <a:ext uri="{28A0092B-C50C-407E-A947-70E740481C1C}">
+                                <a14:useLocalDpi xmlns:a14="http://schemas.microsoft.com/office/drawing/2010/main" val="0"/>
+                              </a:ext>
+                            </a:extLst>
+                          </a:blip>
+                          <a:srcRect/>
+                          <a:stretch>
+                            <a:fillRect/>
+                          </a:stretch>
+                        </pic:blipFill>
+                        <pic:spPr bwMode="auto">
+                          <a:xfrm>
+                            <a:off x="0" y="0"/>
+                            <a:ext cx="396000" cy="396000"/>
+                          </a:xfrm>
+                          <a:prstGeom prst="rect">
+                            <a:avLst/>
+                          </a:prstGeom>
+                          <a:noFill/>
+                          <a:ln>
+                            <a:noFill/>
+                          </a:ln>
+                        </pic:spPr>
+                      </pic:pic>
+                    </a:graphicData>
+                  </a:graphic>
+                </wp:inline>
+              </w:drawing>
+            </w:r>
+          </w:p>
+        </w:tc>
+        <w:tc>
+          <w:tcPr>
+            <w:tcW w:w="2988" w:type="dxa"/>
+          </w:tcPr>
+          <w:p>
+            <w:proofErr w:type="spellStart"/>
+            <w:r>
+              <w:t>ToddlerArea</w:t>
+            </w:r>
+            <w:proofErr w:type="spellEnd"/>
+          </w:p>
+        </w:tc>
+        <w:tc>
+          <w:tcPr>
+            <w:tcW w:w="5649" w:type="dxa"/>
+          </w:tcPr>
+          <w:p/>
+        </w:tc>
+      </w:tr>
+      <w:tr>
+        <w:trPr>
+          <w:cnfStyle w:val="000000100000" w:firstRow="0" w:lastRow="0" w:firstColumn="0" w:lastColumn="0" w:oddVBand="0" w:evenVBand="0" w:oddHBand="1" w:evenHBand="0" w:firstRowFirstColumn="0" w:firstRowLastColumn="0" w:lastRowFirstColumn="0" w:lastRowLastColumn="0"/>
+        </w:trPr>
+        <w:tc>
+          <w:tcPr>
+            <w:tcW w:w="1124" w:type="dxa"/>
+          </w:tcPr>
+          <w:p>
+            <w:pPr>
+              <w:rPr>
+                <w:noProof/>
+              </w:rPr>
+            </w:pPr>
+            <w:r>
+              <w:rPr>
+                <w:noProof/>
+              </w:rPr>
+              <w:drawing>
+                <wp:inline distT="0" distB="0" distL="0" distR="0" wp14:anchorId="2A64EAA6" wp14:editId="607EF9AC">
+                  <wp:extent cx="396000" cy="396000"/>
+                  <wp:effectExtent l="0" t="0" r="4445" b="4445"/>
+                  <wp:docPr id="147204567" name="Picture 49"/>
+                  <wp:cNvGraphicFramePr>
+                    <a:graphicFrameLocks xmlns:a="http://schemas.openxmlformats.org/drawingml/2006/main" noChangeAspect="1"/>
+                  </wp:cNvGraphicFramePr>
+                  <a:graphic xmlns:a="http://schemas.openxmlformats.org/drawingml/2006/main">
+                    <a:graphicData uri="http://schemas.openxmlformats.org/drawingml/2006/picture">
+                      <pic:pic xmlns:pic="http://schemas.openxmlformats.org/drawingml/2006/picture">
+                        <pic:nvPicPr>
+                          <pic:cNvPr id="0" name="Picture 43"/>
+                          <pic:cNvPicPr>
+                            <a:picLocks noChangeAspect="1" noChangeArrowheads="1"/>
+                          </pic:cNvPicPr>
+                        </pic:nvPicPr>
+                        <pic:blipFill>
+                          <a:blip r:embed="rId65" cstate="print">
+                            <a:extLst>
+                              <a:ext uri="{28A0092B-C50C-407E-A947-70E740481C1C}">
+                                <a14:useLocalDpi xmlns:a14="http://schemas.microsoft.com/office/drawing/2010/main" val="0"/>
+                              </a:ext>
+                            </a:extLst>
+                          </a:blip>
+                          <a:srcRect/>
+                          <a:stretch>
+                            <a:fillRect/>
+                          </a:stretch>
+                        </pic:blipFill>
+                        <pic:spPr bwMode="auto">
+                          <a:xfrm>
+                            <a:off x="0" y="0"/>
+                            <a:ext cx="396000" cy="396000"/>
+                          </a:xfrm>
+                          <a:prstGeom prst="rect">
+                            <a:avLst/>
+                          </a:prstGeom>
+                          <a:noFill/>
+                          <a:ln>
+                            <a:noFill/>
+                          </a:ln>
+                        </pic:spPr>
+                      </pic:pic>
+                    </a:graphicData>
+                  </a:graphic>
+                </wp:inline>
+              </w:drawing>
+            </w:r>
+          </w:p>
+        </w:tc>
+        <w:tc>
+          <w:tcPr>
+            <w:tcW w:w="2988" w:type="dxa"/>
+          </w:tcPr>
+          <w:p>
+            <w:proofErr w:type="spellStart"/>
+            <w:r>
+              <w:t>ToddlerArea_NBG</w:t>
+            </w:r>
+            <w:proofErr w:type="spellEnd"/>
+          </w:p>
+        </w:tc>
+        <w:tc>
+          <w:tcPr>
+            <w:tcW w:w="5649" w:type="dxa"/>
+          </w:tcPr>
+          <w:p/>
+        </w:tc>
+      </w:tr>
+      <w:tr>
+        <w:tc>
+          <w:tcPr>
+            <w:tcW w:w="1124" w:type="dxa"/>
+          </w:tcPr>
+          <w:p>
+            <w:pPr>
+              <w:rPr>
+                <w:noProof/>
+              </w:rPr>
+            </w:pPr>
+            <w:r>
+              <w:rPr>
+                <w:noProof/>
+              </w:rPr>
+              <w:drawing>
+                <wp:inline distT="0" distB="0" distL="0" distR="0" wp14:anchorId="3DE43D33" wp14:editId="185719A1">
+                  <wp:extent cx="396000" cy="396000"/>
+                  <wp:effectExtent l="0" t="0" r="4445" b="4445"/>
+                  <wp:docPr id="1228647563" name="Picture 50"/>
+                  <wp:cNvGraphicFramePr>
+                    <a:graphicFrameLocks xmlns:a="http://schemas.openxmlformats.org/drawingml/2006/main" noChangeAspect="1"/>
+                  </wp:cNvGraphicFramePr>
+                  <a:graphic xmlns:a="http://schemas.openxmlformats.org/drawingml/2006/main">
+                    <a:graphicData uri="http://schemas.openxmlformats.org/drawingml/2006/picture">
+                      <pic:pic xmlns:pic="http://schemas.openxmlformats.org/drawingml/2006/picture">
+                        <pic:nvPicPr>
+                          <pic:cNvPr id="0" name="Picture 44"/>
+                          <pic:cNvPicPr>
+                            <a:picLocks noChangeAspect="1" noChangeArrowheads="1"/>
+                          </pic:cNvPicPr>
+                        </pic:nvPicPr>
+                        <pic:blipFill>
+                          <a:blip r:embed="rId66" cstate="print">
+                            <a:extLst>
+                              <a:ext uri="{28A0092B-C50C-407E-A947-70E740481C1C}">
+                                <a14:useLocalDpi xmlns:a14="http://schemas.microsoft.com/office/drawing/2010/main" val="0"/>
+                              </a:ext>
+                            </a:extLst>
+                          </a:blip>
+                          <a:srcRect/>
+                          <a:stretch>
+                            <a:fillRect/>
+                          </a:stretch>
+                        </pic:blipFill>
+                        <pic:spPr bwMode="auto">
+                          <a:xfrm>
+                            <a:off x="0" y="0"/>
+                            <a:ext cx="396000" cy="396000"/>
+                          </a:xfrm>
+                          <a:prstGeom prst="rect">
+                            <a:avLst/>
+                          </a:prstGeom>
+                          <a:noFill/>
+                          <a:ln>
+                            <a:noFill/>
+                          </a:ln>
+                        </pic:spPr>
+                      </pic:pic>
+                    </a:graphicData>
+                  </a:graphic>
+                </wp:inline>
+              </w:drawing>
+            </w:r>
+          </w:p>
+        </w:tc>
+        <w:tc>
+          <w:tcPr>
+            <w:tcW w:w="2988" w:type="dxa"/>
+          </w:tcPr>
+          <w:p>
+            <w:proofErr w:type="spellStart"/>
+            <w:r>
+              <w:t>ValidTicket</w:t>
+            </w:r>
+            <w:proofErr w:type="spellEnd"/>
+          </w:p>
+        </w:tc>
+        <w:tc>
+          <w:tcPr>
+            <w:tcW w:w="5649" w:type="dxa"/>
+          </w:tcPr>
+          <w:p/>
+        </w:tc>
+      </w:tr>
+      <w:tr>
+        <w:trPr>
+          <w:cnfStyle w:val="000000100000" w:firstRow="0" w:lastRow="0" w:firstColumn="0" w:lastColumn="0" w:oddVBand="0" w:evenVBand="0" w:oddHBand="1" w:evenHBand="0" w:firstRowFirstColumn="0" w:firstRowLastColumn="0" w:lastRowFirstColumn="0" w:lastRowLastColumn="0"/>
+        </w:trPr>
+        <w:tc>
+          <w:tcPr>
+            <w:tcW w:w="1124" w:type="dxa"/>
+          </w:tcPr>
+          <w:p>
+            <w:pPr>
+              <w:rPr>
+                <w:noProof/>
+              </w:rPr>
+            </w:pPr>
+            <w:r>
+              <w:rPr>
+                <w:noProof/>
+              </w:rPr>
+              <w:drawing>
+                <wp:inline distT="0" distB="0" distL="0" distR="0" wp14:anchorId="6650BF3E" wp14:editId="6D8A403E">
+                  <wp:extent cx="396000" cy="396000"/>
+                  <wp:effectExtent l="0" t="0" r="4445" b="4445"/>
+                  <wp:docPr id="1803691157" name="Picture 9"/>
+                  <wp:cNvGraphicFramePr>
+                    <a:graphicFrameLocks xmlns:a="http://schemas.openxmlformats.org/drawingml/2006/main" noChangeAspect="1"/>
+                  </wp:cNvGraphicFramePr>
+                  <a:graphic xmlns:a="http://schemas.openxmlformats.org/drawingml/2006/main">
+                    <a:graphicData uri="http://schemas.openxmlformats.org/drawingml/2006/picture">
+                      <pic:pic xmlns:pic="http://schemas.openxmlformats.org/drawingml/2006/picture">
+                        <pic:nvPicPr>
+                          <pic:cNvPr id="1803691157" name="Picture 9"/>
+                          <pic:cNvPicPr>
+                            <a:picLocks noChangeAspect="1" noChangeArrowheads="1"/>
+                          </pic:cNvPicPr>
+                        </pic:nvPicPr>
+                        <pic:blipFill>
+                          <a:blip r:embed="rId67" cstate="print">
+                            <a:extLst>
+                              <a:ext uri="{28A0092B-C50C-407E-A947-70E740481C1C}">
+                                <a14:useLocalDpi xmlns:a14="http://schemas.microsoft.com/office/drawing/2010/main" val="0"/>
+                              </a:ext>
+                            </a:extLst>
+                          </a:blip>
+                          <a:stretch>
+                            <a:fillRect/>
+                          </a:stretch>
+                        </pic:blipFill>
+                        <pic:spPr bwMode="auto">
+                          <a:xfrm>
+                            <a:off x="0" y="0"/>
+                            <a:ext cx="396000" cy="396000"/>
+                          </a:xfrm>
+                          <a:prstGeom prst="rect">
+                            <a:avLst/>
+                          </a:prstGeom>
+                          <a:noFill/>
+                          <a:ln>
+                            <a:noFill/>
+                          </a:ln>
+                        </pic:spPr>
+                      </pic:pic>
+                    </a:graphicData>
+                  </a:graphic>
+                </wp:inline>
+              </w:drawing>
+            </w:r>
+          </w:p>
+        </w:tc>
+        <w:tc>
+          <w:tcPr>
+            <w:tcW w:w="2988" w:type="dxa"/>
+          </w:tcPr>
+          <w:p>
+            <w:r>
+              <w:t>Ventilation</w:t>
+            </w:r>
+          </w:p>
+        </w:tc>
+        <w:tc>
+          <w:tcPr>
+            <w:tcW w:w="5649" w:type="dxa"/>
+          </w:tcPr>
+          <w:p/>
+        </w:tc>
+      </w:tr>
+      <w:tr>
+        <w:tc>
+          <w:tcPr>
+            <w:tcW w:w="1124" w:type="dxa"/>
+          </w:tcPr>
+          <w:p>
+            <w:pPr>
+              <w:rPr>
+                <w:noProof/>
+              </w:rPr>
+            </w:pPr>
+            <w:r>
+              <w:rPr>
+                <w:noProof/>
+              </w:rPr>
+              <w:drawing>
+                <wp:inline distT="0" distB="0" distL="0" distR="0" wp14:anchorId="028CDD69" wp14:editId="562D064A">
+                  <wp:extent cx="396000" cy="396000"/>
+                  <wp:effectExtent l="0" t="0" r="4445" b="4445"/>
+                  <wp:docPr id="118952447" name="Picture 51"/>
+                  <wp:cNvGraphicFramePr>
+                    <a:graphicFrameLocks xmlns:a="http://schemas.openxmlformats.org/drawingml/2006/main" noChangeAspect="1"/>
+                  </wp:cNvGraphicFramePr>
+                  <a:graphic xmlns:a="http://schemas.openxmlformats.org/drawingml/2006/main">
+                    <a:graphicData uri="http://schemas.openxmlformats.org/drawingml/2006/picture">
+                      <pic:pic xmlns:pic="http://schemas.openxmlformats.org/drawingml/2006/picture">
+                        <pic:nvPicPr>
+                          <pic:cNvPr id="0" name="Picture 45"/>
+                          <pic:cNvPicPr>
+                            <a:picLocks noChangeAspect="1" noChangeArrowheads="1"/>
+                          </pic:cNvPicPr>
+                        </pic:nvPicPr>
+                        <pic:blipFill>
+                          <a:blip r:embed="rId68" cstate="print">
+                            <a:extLst>
+                              <a:ext uri="{28A0092B-C50C-407E-A947-70E740481C1C}">
+                                <a14:useLocalDpi xmlns:a14="http://schemas.microsoft.com/office/drawing/2010/main" val="0"/>
+                              </a:ext>
+                            </a:extLst>
+                          </a:blip>
+                          <a:srcRect/>
+                          <a:stretch>
+                            <a:fillRect/>
+                          </a:stretch>
+                        </pic:blipFill>
+                        <pic:spPr bwMode="auto">
+                          <a:xfrm>
+                            <a:off x="0" y="0"/>
+                            <a:ext cx="396000" cy="396000"/>
+                          </a:xfrm>
+                          <a:prstGeom prst="rect">
+                            <a:avLst/>
+                          </a:prstGeom>
+                          <a:noFill/>
+                          <a:ln>
+                            <a:noFill/>
+                          </a:ln>
+                        </pic:spPr>
+                      </pic:pic>
+                    </a:graphicData>
+                  </a:graphic>
+                </wp:inline>
+              </w:drawing>
+            </w:r>
+          </w:p>
+        </w:tc>
+        <w:tc>
+          <w:tcPr>
+            <w:tcW w:w="2988" w:type="dxa"/>
+          </w:tcPr>
+          <w:p>
+            <w:r>
+              <w:t>WC</w:t>
+            </w:r>
+          </w:p>
+        </w:tc>
+        <w:tc>
+          <w:tcPr>
+            <w:tcW w:w="5649" w:type="dxa"/>
+          </w:tcPr>
+          <w:p/>
+        </w:tc>
+      </w:tr>
+      <w:tr>
+        <w:trPr>
+          <w:cnfStyle w:val="000000100000" w:firstRow="0" w:lastRow="0" w:firstColumn="0" w:lastColumn="0" w:oddVBand="0" w:evenVBand="0" w:oddHBand="1" w:evenHBand="0" w:firstRowFirstColumn="0" w:firstRowLastColumn="0" w:lastRowFirstColumn="0" w:lastRowLastColumn="0"/>
+        </w:trPr>
+        <w:tc>
+          <w:tcPr>
+            <w:tcW w:w="1124" w:type="dxa"/>
+          </w:tcPr>
+          <w:p>
+            <w:pPr>
+              <w:rPr>
+                <w:noProof/>
+              </w:rPr>
+            </w:pPr>
+            <w:r>
+              <w:rPr>
+                <w:noProof/>
+              </w:rPr>
+              <w:drawing>
+                <wp:inline distT="0" distB="0" distL="0" distR="0" wp14:anchorId="3598CACE" wp14:editId="57F46755">
+                  <wp:extent cx="396000" cy="396000"/>
+                  <wp:effectExtent l="0" t="0" r="4445" b="4445"/>
+                  <wp:docPr id="721495689" name="Picture 52"/>
+                  <wp:cNvGraphicFramePr>
+                    <a:graphicFrameLocks xmlns:a="http://schemas.openxmlformats.org/drawingml/2006/main" noChangeAspect="1"/>
+                  </wp:cNvGraphicFramePr>
+                  <a:graphic xmlns:a="http://schemas.openxmlformats.org/drawingml/2006/main">
+                    <a:graphicData uri="http://schemas.openxmlformats.org/drawingml/2006/picture">
+                      <pic:pic xmlns:pic="http://schemas.openxmlformats.org/drawingml/2006/picture">
+                        <pic:nvPicPr>
+                          <pic:cNvPr id="0" name="Picture 46"/>
+                          <pic:cNvPicPr>
+                            <a:picLocks noChangeAspect="1" noChangeArrowheads="1"/>
+                          </pic:cNvPicPr>
+                        </pic:nvPicPr>
+                        <pic:blipFill>
+                          <a:blip r:embed="rId69" cstate="print">
+                            <a:extLst>
+                              <a:ext uri="{28A0092B-C50C-407E-A947-70E740481C1C}">
+                                <a14:useLocalDpi xmlns:a14="http://schemas.microsoft.com/office/drawing/2010/main" val="0"/>
+                              </a:ext>
+                            </a:extLst>
+                          </a:blip>
+                          <a:srcRect/>
+                          <a:stretch>
+                            <a:fillRect/>
+                          </a:stretch>
+                        </pic:blipFill>
+                        <pic:spPr bwMode="auto">
+                          <a:xfrm>
+                            <a:off x="0" y="0"/>
+                            <a:ext cx="396000" cy="396000"/>
+                          </a:xfrm>
+                          <a:prstGeom prst="rect">
+                            <a:avLst/>
+                          </a:prstGeom>
+                          <a:noFill/>
+                          <a:ln>
+                            <a:noFill/>
+                          </a:ln>
+                        </pic:spPr>
+                      </pic:pic>
+                    </a:graphicData>
+                  </a:graphic>
+                </wp:inline>
+              </w:drawing>
+            </w:r>
+          </w:p>
+        </w:tc>
+        <w:tc>
+          <w:tcPr>
+            <w:tcW w:w="2988" w:type="dxa"/>
+          </w:tcPr>
+          <w:p>
+            <w:r>
               <w:t>Wheelchair</w:t>
             </w:r>
           </w:p>
@@ -6340,7 +7216,7 @@
                           </pic:cNvPicPr>
                         </pic:nvPicPr>
                         <pic:blipFill>
-                          <a:blip r:embed="rId60" cstate="print">
+                          <a:blip r:embed="rId70" cstate="print">
                             <a:extLst>
                               <a:ext uri="{28A0092B-C50C-407E-A947-70E740481C1C}">
                                 <a14:useLocalDpi xmlns:a14="http://schemas.microsoft.com/office/drawing/2010/main" val="0"/>
@@ -6438,7 +7314,7 @@
                     </pic:cNvPicPr>
                   </pic:nvPicPr>
                   <pic:blipFill>
-                    <a:blip r:embed="rId18" cstate="print">
+                    <a:blip r:embed="rId20" cstate="print">
                       <a:extLst>
                         <a:ext uri="{28A0092B-C50C-407E-A947-70E740481C1C}">
                           <a14:useLocalDpi xmlns:a14="http://schemas.microsoft.com/office/drawing/2010/main" val="0"/>
@@ -6491,7 +7367,7 @@
                     </pic:cNvPicPr>
                   </pic:nvPicPr>
                   <pic:blipFill>
-                    <a:blip r:embed="rId18" cstate="print">
+                    <a:blip r:embed="rId20" cstate="print">
                       <a:extLst>
                         <a:ext uri="{28A0092B-C50C-407E-A947-70E740481C1C}">
                           <a14:useLocalDpi xmlns:a14="http://schemas.microsoft.com/office/drawing/2010/main" val="0"/>
@@ -6544,7 +7420,7 @@
                     </pic:cNvPicPr>
                   </pic:nvPicPr>
                   <pic:blipFill>
-                    <a:blip r:embed="rId18" cstate="print">
+                    <a:blip r:embed="rId20" cstate="print">
                       <a:extLst>
                         <a:ext uri="{28A0092B-C50C-407E-A947-70E740481C1C}">
                           <a14:useLocalDpi xmlns:a14="http://schemas.microsoft.com/office/drawing/2010/main" val="0"/>
@@ -6597,7 +7473,7 @@
                     </pic:cNvPicPr>
                   </pic:nvPicPr>
                   <pic:blipFill>
-                    <a:blip r:embed="rId18" cstate="print">
+                    <a:blip r:embed="rId20" cstate="print">
                       <a:extLst>
                         <a:ext uri="{28A0092B-C50C-407E-A947-70E740481C1C}">
                           <a14:useLocalDpi xmlns:a14="http://schemas.microsoft.com/office/drawing/2010/main" val="0"/>
@@ -6719,7 +7595,7 @@
                           </pic:cNvPicPr>
                         </pic:nvPicPr>
                         <pic:blipFill>
-                          <a:blip r:embed="rId61" cstate="print">
+                          <a:blip r:embed="rId71" cstate="print">
                             <a:extLst>
                               <a:ext uri="{28A0092B-C50C-407E-A947-70E740481C1C}">
                                 <a14:useLocalDpi xmlns:a14="http://schemas.microsoft.com/office/drawing/2010/main" val="0"/>
@@ -6801,7 +7677,7 @@
                           </pic:cNvPicPr>
                         </pic:nvPicPr>
                         <pic:blipFill>
-                          <a:blip r:embed="rId62" cstate="print">
+                          <a:blip r:embed="rId72" cstate="print">
                             <a:extLst>
                               <a:ext uri="{28A0092B-C50C-407E-A947-70E740481C1C}">
                                 <a14:useLocalDpi xmlns:a14="http://schemas.microsoft.com/office/drawing/2010/main" val="0"/>
@@ -6888,7 +7764,7 @@
                           </pic:cNvPicPr>
                         </pic:nvPicPr>
                         <pic:blipFill>
-                          <a:blip r:embed="rId63" cstate="print">
+                          <a:blip r:embed="rId73" cstate="print">
                             <a:extLst>
                               <a:ext uri="{28A0092B-C50C-407E-A947-70E740481C1C}">
                                 <a14:useLocalDpi xmlns:a14="http://schemas.microsoft.com/office/drawing/2010/main" val="0"/>
@@ -7042,7 +7918,7 @@
                           </pic:cNvPicPr>
                         </pic:nvPicPr>
                         <pic:blipFill>
-                          <a:blip r:embed="rId64" cstate="print">
+                          <a:blip r:embed="rId74" cstate="print">
                             <a:extLst>
                               <a:ext uri="{28A0092B-C50C-407E-A947-70E740481C1C}">
                                 <a14:useLocalDpi xmlns:a14="http://schemas.microsoft.com/office/drawing/2010/main" val="0"/>
@@ -7079,16 +7955,11 @@
             <w:tcW w:w="2988" w:type="dxa"/>
           </w:tcPr>
           <w:p>
-            <w:proofErr w:type="gramStart"/>
             <w:r>
               <w:t>!</w:t>
             </w:r>
             <w:r>
-              <w:t>E</w:t>
-            </w:r>
-            <w:proofErr w:type="gramEnd"/>
-            <w:r>
-              <w:t>-</w:t>
+              <w:t>E-</w:t>
             </w:r>
             <w:proofErr w:type="spellStart"/>
             <w:r>
@@ -7141,7 +8012,7 @@
                           </pic:cNvPicPr>
                         </pic:nvPicPr>
                         <pic:blipFill>
-                          <a:blip r:embed="rId65" cstate="print">
+                          <a:blip r:embed="rId75" cstate="print">
                             <a:extLst>
                               <a:ext uri="{28A0092B-C50C-407E-A947-70E740481C1C}">
                                 <a14:useLocalDpi xmlns:a14="http://schemas.microsoft.com/office/drawing/2010/main" val="0"/>
@@ -7178,16 +8049,11 @@
             <w:tcW w:w="2988" w:type="dxa"/>
           </w:tcPr>
           <w:p>
-            <w:proofErr w:type="gramStart"/>
             <w:r>
               <w:t>!</w:t>
             </w:r>
             <w:r>
-              <w:t>E</w:t>
-            </w:r>
-            <w:proofErr w:type="gramEnd"/>
-            <w:r>
-              <w:t>-</w:t>
+              <w:t>E-</w:t>
             </w:r>
             <w:proofErr w:type="spellStart"/>
             <w:r>
@@ -7238,7 +8104,7 @@
                           </pic:cNvPicPr>
                         </pic:nvPicPr>
                         <pic:blipFill>
-                          <a:blip r:embed="rId66" cstate="print">
+                          <a:blip r:embed="rId76" cstate="print">
                             <a:extLst>
                               <a:ext uri="{28A0092B-C50C-407E-A947-70E740481C1C}">
                                 <a14:useLocalDpi xmlns:a14="http://schemas.microsoft.com/office/drawing/2010/main" val="0"/>
@@ -7320,7 +8186,7 @@
                           </pic:cNvPicPr>
                         </pic:nvPicPr>
                         <pic:blipFill>
-                          <a:blip r:embed="rId67" cstate="print">
+                          <a:blip r:embed="rId77" cstate="print">
                             <a:extLst>
                               <a:ext uri="{28A0092B-C50C-407E-A947-70E740481C1C}">
                                 <a14:useLocalDpi xmlns:a14="http://schemas.microsoft.com/office/drawing/2010/main" val="0"/>
@@ -7405,7 +8271,7 @@
                           </pic:cNvPicPr>
                         </pic:nvPicPr>
                         <pic:blipFill>
-                          <a:blip r:embed="rId68" cstate="print">
+                          <a:blip r:embed="rId78" cstate="print">
                             <a:extLst>
                               <a:ext uri="{28A0092B-C50C-407E-A947-70E740481C1C}">
                                 <a14:useLocalDpi xmlns:a14="http://schemas.microsoft.com/office/drawing/2010/main" val="0"/>
@@ -7461,7 +8327,6 @@
         <w:pStyle w:val="Heading3"/>
       </w:pPr>
       <w:r>
-        <w:lastRenderedPageBreak/>
         <w:t>Fire Protection</w:t>
       </w:r>
     </w:p>
@@ -7552,7 +8417,7 @@
                           </pic:cNvPicPr>
                         </pic:nvPicPr>
                         <pic:blipFill>
-                          <a:blip r:embed="rId69" cstate="print">
+                          <a:blip r:embed="rId79" cstate="print">
                             <a:extLst>
                               <a:ext uri="{28A0092B-C50C-407E-A947-70E740481C1C}">
                                 <a14:useLocalDpi xmlns:a14="http://schemas.microsoft.com/office/drawing/2010/main" val="0"/>
@@ -7589,11 +8454,9 @@
             <w:tcW w:w="2988" w:type="dxa"/>
           </w:tcPr>
           <w:p>
-            <w:proofErr w:type="gramStart"/>
             <w:r>
               <w:t>!F</w:t>
             </w:r>
-            <w:proofErr w:type="gramEnd"/>
             <w:r>
               <w:t>-</w:t>
             </w:r>
@@ -7648,7 +8511,7 @@
                           </pic:cNvPicPr>
                         </pic:nvPicPr>
                         <pic:blipFill>
-                          <a:blip r:embed="rId70" cstate="print">
+                          <a:blip r:embed="rId80" cstate="print">
                             <a:extLst>
                               <a:ext uri="{28A0092B-C50C-407E-A947-70E740481C1C}">
                                 <a14:useLocalDpi xmlns:a14="http://schemas.microsoft.com/office/drawing/2010/main" val="0"/>
@@ -7685,11 +8548,9 @@
             <w:tcW w:w="2988" w:type="dxa"/>
           </w:tcPr>
           <w:p>
-            <w:proofErr w:type="gramStart"/>
             <w:r>
               <w:t>!F</w:t>
             </w:r>
-            <w:proofErr w:type="gramEnd"/>
             <w:r>
               <w:t>-</w:t>
             </w:r>
@@ -7742,7 +8603,7 @@
                           </pic:cNvPicPr>
                         </pic:nvPicPr>
                         <pic:blipFill>
-                          <a:blip r:embed="rId71" cstate="print">
+                          <a:blip r:embed="rId81" cstate="print">
                             <a:extLst>
                               <a:ext uri="{28A0092B-C50C-407E-A947-70E740481C1C}">
                                 <a14:useLocalDpi xmlns:a14="http://schemas.microsoft.com/office/drawing/2010/main" val="0"/>
@@ -7807,12 +8668,12 @@
     <w:p>
       <w:pPr>
         <w:sectPr>
-          <w:headerReference w:type="even" r:id="rId72"/>
-          <w:headerReference w:type="default" r:id="rId73"/>
-          <w:footerReference w:type="even" r:id="rId74"/>
-          <w:footerReference w:type="default" r:id="rId75"/>
-          <w:headerReference w:type="first" r:id="rId76"/>
-          <w:footerReference w:type="first" r:id="rId77"/>
+          <w:headerReference w:type="even" r:id="rId82"/>
+          <w:headerReference w:type="default" r:id="rId83"/>
+          <w:footerReference w:type="even" r:id="rId84"/>
+          <w:footerReference w:type="default" r:id="rId85"/>
+          <w:headerReference w:type="first" r:id="rId86"/>
+          <w:footerReference w:type="first" r:id="rId87"/>
           <w:pgSz w:w="11906" w:h="16838"/>
           <w:pgMar w:top="992" w:right="1134" w:bottom="992" w:left="1134" w:header="850" w:footer="850" w:gutter="0"/>
           <w:pgNumType w:start="0"/>
@@ -7830,7 +8691,6 @@
         <w:rPr>
           <w:noProof/>
         </w:rPr>
-        <w:lastRenderedPageBreak/>
         <mc:AlternateContent>
           <mc:Choice Requires="wps">
             <w:drawing>
@@ -8116,7 +8976,7 @@
                                 <w:szCs w:val="40"/>
                               </w:rPr>
                             </w:pPr>
-                            <w:hyperlink r:id="rId78" w:history="1">
+                            <w:hyperlink r:id="rId88" w:history="1">
                               <w:r>
                                 <w:rPr>
                                   <w:rStyle w:val="Hyperlink"/>
@@ -8228,7 +9088,7 @@
           <mc:Fallback>
             <w:pict>
               <v:shape w14:anchorId="4B6AAB3E" id="_x0000_s1028" type="#_x0000_t202" style="position:absolute;margin-left:147.2pt;margin-top:681.85pt;width:183.9pt;height:60.6pt;z-index:251661318;visibility:visible;mso-wrap-style:square;mso-width-percent:0;mso-height-percent:0;mso-wrap-distance-left:9pt;mso-wrap-distance-top:3.6pt;mso-wrap-distance-right:9pt;mso-wrap-distance-bottom:3.6pt;mso-position-horizontal:absolute;mso-position-horizontal-relative:text;mso-position-vertical:absolute;mso-position-vertical-relative:text;mso-width-percent:0;mso-height-percent:0;mso-width-relative:margin;mso-height-relative:margin;v-text-anchor:top" o:gfxdata="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" fillcolor="#1f212d [2908]" strokecolor="#1f212d [2908]" strokeweight="6pt">
-                <v:fill r:id="rId79" o:title="" color2="#0b0c10 [3212]" type="pattern"/>
+                <v:fill r:id="rId14" o:title="" color2="#0b0c10 [3212]" type="pattern"/>
                 <v:textbox>
                   <w:txbxContent>
                     <w:p>
@@ -8242,7 +9102,7 @@
                           <w:szCs w:val="40"/>
                         </w:rPr>
                       </w:pPr>
-                      <w:hyperlink r:id="rId80" w:history="1">
+                      <w:hyperlink r:id="rId89" w:history="1">
                         <w:r>
                           <w:rPr>
                             <w:rStyle w:val="Hyperlink"/>
@@ -9139,7 +9999,7 @@
                     </pic:cNvPicPr>
                   </pic:nvPicPr>
                   <pic:blipFill>
-                    <a:blip r:embed="rId81" cstate="print">
+                    <a:blip r:embed="rId90" cstate="print">
                       <a:extLst>
                         <a:ext uri="{28A0092B-C50C-407E-A947-70E740481C1C}">
                           <a14:useLocalDpi xmlns:a14="http://schemas.microsoft.com/office/drawing/2010/main" val="0"/>
@@ -9208,7 +10068,7 @@
                           <a:avLst/>
                         </a:prstGeom>
                         <a:blipFill dpi="0" rotWithShape="1">
-                          <a:blip r:embed="rId82"/>
+                          <a:blip r:embed="rId91"/>
                           <a:srcRect/>
                           <a:tile tx="0" ty="0" sx="9000" sy="9000" flip="none" algn="ctr"/>
                         </a:blipFill>
@@ -9250,7 +10110,7 @@
           <mc:Fallback>
             <w:pict>
               <v:rect w14:anchorId="512BA37E" id="Rectangle 1" o:spid="_x0000_s1026" style="position:absolute;margin-left:0;margin-top:0;width:595.3pt;height:841.9pt;z-index:251659270;visibility:visible;mso-wrap-style:square;mso-width-percent:0;mso-height-percent:0;mso-wrap-distance-left:9pt;mso-wrap-distance-top:0;mso-wrap-distance-right:9pt;mso-wrap-distance-bottom:0;mso-position-horizontal:center;mso-position-horizontal-relative:page;mso-position-vertical:center;mso-position-vertical-relative:page;mso-width-percent:0;mso-height-percent:0;mso-width-relative:margin;mso-height-relative:margin;v-text-anchor:middle" o:gfxdata="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" strokecolor="#0c1115 [484]" strokeweight="1pt">
-                <v:fill r:id="rId83" o:title="" recolor="t" rotate="t" type="tile"/>
+                <v:fill r:id="rId92" o:title="" recolor="t" rotate="t" type="tile"/>
                 <w10:wrap anchorx="page" anchory="page"/>
               </v:rect>
             </w:pict>
@@ -9259,12 +10119,12 @@
       </w:r>
     </w:p>
     <w:sectPr>
-      <w:headerReference w:type="even" r:id="rId84"/>
-      <w:headerReference w:type="default" r:id="rId85"/>
-      <w:footerReference w:type="even" r:id="rId86"/>
-      <w:footerReference w:type="default" r:id="rId87"/>
-      <w:headerReference w:type="first" r:id="rId88"/>
-      <w:footerReference w:type="first" r:id="rId89"/>
+      <w:headerReference w:type="even" r:id="rId93"/>
+      <w:headerReference w:type="default" r:id="rId94"/>
+      <w:footerReference w:type="even" r:id="rId95"/>
+      <w:footerReference w:type="default" r:id="rId96"/>
+      <w:headerReference w:type="first" r:id="rId97"/>
+      <w:footerReference w:type="first" r:id="rId98"/>
       <w:type w:val="oddPage"/>
       <w:pgSz w:w="11906" w:h="16838"/>
       <w:pgMar w:top="992" w:right="1134" w:bottom="992" w:left="1134" w:header="850" w:footer="850" w:gutter="0"/>
@@ -9278,7 +10138,7 @@
 </file>
 
 <file path=word/endnotes.xml><?xml version="1.0" encoding="utf-8"?>
-<w:endnotes xmlns:wpc="http://schemas.microsoft.com/office/word/2010/wordprocessingCanvas" xmlns:cx="http://schemas.microsoft.com/office/drawing/2014/chartex" xmlns:cx1="http://schemas.microsoft.com/office/drawing/2015/9/8/chartex" xmlns:cx2="http://schemas.microsoft.com/office/drawing/2015/10/21/chartex" xmlns:cx3="http://schemas.microsoft.com/office/drawing/2016/5/9/chartex" xmlns:cx4="http://schemas.microsoft.com/office/drawing/2016/5/10/chartex" xmlns:cx5="http://schemas.microsoft.com/office/drawing/2016/5/11/chartex" xmlns:cx6="http://schemas.microsoft.com/office/drawing/2016/5/12/chartex" xmlns:cx7="http://schemas.microsoft.com/office/drawing/2016/5/13/chartex" xmlns:cx8="http://schemas.microsoft.com/office/drawing/2016/5/14/chartex" xmlns:mc="http://schemas.openxmlformats.org/markup-compatibility/2006" xmlns:aink="http://schemas.microsoft.com/office/drawing/2016/ink" xmlns:am3d="http://schemas.microsoft.com/office/drawing/2017/model3d" xmlns:o="urn:schemas-microsoft-com:office:office" xmlns:oel="http://schemas.microsoft.com/office/2019/extlst" xmlns:r="http://schemas.openxmlformats.org/officeDocument/2006/relationships" xmlns:m="http://schemas.openxmlformats.org/officeDocument/2006/math" xmlns:v="urn:schemas-microsoft-com:vml" xmlns:wp14="http://schemas.microsoft.com/office/word/2010/wordprocessingDrawing" xmlns:wp="http://schemas.openxmlformats.org/drawingml/2006/wordprocessingDrawing" xmlns:w10="urn:schemas-microsoft-com:office:word" xmlns:w="http://schemas.openxmlformats.org/wordprocessingml/2006/main" xmlns:w14="http://schemas.microsoft.com/office/word/2010/wordml" xmlns:w15="http://schemas.microsoft.com/office/word/2012/wordml" xmlns:w16cex="http://schemas.microsoft.com/office/word/2018/wordml/cex" xmlns:w16cid="http://schemas.microsoft.com/office/word/2016/wordml/cid" xmlns:w16="http://schemas.microsoft.com/office/word/2018/wordml" xmlns:w16du="http://schemas.microsoft.com/office/word/2023/wordml/word16du" xmlns:w16sdtdh="http://schemas.microsoft.com/office/word/2020/wordml/sdtdatahash" xmlns:w16se="http://schemas.microsoft.com/office/word/2015/wordml/symex" xmlns:wpg="http://schemas.microsoft.com/office/word/2010/wordprocessingGroup" xmlns:wpi="http://schemas.microsoft.com/office/word/2010/wordprocessingInk" xmlns:wne="http://schemas.microsoft.com/office/word/2006/wordml" xmlns:wps="http://schemas.microsoft.com/office/word/2010/wordprocessingShape" mc:Ignorable="w14 w15 w16se w16cid w16 w16cex w16sdtdh w16du wp14">
+<w:endnotes xmlns:wpc="http://schemas.microsoft.com/office/word/2010/wordprocessingCanvas" xmlns:cx="http://schemas.microsoft.com/office/drawing/2014/chartex" xmlns:cx1="http://schemas.microsoft.com/office/drawing/2015/9/8/chartex" xmlns:cx2="http://schemas.microsoft.com/office/drawing/2015/10/21/chartex" xmlns:cx3="http://schemas.microsoft.com/office/drawing/2016/5/9/chartex" xmlns:cx4="http://schemas.microsoft.com/office/drawing/2016/5/10/chartex" xmlns:cx5="http://schemas.microsoft.com/office/drawing/2016/5/11/chartex" xmlns:cx6="http://schemas.microsoft.com/office/drawing/2016/5/12/chartex" xmlns:cx7="http://schemas.microsoft.com/office/drawing/2016/5/13/chartex" xmlns:cx8="http://schemas.microsoft.com/office/drawing/2016/5/14/chartex" xmlns:mc="http://schemas.openxmlformats.org/markup-compatibility/2006" xmlns:aink="http://schemas.microsoft.com/office/drawing/2016/ink" xmlns:am3d="http://schemas.microsoft.com/office/drawing/2017/model3d" xmlns:o="urn:schemas-microsoft-com:office:office" xmlns:oel="http://schemas.microsoft.com/office/2019/extlst" xmlns:r="http://schemas.openxmlformats.org/officeDocument/2006/relationships" xmlns:m="http://schemas.openxmlformats.org/officeDocument/2006/math" xmlns:v="urn:schemas-microsoft-com:vml" xmlns:wp14="http://schemas.microsoft.com/office/word/2010/wordprocessingDrawing" xmlns:wp="http://schemas.openxmlformats.org/drawingml/2006/wordprocessingDrawing" xmlns:w10="urn:schemas-microsoft-com:office:word" xmlns:w="http://schemas.openxmlformats.org/wordprocessingml/2006/main" xmlns:w14="http://schemas.microsoft.com/office/word/2010/wordml" xmlns:w15="http://schemas.microsoft.com/office/word/2012/wordml" xmlns:w16cex="http://schemas.microsoft.com/office/word/2018/wordml/cex" xmlns:w16cid="http://schemas.microsoft.com/office/word/2016/wordml/cid" xmlns:w16="http://schemas.microsoft.com/office/word/2018/wordml" xmlns:w16du="http://schemas.microsoft.com/office/word/2023/wordml/word16du" xmlns:w16sdtdh="http://schemas.microsoft.com/office/word/2020/wordml/sdtdatahash" xmlns:w16sdtfl="http://schemas.microsoft.com/office/word/2024/wordml/sdtformatlock" xmlns:w16se="http://schemas.microsoft.com/office/word/2015/wordml/symex" xmlns:wpg="http://schemas.microsoft.com/office/word/2010/wordprocessingGroup" xmlns:wpi="http://schemas.microsoft.com/office/word/2010/wordprocessingInk" xmlns:wne="http://schemas.microsoft.com/office/word/2006/wordml" xmlns:wps="http://schemas.microsoft.com/office/word/2010/wordprocessingShape" mc:Ignorable="w14 w15 w16se w16cid w16 w16cex w16sdtdh w16sdtfl w16du wp14">
   <w:endnote w:type="separator" w:id="-1">
     <w:p>
       <w:pPr>
@@ -9316,7 +10176,7 @@
 </file>
 
 <file path=word/footer1.xml><?xml version="1.0" encoding="utf-8"?>
-<w:ftr xmlns:wpc="http://schemas.microsoft.com/office/word/2010/wordprocessingCanvas" xmlns:cx="http://schemas.microsoft.com/office/drawing/2014/chartex" xmlns:cx1="http://schemas.microsoft.com/office/drawing/2015/9/8/chartex" xmlns:cx2="http://schemas.microsoft.com/office/drawing/2015/10/21/chartex" xmlns:cx3="http://schemas.microsoft.com/office/drawing/2016/5/9/chartex" xmlns:cx4="http://schemas.microsoft.com/office/drawing/2016/5/10/chartex" xmlns:cx5="http://schemas.microsoft.com/office/drawing/2016/5/11/chartex" xmlns:cx6="http://schemas.microsoft.com/office/drawing/2016/5/12/chartex" xmlns:cx7="http://schemas.microsoft.com/office/drawing/2016/5/13/chartex" xmlns:cx8="http://schemas.microsoft.com/office/drawing/2016/5/14/chartex" xmlns:mc="http://schemas.openxmlformats.org/markup-compatibility/2006" xmlns:aink="http://schemas.microsoft.com/office/drawing/2016/ink" xmlns:am3d="http://schemas.microsoft.com/office/drawing/2017/model3d" xmlns:o="urn:schemas-microsoft-com:office:office" xmlns:oel="http://schemas.microsoft.com/office/2019/extlst" xmlns:r="http://schemas.openxmlformats.org/officeDocument/2006/relationships" xmlns:m="http://schemas.openxmlformats.org/officeDocument/2006/math" xmlns:v="urn:schemas-microsoft-com:vml" xmlns:wp14="http://schemas.microsoft.com/office/word/2010/wordprocessingDrawing" xmlns:wp="http://schemas.openxmlformats.org/drawingml/2006/wordprocessingDrawing" xmlns:w10="urn:schemas-microsoft-com:office:word" xmlns:w="http://schemas.openxmlformats.org/wordprocessingml/2006/main" xmlns:w14="http://schemas.microsoft.com/office/word/2010/wordml" xmlns:w15="http://schemas.microsoft.com/office/word/2012/wordml" xmlns:w16cex="http://schemas.microsoft.com/office/word/2018/wordml/cex" xmlns:w16cid="http://schemas.microsoft.com/office/word/2016/wordml/cid" xmlns:w16="http://schemas.microsoft.com/office/word/2018/wordml" xmlns:w16du="http://schemas.microsoft.com/office/word/2023/wordml/word16du" xmlns:w16sdtdh="http://schemas.microsoft.com/office/word/2020/wordml/sdtdatahash" xmlns:w16se="http://schemas.microsoft.com/office/word/2015/wordml/symex" xmlns:wpg="http://schemas.microsoft.com/office/word/2010/wordprocessingGroup" xmlns:wpi="http://schemas.microsoft.com/office/word/2010/wordprocessingInk" xmlns:wne="http://schemas.microsoft.com/office/word/2006/wordml" xmlns:wps="http://schemas.microsoft.com/office/word/2010/wordprocessingShape" mc:Ignorable="w14 w15 w16se w16cid w16 w16cex w16sdtdh w16du wp14">
+<w:ftr xmlns:wpc="http://schemas.microsoft.com/office/word/2010/wordprocessingCanvas" xmlns:cx="http://schemas.microsoft.com/office/drawing/2014/chartex" xmlns:cx1="http://schemas.microsoft.com/office/drawing/2015/9/8/chartex" xmlns:cx2="http://schemas.microsoft.com/office/drawing/2015/10/21/chartex" xmlns:cx3="http://schemas.microsoft.com/office/drawing/2016/5/9/chartex" xmlns:cx4="http://schemas.microsoft.com/office/drawing/2016/5/10/chartex" xmlns:cx5="http://schemas.microsoft.com/office/drawing/2016/5/11/chartex" xmlns:cx6="http://schemas.microsoft.com/office/drawing/2016/5/12/chartex" xmlns:cx7="http://schemas.microsoft.com/office/drawing/2016/5/13/chartex" xmlns:cx8="http://schemas.microsoft.com/office/drawing/2016/5/14/chartex" xmlns:mc="http://schemas.openxmlformats.org/markup-compatibility/2006" xmlns:aink="http://schemas.microsoft.com/office/drawing/2016/ink" xmlns:am3d="http://schemas.microsoft.com/office/drawing/2017/model3d" xmlns:o="urn:schemas-microsoft-com:office:office" xmlns:oel="http://schemas.microsoft.com/office/2019/extlst" xmlns:r="http://schemas.openxmlformats.org/officeDocument/2006/relationships" xmlns:m="http://schemas.openxmlformats.org/officeDocument/2006/math" xmlns:v="urn:schemas-microsoft-com:vml" xmlns:wp14="http://schemas.microsoft.com/office/word/2010/wordprocessingDrawing" xmlns:wp="http://schemas.openxmlformats.org/drawingml/2006/wordprocessingDrawing" xmlns:w10="urn:schemas-microsoft-com:office:word" xmlns:w="http://schemas.openxmlformats.org/wordprocessingml/2006/main" xmlns:w14="http://schemas.microsoft.com/office/word/2010/wordml" xmlns:w15="http://schemas.microsoft.com/office/word/2012/wordml" xmlns:w16cex="http://schemas.microsoft.com/office/word/2018/wordml/cex" xmlns:w16cid="http://schemas.microsoft.com/office/word/2016/wordml/cid" xmlns:w16="http://schemas.microsoft.com/office/word/2018/wordml" xmlns:w16du="http://schemas.microsoft.com/office/word/2023/wordml/word16du" xmlns:w16sdtdh="http://schemas.microsoft.com/office/word/2020/wordml/sdtdatahash" xmlns:w16sdtfl="http://schemas.microsoft.com/office/word/2024/wordml/sdtformatlock" xmlns:w16se="http://schemas.microsoft.com/office/word/2015/wordml/symex" xmlns:wpg="http://schemas.microsoft.com/office/word/2010/wordprocessingGroup" xmlns:wpi="http://schemas.microsoft.com/office/word/2010/wordprocessingInk" xmlns:wne="http://schemas.microsoft.com/office/word/2006/wordml" xmlns:wps="http://schemas.microsoft.com/office/word/2010/wordprocessingShape" mc:Ignorable="w14 w15 w16se w16cid w16 w16cex w16sdtdh w16sdtfl w16du wp14">
   <w:p>
     <w:pPr>
       <w:pStyle w:val="Footer"/>
@@ -9327,7 +10187,7 @@
 </file>
 
 <file path=word/footer2.xml><?xml version="1.0" encoding="utf-8"?>
-<w:ftr xmlns:wpc="http://schemas.microsoft.com/office/word/2010/wordprocessingCanvas" xmlns:cx="http://schemas.microsoft.com/office/drawing/2014/chartex" xmlns:cx1="http://schemas.microsoft.com/office/drawing/2015/9/8/chartex" xmlns:cx2="http://schemas.microsoft.com/office/drawing/2015/10/21/chartex" xmlns:cx3="http://schemas.microsoft.com/office/drawing/2016/5/9/chartex" xmlns:cx4="http://schemas.microsoft.com/office/drawing/2016/5/10/chartex" xmlns:cx5="http://schemas.microsoft.com/office/drawing/2016/5/11/chartex" xmlns:cx6="http://schemas.microsoft.com/office/drawing/2016/5/12/chartex" xmlns:cx7="http://schemas.microsoft.com/office/drawing/2016/5/13/chartex" xmlns:cx8="http://schemas.microsoft.com/office/drawing/2016/5/14/chartex" xmlns:mc="http://schemas.openxmlformats.org/markup-compatibility/2006" xmlns:aink="http://schemas.microsoft.com/office/drawing/2016/ink" xmlns:am3d="http://schemas.microsoft.com/office/drawing/2017/model3d" xmlns:o="urn:schemas-microsoft-com:office:office" xmlns:oel="http://schemas.microsoft.com/office/2019/extlst" xmlns:r="http://schemas.openxmlformats.org/officeDocument/2006/relationships" xmlns:m="http://schemas.openxmlformats.org/officeDocument/2006/math" xmlns:v="urn:schemas-microsoft-com:vml" xmlns:wp14="http://schemas.microsoft.com/office/word/2010/wordprocessingDrawing" xmlns:wp="http://schemas.openxmlformats.org/drawingml/2006/wordprocessingDrawing" xmlns:w10="urn:schemas-microsoft-com:office:word" xmlns:w="http://schemas.openxmlformats.org/wordprocessingml/2006/main" xmlns:w14="http://schemas.microsoft.com/office/word/2010/wordml" xmlns:w15="http://schemas.microsoft.com/office/word/2012/wordml" xmlns:w16cex="http://schemas.microsoft.com/office/word/2018/wordml/cex" xmlns:w16cid="http://schemas.microsoft.com/office/word/2016/wordml/cid" xmlns:w16="http://schemas.microsoft.com/office/word/2018/wordml" xmlns:w16du="http://schemas.microsoft.com/office/word/2023/wordml/word16du" xmlns:w16sdtdh="http://schemas.microsoft.com/office/word/2020/wordml/sdtdatahash" xmlns:w16se="http://schemas.microsoft.com/office/word/2015/wordml/symex" xmlns:wpg="http://schemas.microsoft.com/office/word/2010/wordprocessingGroup" xmlns:wpi="http://schemas.microsoft.com/office/word/2010/wordprocessingInk" xmlns:wne="http://schemas.microsoft.com/office/word/2006/wordml" xmlns:wps="http://schemas.microsoft.com/office/word/2010/wordprocessingShape" mc:Ignorable="w14 w15 w16se w16cid w16 w16cex w16sdtdh w16du wp14">
+<w:ftr xmlns:wpc="http://schemas.microsoft.com/office/word/2010/wordprocessingCanvas" xmlns:cx="http://schemas.microsoft.com/office/drawing/2014/chartex" xmlns:cx1="http://schemas.microsoft.com/office/drawing/2015/9/8/chartex" xmlns:cx2="http://schemas.microsoft.com/office/drawing/2015/10/21/chartex" xmlns:cx3="http://schemas.microsoft.com/office/drawing/2016/5/9/chartex" xmlns:cx4="http://schemas.microsoft.com/office/drawing/2016/5/10/chartex" xmlns:cx5="http://schemas.microsoft.com/office/drawing/2016/5/11/chartex" xmlns:cx6="http://schemas.microsoft.com/office/drawing/2016/5/12/chartex" xmlns:cx7="http://schemas.microsoft.com/office/drawing/2016/5/13/chartex" xmlns:cx8="http://schemas.microsoft.com/office/drawing/2016/5/14/chartex" xmlns:mc="http://schemas.openxmlformats.org/markup-compatibility/2006" xmlns:aink="http://schemas.microsoft.com/office/drawing/2016/ink" xmlns:am3d="http://schemas.microsoft.com/office/drawing/2017/model3d" xmlns:o="urn:schemas-microsoft-com:office:office" xmlns:oel="http://schemas.microsoft.com/office/2019/extlst" xmlns:r="http://schemas.openxmlformats.org/officeDocument/2006/relationships" xmlns:m="http://schemas.openxmlformats.org/officeDocument/2006/math" xmlns:v="urn:schemas-microsoft-com:vml" xmlns:wp14="http://schemas.microsoft.com/office/word/2010/wordprocessingDrawing" xmlns:wp="http://schemas.openxmlformats.org/drawingml/2006/wordprocessingDrawing" xmlns:w10="urn:schemas-microsoft-com:office:word" xmlns:w="http://schemas.openxmlformats.org/wordprocessingml/2006/main" xmlns:w14="http://schemas.microsoft.com/office/word/2010/wordml" xmlns:w15="http://schemas.microsoft.com/office/word/2012/wordml" xmlns:w16cex="http://schemas.microsoft.com/office/word/2018/wordml/cex" xmlns:w16cid="http://schemas.microsoft.com/office/word/2016/wordml/cid" xmlns:w16="http://schemas.microsoft.com/office/word/2018/wordml" xmlns:w16du="http://schemas.microsoft.com/office/word/2023/wordml/word16du" xmlns:w16sdtdh="http://schemas.microsoft.com/office/word/2020/wordml/sdtdatahash" xmlns:w16sdtfl="http://schemas.microsoft.com/office/word/2024/wordml/sdtformatlock" xmlns:w16se="http://schemas.microsoft.com/office/word/2015/wordml/symex" xmlns:wpg="http://schemas.microsoft.com/office/word/2010/wordprocessingGroup" xmlns:wpi="http://schemas.microsoft.com/office/word/2010/wordprocessingInk" xmlns:wne="http://schemas.microsoft.com/office/word/2006/wordml" xmlns:wps="http://schemas.microsoft.com/office/word/2010/wordprocessingShape" mc:Ignorable="w14 w15 w16se w16cid w16 w16cex w16sdtdh w16sdtfl w16du wp14">
   <w:p>
     <w:pPr>
       <w:pStyle w:val="Footer"/>
@@ -9376,6 +10236,8 @@
         <w:text/>
       </w:sdtPr>
       <w:sdtContent>
+        <w:proofErr w:type="spellStart"/>
+        <w:proofErr w:type="gramStart"/>
         <w:r>
           <w:rPr>
             <w:rStyle w:val="Emphasis"/>
@@ -9383,7 +10245,38 @@
             <w:color w:val="537494" w:themeColor="accent1"/>
             <w:lang w:val="fr-FR"/>
           </w:rPr>
-          <w:t>ilo sama RAIL</w:t>
+          <w:t>ilo</w:t>
+        </w:r>
+        <w:proofErr w:type="spellEnd"/>
+        <w:proofErr w:type="gramEnd"/>
+        <w:r>
+          <w:rPr>
+            <w:rStyle w:val="Emphasis"/>
+            <w:rFonts w:ascii="Fira Sans Light" w:hAnsi="Fira Sans Light"/>
+            <w:color w:val="537494" w:themeColor="accent1"/>
+            <w:lang w:val="fr-FR"/>
+          </w:rPr>
+          <w:t xml:space="preserve"> </w:t>
+        </w:r>
+        <w:proofErr w:type="spellStart"/>
+        <w:r>
+          <w:rPr>
+            <w:rStyle w:val="Emphasis"/>
+            <w:rFonts w:ascii="Fira Sans Light" w:hAnsi="Fira Sans Light"/>
+            <w:color w:val="537494" w:themeColor="accent1"/>
+            <w:lang w:val="fr-FR"/>
+          </w:rPr>
+          <w:t>sama</w:t>
+        </w:r>
+        <w:proofErr w:type="spellEnd"/>
+        <w:r>
+          <w:rPr>
+            <w:rStyle w:val="Emphasis"/>
+            <w:rFonts w:ascii="Fira Sans Light" w:hAnsi="Fira Sans Light"/>
+            <w:color w:val="537494" w:themeColor="accent1"/>
+            <w:lang w:val="fr-FR"/>
+          </w:rPr>
+          <w:t xml:space="preserve"> RAIL</w:t>
         </w:r>
       </w:sdtContent>
     </w:sdt>
@@ -9446,6 +10339,7 @@
         <w:text/>
       </w:sdtPr>
       <w:sdtContent>
+        <w:proofErr w:type="spellStart"/>
         <w:r>
           <w:rPr>
             <w:rStyle w:val="Emphasis"/>
@@ -9455,6 +10349,7 @@
           </w:rPr>
           <w:t>iR_DE_DecalLibrary_Documentation</w:t>
         </w:r>
+        <w:proofErr w:type="spellEnd"/>
       </w:sdtContent>
     </w:sdt>
     <w:r>
@@ -9488,7 +10383,7 @@
             <w:color w:val="537494" w:themeColor="accent1"/>
             <w:lang w:val="fr-FR"/>
           </w:rPr>
-          <w:t>v1.0</w:t>
+          <w:t>v250101</w:t>
         </w:r>
       </w:sdtContent>
     </w:sdt>
@@ -9566,7 +10461,7 @@
 </file>
 
 <file path=word/footer3.xml><?xml version="1.0" encoding="utf-8"?>
-<w:ftr xmlns:wpc="http://schemas.microsoft.com/office/word/2010/wordprocessingCanvas" xmlns:cx="http://schemas.microsoft.com/office/drawing/2014/chartex" xmlns:cx1="http://schemas.microsoft.com/office/drawing/2015/9/8/chartex" xmlns:cx2="http://schemas.microsoft.com/office/drawing/2015/10/21/chartex" xmlns:cx3="http://schemas.microsoft.com/office/drawing/2016/5/9/chartex" xmlns:cx4="http://schemas.microsoft.com/office/drawing/2016/5/10/chartex" xmlns:cx5="http://schemas.microsoft.com/office/drawing/2016/5/11/chartex" xmlns:cx6="http://schemas.microsoft.com/office/drawing/2016/5/12/chartex" xmlns:cx7="http://schemas.microsoft.com/office/drawing/2016/5/13/chartex" xmlns:cx8="http://schemas.microsoft.com/office/drawing/2016/5/14/chartex" xmlns:mc="http://schemas.openxmlformats.org/markup-compatibility/2006" xmlns:aink="http://schemas.microsoft.com/office/drawing/2016/ink" xmlns:am3d="http://schemas.microsoft.com/office/drawing/2017/model3d" xmlns:o="urn:schemas-microsoft-com:office:office" xmlns:oel="http://schemas.microsoft.com/office/2019/extlst" xmlns:r="http://schemas.openxmlformats.org/officeDocument/2006/relationships" xmlns:m="http://schemas.openxmlformats.org/officeDocument/2006/math" xmlns:v="urn:schemas-microsoft-com:vml" xmlns:wp14="http://schemas.microsoft.com/office/word/2010/wordprocessingDrawing" xmlns:wp="http://schemas.openxmlformats.org/drawingml/2006/wordprocessingDrawing" xmlns:w10="urn:schemas-microsoft-com:office:word" xmlns:w="http://schemas.openxmlformats.org/wordprocessingml/2006/main" xmlns:w14="http://schemas.microsoft.com/office/word/2010/wordml" xmlns:w15="http://schemas.microsoft.com/office/word/2012/wordml" xmlns:w16cex="http://schemas.microsoft.com/office/word/2018/wordml/cex" xmlns:w16cid="http://schemas.microsoft.com/office/word/2016/wordml/cid" xmlns:w16="http://schemas.microsoft.com/office/word/2018/wordml" xmlns:w16du="http://schemas.microsoft.com/office/word/2023/wordml/word16du" xmlns:w16sdtdh="http://schemas.microsoft.com/office/word/2020/wordml/sdtdatahash" xmlns:w16se="http://schemas.microsoft.com/office/word/2015/wordml/symex" xmlns:wpg="http://schemas.microsoft.com/office/word/2010/wordprocessingGroup" xmlns:wpi="http://schemas.microsoft.com/office/word/2010/wordprocessingInk" xmlns:wne="http://schemas.microsoft.com/office/word/2006/wordml" xmlns:wps="http://schemas.microsoft.com/office/word/2010/wordprocessingShape" mc:Ignorable="w14 w15 w16se w16cid w16 w16cex w16sdtdh w16du wp14">
+<w:ftr xmlns:wpc="http://schemas.microsoft.com/office/word/2010/wordprocessingCanvas" xmlns:cx="http://schemas.microsoft.com/office/drawing/2014/chartex" xmlns:cx1="http://schemas.microsoft.com/office/drawing/2015/9/8/chartex" xmlns:cx2="http://schemas.microsoft.com/office/drawing/2015/10/21/chartex" xmlns:cx3="http://schemas.microsoft.com/office/drawing/2016/5/9/chartex" xmlns:cx4="http://schemas.microsoft.com/office/drawing/2016/5/10/chartex" xmlns:cx5="http://schemas.microsoft.com/office/drawing/2016/5/11/chartex" xmlns:cx6="http://schemas.microsoft.com/office/drawing/2016/5/12/chartex" xmlns:cx7="http://schemas.microsoft.com/office/drawing/2016/5/13/chartex" xmlns:cx8="http://schemas.microsoft.com/office/drawing/2016/5/14/chartex" xmlns:mc="http://schemas.openxmlformats.org/markup-compatibility/2006" xmlns:aink="http://schemas.microsoft.com/office/drawing/2016/ink" xmlns:am3d="http://schemas.microsoft.com/office/drawing/2017/model3d" xmlns:o="urn:schemas-microsoft-com:office:office" xmlns:oel="http://schemas.microsoft.com/office/2019/extlst" xmlns:r="http://schemas.openxmlformats.org/officeDocument/2006/relationships" xmlns:m="http://schemas.openxmlformats.org/officeDocument/2006/math" xmlns:v="urn:schemas-microsoft-com:vml" xmlns:wp14="http://schemas.microsoft.com/office/word/2010/wordprocessingDrawing" xmlns:wp="http://schemas.openxmlformats.org/drawingml/2006/wordprocessingDrawing" xmlns:w10="urn:schemas-microsoft-com:office:word" xmlns:w="http://schemas.openxmlformats.org/wordprocessingml/2006/main" xmlns:w14="http://schemas.microsoft.com/office/word/2010/wordml" xmlns:w15="http://schemas.microsoft.com/office/word/2012/wordml" xmlns:w16cex="http://schemas.microsoft.com/office/word/2018/wordml/cex" xmlns:w16cid="http://schemas.microsoft.com/office/word/2016/wordml/cid" xmlns:w16="http://schemas.microsoft.com/office/word/2018/wordml" xmlns:w16du="http://schemas.microsoft.com/office/word/2023/wordml/word16du" xmlns:w16sdtdh="http://schemas.microsoft.com/office/word/2020/wordml/sdtdatahash" xmlns:w16sdtfl="http://schemas.microsoft.com/office/word/2024/wordml/sdtformatlock" xmlns:w16se="http://schemas.microsoft.com/office/word/2015/wordml/symex" xmlns:wpg="http://schemas.microsoft.com/office/word/2010/wordprocessingGroup" xmlns:wpi="http://schemas.microsoft.com/office/word/2010/wordprocessingInk" xmlns:wne="http://schemas.microsoft.com/office/word/2006/wordml" xmlns:wps="http://schemas.microsoft.com/office/word/2010/wordprocessingShape" mc:Ignorable="w14 w15 w16se w16cid w16 w16cex w16sdtdh w16sdtfl w16du wp14">
   <w:p>
     <w:pPr>
       <w:pStyle w:val="Footer"/>
@@ -9576,7 +10471,7 @@
 </file>
 
 <file path=word/footer4.xml><?xml version="1.0" encoding="utf-8"?>
-<w:ftr xmlns:wpc="http://schemas.microsoft.com/office/word/2010/wordprocessingCanvas" xmlns:cx="http://schemas.microsoft.com/office/drawing/2014/chartex" xmlns:cx1="http://schemas.microsoft.com/office/drawing/2015/9/8/chartex" xmlns:cx2="http://schemas.microsoft.com/office/drawing/2015/10/21/chartex" xmlns:cx3="http://schemas.microsoft.com/office/drawing/2016/5/9/chartex" xmlns:cx4="http://schemas.microsoft.com/office/drawing/2016/5/10/chartex" xmlns:cx5="http://schemas.microsoft.com/office/drawing/2016/5/11/chartex" xmlns:cx6="http://schemas.microsoft.com/office/drawing/2016/5/12/chartex" xmlns:cx7="http://schemas.microsoft.com/office/drawing/2016/5/13/chartex" xmlns:cx8="http://schemas.microsoft.com/office/drawing/2016/5/14/chartex" xmlns:mc="http://schemas.openxmlformats.org/markup-compatibility/2006" xmlns:aink="http://schemas.microsoft.com/office/drawing/2016/ink" xmlns:am3d="http://schemas.microsoft.com/office/drawing/2017/model3d" xmlns:o="urn:schemas-microsoft-com:office:office" xmlns:oel="http://schemas.microsoft.com/office/2019/extlst" xmlns:r="http://schemas.openxmlformats.org/officeDocument/2006/relationships" xmlns:m="http://schemas.openxmlformats.org/officeDocument/2006/math" xmlns:v="urn:schemas-microsoft-com:vml" xmlns:wp14="http://schemas.microsoft.com/office/word/2010/wordprocessingDrawing" xmlns:wp="http://schemas.openxmlformats.org/drawingml/2006/wordprocessingDrawing" xmlns:w10="urn:schemas-microsoft-com:office:word" xmlns:w="http://schemas.openxmlformats.org/wordprocessingml/2006/main" xmlns:w14="http://schemas.microsoft.com/office/word/2010/wordml" xmlns:w15="http://schemas.microsoft.com/office/word/2012/wordml" xmlns:w16cex="http://schemas.microsoft.com/office/word/2018/wordml/cex" xmlns:w16cid="http://schemas.microsoft.com/office/word/2016/wordml/cid" xmlns:w16="http://schemas.microsoft.com/office/word/2018/wordml" xmlns:w16du="http://schemas.microsoft.com/office/word/2023/wordml/word16du" xmlns:w16sdtdh="http://schemas.microsoft.com/office/word/2020/wordml/sdtdatahash" xmlns:w16se="http://schemas.microsoft.com/office/word/2015/wordml/symex" xmlns:wpg="http://schemas.microsoft.com/office/word/2010/wordprocessingGroup" xmlns:wpi="http://schemas.microsoft.com/office/word/2010/wordprocessingInk" xmlns:wne="http://schemas.microsoft.com/office/word/2006/wordml" xmlns:wps="http://schemas.microsoft.com/office/word/2010/wordprocessingShape" mc:Ignorable="w14 w15 w16se w16cid w16 w16cex w16sdtdh w16du wp14">
+<w:ftr xmlns:wpc="http://schemas.microsoft.com/office/word/2010/wordprocessingCanvas" xmlns:cx="http://schemas.microsoft.com/office/drawing/2014/chartex" xmlns:cx1="http://schemas.microsoft.com/office/drawing/2015/9/8/chartex" xmlns:cx2="http://schemas.microsoft.com/office/drawing/2015/10/21/chartex" xmlns:cx3="http://schemas.microsoft.com/office/drawing/2016/5/9/chartex" xmlns:cx4="http://schemas.microsoft.com/office/drawing/2016/5/10/chartex" xmlns:cx5="http://schemas.microsoft.com/office/drawing/2016/5/11/chartex" xmlns:cx6="http://schemas.microsoft.com/office/drawing/2016/5/12/chartex" xmlns:cx7="http://schemas.microsoft.com/office/drawing/2016/5/13/chartex" xmlns:cx8="http://schemas.microsoft.com/office/drawing/2016/5/14/chartex" xmlns:mc="http://schemas.openxmlformats.org/markup-compatibility/2006" xmlns:aink="http://schemas.microsoft.com/office/drawing/2016/ink" xmlns:am3d="http://schemas.microsoft.com/office/drawing/2017/model3d" xmlns:o="urn:schemas-microsoft-com:office:office" xmlns:oel="http://schemas.microsoft.com/office/2019/extlst" xmlns:r="http://schemas.openxmlformats.org/officeDocument/2006/relationships" xmlns:m="http://schemas.openxmlformats.org/officeDocument/2006/math" xmlns:v="urn:schemas-microsoft-com:vml" xmlns:wp14="http://schemas.microsoft.com/office/word/2010/wordprocessingDrawing" xmlns:wp="http://schemas.openxmlformats.org/drawingml/2006/wordprocessingDrawing" xmlns:w10="urn:schemas-microsoft-com:office:word" xmlns:w="http://schemas.openxmlformats.org/wordprocessingml/2006/main" xmlns:w14="http://schemas.microsoft.com/office/word/2010/wordml" xmlns:w15="http://schemas.microsoft.com/office/word/2012/wordml" xmlns:w16cex="http://schemas.microsoft.com/office/word/2018/wordml/cex" xmlns:w16cid="http://schemas.microsoft.com/office/word/2016/wordml/cid" xmlns:w16="http://schemas.microsoft.com/office/word/2018/wordml" xmlns:w16du="http://schemas.microsoft.com/office/word/2023/wordml/word16du" xmlns:w16sdtdh="http://schemas.microsoft.com/office/word/2020/wordml/sdtdatahash" xmlns:w16sdtfl="http://schemas.microsoft.com/office/word/2024/wordml/sdtformatlock" xmlns:w16se="http://schemas.microsoft.com/office/word/2015/wordml/symex" xmlns:wpg="http://schemas.microsoft.com/office/word/2010/wordprocessingGroup" xmlns:wpi="http://schemas.microsoft.com/office/word/2010/wordprocessingInk" xmlns:wne="http://schemas.microsoft.com/office/word/2006/wordml" xmlns:wps="http://schemas.microsoft.com/office/word/2010/wordprocessingShape" mc:Ignorable="w14 w15 w16se w16cid w16 w16cex w16sdtdh w16sdtfl w16du wp14">
   <w:p>
     <w:pPr>
       <w:pStyle w:val="Footer"/>
@@ -9586,7 +10481,7 @@
 </file>
 
 <file path=word/footer5.xml><?xml version="1.0" encoding="utf-8"?>
-<w:ftr xmlns:wpc="http://schemas.microsoft.com/office/word/2010/wordprocessingCanvas" xmlns:cx="http://schemas.microsoft.com/office/drawing/2014/chartex" xmlns:cx1="http://schemas.microsoft.com/office/drawing/2015/9/8/chartex" xmlns:cx2="http://schemas.microsoft.com/office/drawing/2015/10/21/chartex" xmlns:cx3="http://schemas.microsoft.com/office/drawing/2016/5/9/chartex" xmlns:cx4="http://schemas.microsoft.com/office/drawing/2016/5/10/chartex" xmlns:cx5="http://schemas.microsoft.com/office/drawing/2016/5/11/chartex" xmlns:cx6="http://schemas.microsoft.com/office/drawing/2016/5/12/chartex" xmlns:cx7="http://schemas.microsoft.com/office/drawing/2016/5/13/chartex" xmlns:cx8="http://schemas.microsoft.com/office/drawing/2016/5/14/chartex" xmlns:mc="http://schemas.openxmlformats.org/markup-compatibility/2006" xmlns:aink="http://schemas.microsoft.com/office/drawing/2016/ink" xmlns:am3d="http://schemas.microsoft.com/office/drawing/2017/model3d" xmlns:o="urn:schemas-microsoft-com:office:office" xmlns:oel="http://schemas.microsoft.com/office/2019/extlst" xmlns:r="http://schemas.openxmlformats.org/officeDocument/2006/relationships" xmlns:m="http://schemas.openxmlformats.org/officeDocument/2006/math" xmlns:v="urn:schemas-microsoft-com:vml" xmlns:wp14="http://schemas.microsoft.com/office/word/2010/wordprocessingDrawing" xmlns:wp="http://schemas.openxmlformats.org/drawingml/2006/wordprocessingDrawing" xmlns:w10="urn:schemas-microsoft-com:office:word" xmlns:w="http://schemas.openxmlformats.org/wordprocessingml/2006/main" xmlns:w14="http://schemas.microsoft.com/office/word/2010/wordml" xmlns:w15="http://schemas.microsoft.com/office/word/2012/wordml" xmlns:w16cex="http://schemas.microsoft.com/office/word/2018/wordml/cex" xmlns:w16cid="http://schemas.microsoft.com/office/word/2016/wordml/cid" xmlns:w16="http://schemas.microsoft.com/office/word/2018/wordml" xmlns:w16du="http://schemas.microsoft.com/office/word/2023/wordml/word16du" xmlns:w16sdtdh="http://schemas.microsoft.com/office/word/2020/wordml/sdtdatahash" xmlns:w16se="http://schemas.microsoft.com/office/word/2015/wordml/symex" xmlns:wpg="http://schemas.microsoft.com/office/word/2010/wordprocessingGroup" xmlns:wpi="http://schemas.microsoft.com/office/word/2010/wordprocessingInk" xmlns:wne="http://schemas.microsoft.com/office/word/2006/wordml" xmlns:wps="http://schemas.microsoft.com/office/word/2010/wordprocessingShape" mc:Ignorable="w14 w15 w16se w16cid w16 w16cex w16sdtdh w16du wp14">
+<w:ftr xmlns:wpc="http://schemas.microsoft.com/office/word/2010/wordprocessingCanvas" xmlns:cx="http://schemas.microsoft.com/office/drawing/2014/chartex" xmlns:cx1="http://schemas.microsoft.com/office/drawing/2015/9/8/chartex" xmlns:cx2="http://schemas.microsoft.com/office/drawing/2015/10/21/chartex" xmlns:cx3="http://schemas.microsoft.com/office/drawing/2016/5/9/chartex" xmlns:cx4="http://schemas.microsoft.com/office/drawing/2016/5/10/chartex" xmlns:cx5="http://schemas.microsoft.com/office/drawing/2016/5/11/chartex" xmlns:cx6="http://schemas.microsoft.com/office/drawing/2016/5/12/chartex" xmlns:cx7="http://schemas.microsoft.com/office/drawing/2016/5/13/chartex" xmlns:cx8="http://schemas.microsoft.com/office/drawing/2016/5/14/chartex" xmlns:mc="http://schemas.openxmlformats.org/markup-compatibility/2006" xmlns:aink="http://schemas.microsoft.com/office/drawing/2016/ink" xmlns:am3d="http://schemas.microsoft.com/office/drawing/2017/model3d" xmlns:o="urn:schemas-microsoft-com:office:office" xmlns:oel="http://schemas.microsoft.com/office/2019/extlst" xmlns:r="http://schemas.openxmlformats.org/officeDocument/2006/relationships" xmlns:m="http://schemas.openxmlformats.org/officeDocument/2006/math" xmlns:v="urn:schemas-microsoft-com:vml" xmlns:wp14="http://schemas.microsoft.com/office/word/2010/wordprocessingDrawing" xmlns:wp="http://schemas.openxmlformats.org/drawingml/2006/wordprocessingDrawing" xmlns:w10="urn:schemas-microsoft-com:office:word" xmlns:w="http://schemas.openxmlformats.org/wordprocessingml/2006/main" xmlns:w14="http://schemas.microsoft.com/office/word/2010/wordml" xmlns:w15="http://schemas.microsoft.com/office/word/2012/wordml" xmlns:w16cex="http://schemas.microsoft.com/office/word/2018/wordml/cex" xmlns:w16cid="http://schemas.microsoft.com/office/word/2016/wordml/cid" xmlns:w16="http://schemas.microsoft.com/office/word/2018/wordml" xmlns:w16du="http://schemas.microsoft.com/office/word/2023/wordml/word16du" xmlns:w16sdtdh="http://schemas.microsoft.com/office/word/2020/wordml/sdtdatahash" xmlns:w16sdtfl="http://schemas.microsoft.com/office/word/2024/wordml/sdtformatlock" xmlns:w16se="http://schemas.microsoft.com/office/word/2015/wordml/symex" xmlns:wpg="http://schemas.microsoft.com/office/word/2010/wordprocessingGroup" xmlns:wpi="http://schemas.microsoft.com/office/word/2010/wordprocessingInk" xmlns:wne="http://schemas.microsoft.com/office/word/2006/wordml" xmlns:wps="http://schemas.microsoft.com/office/word/2010/wordprocessingShape" mc:Ignorable="w14 w15 w16se w16cid w16 w16cex w16sdtdh w16sdtfl w16du wp14">
   <w:p>
     <w:pPr>
       <w:pStyle w:val="Footer"/>
@@ -9596,7 +10491,7 @@
 </file>
 
 <file path=word/footer6.xml><?xml version="1.0" encoding="utf-8"?>
-<w:ftr xmlns:wpc="http://schemas.microsoft.com/office/word/2010/wordprocessingCanvas" xmlns:cx="http://schemas.microsoft.com/office/drawing/2014/chartex" xmlns:cx1="http://schemas.microsoft.com/office/drawing/2015/9/8/chartex" xmlns:cx2="http://schemas.microsoft.com/office/drawing/2015/10/21/chartex" xmlns:cx3="http://schemas.microsoft.com/office/drawing/2016/5/9/chartex" xmlns:cx4="http://schemas.microsoft.com/office/drawing/2016/5/10/chartex" xmlns:cx5="http://schemas.microsoft.com/office/drawing/2016/5/11/chartex" xmlns:cx6="http://schemas.microsoft.com/office/drawing/2016/5/12/chartex" xmlns:cx7="http://schemas.microsoft.com/office/drawing/2016/5/13/chartex" xmlns:cx8="http://schemas.microsoft.com/office/drawing/2016/5/14/chartex" xmlns:mc="http://schemas.openxmlformats.org/markup-compatibility/2006" xmlns:aink="http://schemas.microsoft.com/office/drawing/2016/ink" xmlns:am3d="http://schemas.microsoft.com/office/drawing/2017/model3d" xmlns:o="urn:schemas-microsoft-com:office:office" xmlns:oel="http://schemas.microsoft.com/office/2019/extlst" xmlns:r="http://schemas.openxmlformats.org/officeDocument/2006/relationships" xmlns:m="http://schemas.openxmlformats.org/officeDocument/2006/math" xmlns:v="urn:schemas-microsoft-com:vml" xmlns:wp14="http://schemas.microsoft.com/office/word/2010/wordprocessingDrawing" xmlns:wp="http://schemas.openxmlformats.org/drawingml/2006/wordprocessingDrawing" xmlns:w10="urn:schemas-microsoft-com:office:word" xmlns:w="http://schemas.openxmlformats.org/wordprocessingml/2006/main" xmlns:w14="http://schemas.microsoft.com/office/word/2010/wordml" xmlns:w15="http://schemas.microsoft.com/office/word/2012/wordml" xmlns:w16cex="http://schemas.microsoft.com/office/word/2018/wordml/cex" xmlns:w16cid="http://schemas.microsoft.com/office/word/2016/wordml/cid" xmlns:w16="http://schemas.microsoft.com/office/word/2018/wordml" xmlns:w16du="http://schemas.microsoft.com/office/word/2023/wordml/word16du" xmlns:w16sdtdh="http://schemas.microsoft.com/office/word/2020/wordml/sdtdatahash" xmlns:w16se="http://schemas.microsoft.com/office/word/2015/wordml/symex" xmlns:wpg="http://schemas.microsoft.com/office/word/2010/wordprocessingGroup" xmlns:wpi="http://schemas.microsoft.com/office/word/2010/wordprocessingInk" xmlns:wne="http://schemas.microsoft.com/office/word/2006/wordml" xmlns:wps="http://schemas.microsoft.com/office/word/2010/wordprocessingShape" mc:Ignorable="w14 w15 w16se w16cid w16 w16cex w16sdtdh w16du wp14">
+<w:ftr xmlns:wpc="http://schemas.microsoft.com/office/word/2010/wordprocessingCanvas" xmlns:cx="http://schemas.microsoft.com/office/drawing/2014/chartex" xmlns:cx1="http://schemas.microsoft.com/office/drawing/2015/9/8/chartex" xmlns:cx2="http://schemas.microsoft.com/office/drawing/2015/10/21/chartex" xmlns:cx3="http://schemas.microsoft.com/office/drawing/2016/5/9/chartex" xmlns:cx4="http://schemas.microsoft.com/office/drawing/2016/5/10/chartex" xmlns:cx5="http://schemas.microsoft.com/office/drawing/2016/5/11/chartex" xmlns:cx6="http://schemas.microsoft.com/office/drawing/2016/5/12/chartex" xmlns:cx7="http://schemas.microsoft.com/office/drawing/2016/5/13/chartex" xmlns:cx8="http://schemas.microsoft.com/office/drawing/2016/5/14/chartex" xmlns:mc="http://schemas.openxmlformats.org/markup-compatibility/2006" xmlns:aink="http://schemas.microsoft.com/office/drawing/2016/ink" xmlns:am3d="http://schemas.microsoft.com/office/drawing/2017/model3d" xmlns:o="urn:schemas-microsoft-com:office:office" xmlns:oel="http://schemas.microsoft.com/office/2019/extlst" xmlns:r="http://schemas.openxmlformats.org/officeDocument/2006/relationships" xmlns:m="http://schemas.openxmlformats.org/officeDocument/2006/math" xmlns:v="urn:schemas-microsoft-com:vml" xmlns:wp14="http://schemas.microsoft.com/office/word/2010/wordprocessingDrawing" xmlns:wp="http://schemas.openxmlformats.org/drawingml/2006/wordprocessingDrawing" xmlns:w10="urn:schemas-microsoft-com:office:word" xmlns:w="http://schemas.openxmlformats.org/wordprocessingml/2006/main" xmlns:w14="http://schemas.microsoft.com/office/word/2010/wordml" xmlns:w15="http://schemas.microsoft.com/office/word/2012/wordml" xmlns:w16cex="http://schemas.microsoft.com/office/word/2018/wordml/cex" xmlns:w16cid="http://schemas.microsoft.com/office/word/2016/wordml/cid" xmlns:w16="http://schemas.microsoft.com/office/word/2018/wordml" xmlns:w16du="http://schemas.microsoft.com/office/word/2023/wordml/word16du" xmlns:w16sdtdh="http://schemas.microsoft.com/office/word/2020/wordml/sdtdatahash" xmlns:w16sdtfl="http://schemas.microsoft.com/office/word/2024/wordml/sdtformatlock" xmlns:w16se="http://schemas.microsoft.com/office/word/2015/wordml/symex" xmlns:wpg="http://schemas.microsoft.com/office/word/2010/wordprocessingGroup" xmlns:wpi="http://schemas.microsoft.com/office/word/2010/wordprocessingInk" xmlns:wne="http://schemas.microsoft.com/office/word/2006/wordml" xmlns:wps="http://schemas.microsoft.com/office/word/2010/wordprocessingShape" mc:Ignorable="w14 w15 w16se w16cid w16 w16cex w16sdtdh w16sdtfl w16du wp14">
   <w:p>
     <w:pPr>
       <w:pStyle w:val="Footer"/>
@@ -9606,7 +10501,7 @@
 </file>
 
 <file path=word/footnotes.xml><?xml version="1.0" encoding="utf-8"?>
-<w:footnotes xmlns:wpc="http://schemas.microsoft.com/office/word/2010/wordprocessingCanvas" xmlns:cx="http://schemas.microsoft.com/office/drawing/2014/chartex" xmlns:cx1="http://schemas.microsoft.com/office/drawing/2015/9/8/chartex" xmlns:cx2="http://schemas.microsoft.com/office/drawing/2015/10/21/chartex" xmlns:cx3="http://schemas.microsoft.com/office/drawing/2016/5/9/chartex" xmlns:cx4="http://schemas.microsoft.com/office/drawing/2016/5/10/chartex" xmlns:cx5="http://schemas.microsoft.com/office/drawing/2016/5/11/chartex" xmlns:cx6="http://schemas.microsoft.com/office/drawing/2016/5/12/chartex" xmlns:cx7="http://schemas.microsoft.com/office/drawing/2016/5/13/chartex" xmlns:cx8="http://schemas.microsoft.com/office/drawing/2016/5/14/chartex" xmlns:mc="http://schemas.openxmlformats.org/markup-compatibility/2006" xmlns:aink="http://schemas.microsoft.com/office/drawing/2016/ink" xmlns:am3d="http://schemas.microsoft.com/office/drawing/2017/model3d" xmlns:o="urn:schemas-microsoft-com:office:office" xmlns:oel="http://schemas.microsoft.com/office/2019/extlst" xmlns:r="http://schemas.openxmlformats.org/officeDocument/2006/relationships" xmlns:m="http://schemas.openxmlformats.org/officeDocument/2006/math" xmlns:v="urn:schemas-microsoft-com:vml" xmlns:wp14="http://schemas.microsoft.com/office/word/2010/wordprocessingDrawing" xmlns:wp="http://schemas.openxmlformats.org/drawingml/2006/wordprocessingDrawing" xmlns:w10="urn:schemas-microsoft-com:office:word" xmlns:w="http://schemas.openxmlformats.org/wordprocessingml/2006/main" xmlns:w14="http://schemas.microsoft.com/office/word/2010/wordml" xmlns:w15="http://schemas.microsoft.com/office/word/2012/wordml" xmlns:w16cex="http://schemas.microsoft.com/office/word/2018/wordml/cex" xmlns:w16cid="http://schemas.microsoft.com/office/word/2016/wordml/cid" xmlns:w16="http://schemas.microsoft.com/office/word/2018/wordml" xmlns:w16du="http://schemas.microsoft.com/office/word/2023/wordml/word16du" xmlns:w16sdtdh="http://schemas.microsoft.com/office/word/2020/wordml/sdtdatahash" xmlns:w16se="http://schemas.microsoft.com/office/word/2015/wordml/symex" xmlns:wpg="http://schemas.microsoft.com/office/word/2010/wordprocessingGroup" xmlns:wpi="http://schemas.microsoft.com/office/word/2010/wordprocessingInk" xmlns:wne="http://schemas.microsoft.com/office/word/2006/wordml" xmlns:wps="http://schemas.microsoft.com/office/word/2010/wordprocessingShape" mc:Ignorable="w14 w15 w16se w16cid w16 w16cex w16sdtdh w16du wp14">
+<w:footnotes xmlns:wpc="http://schemas.microsoft.com/office/word/2010/wordprocessingCanvas" xmlns:cx="http://schemas.microsoft.com/office/drawing/2014/chartex" xmlns:cx1="http://schemas.microsoft.com/office/drawing/2015/9/8/chartex" xmlns:cx2="http://schemas.microsoft.com/office/drawing/2015/10/21/chartex" xmlns:cx3="http://schemas.microsoft.com/office/drawing/2016/5/9/chartex" xmlns:cx4="http://schemas.microsoft.com/office/drawing/2016/5/10/chartex" xmlns:cx5="http://schemas.microsoft.com/office/drawing/2016/5/11/chartex" xmlns:cx6="http://schemas.microsoft.com/office/drawing/2016/5/12/chartex" xmlns:cx7="http://schemas.microsoft.com/office/drawing/2016/5/13/chartex" xmlns:cx8="http://schemas.microsoft.com/office/drawing/2016/5/14/chartex" xmlns:mc="http://schemas.openxmlformats.org/markup-compatibility/2006" xmlns:aink="http://schemas.microsoft.com/office/drawing/2016/ink" xmlns:am3d="http://schemas.microsoft.com/office/drawing/2017/model3d" xmlns:o="urn:schemas-microsoft-com:office:office" xmlns:oel="http://schemas.microsoft.com/office/2019/extlst" xmlns:r="http://schemas.openxmlformats.org/officeDocument/2006/relationships" xmlns:m="http://schemas.openxmlformats.org/officeDocument/2006/math" xmlns:v="urn:schemas-microsoft-com:vml" xmlns:wp14="http://schemas.microsoft.com/office/word/2010/wordprocessingDrawing" xmlns:wp="http://schemas.openxmlformats.org/drawingml/2006/wordprocessingDrawing" xmlns:w10="urn:schemas-microsoft-com:office:word" xmlns:w="http://schemas.openxmlformats.org/wordprocessingml/2006/main" xmlns:w14="http://schemas.microsoft.com/office/word/2010/wordml" xmlns:w15="http://schemas.microsoft.com/office/word/2012/wordml" xmlns:w16cex="http://schemas.microsoft.com/office/word/2018/wordml/cex" xmlns:w16cid="http://schemas.microsoft.com/office/word/2016/wordml/cid" xmlns:w16="http://schemas.microsoft.com/office/word/2018/wordml" xmlns:w16du="http://schemas.microsoft.com/office/word/2023/wordml/word16du" xmlns:w16sdtdh="http://schemas.microsoft.com/office/word/2020/wordml/sdtdatahash" xmlns:w16sdtfl="http://schemas.microsoft.com/office/word/2024/wordml/sdtformatlock" xmlns:w16se="http://schemas.microsoft.com/office/word/2015/wordml/symex" xmlns:wpg="http://schemas.microsoft.com/office/word/2010/wordprocessingGroup" xmlns:wpi="http://schemas.microsoft.com/office/word/2010/wordprocessingInk" xmlns:wne="http://schemas.microsoft.com/office/word/2006/wordml" xmlns:wps="http://schemas.microsoft.com/office/word/2010/wordprocessingShape" mc:Ignorable="w14 w15 w16se w16cid w16 w16cex w16sdtdh w16sdtfl w16du wp14">
   <w:footnote w:type="separator" w:id="-1">
     <w:p>
       <w:pPr>
@@ -9644,7 +10539,7 @@
 </file>
 
 <file path=word/header1.xml><?xml version="1.0" encoding="utf-8"?>
-<w:hdr xmlns:wpc="http://schemas.microsoft.com/office/word/2010/wordprocessingCanvas" xmlns:cx="http://schemas.microsoft.com/office/drawing/2014/chartex" xmlns:cx1="http://schemas.microsoft.com/office/drawing/2015/9/8/chartex" xmlns:cx2="http://schemas.microsoft.com/office/drawing/2015/10/21/chartex" xmlns:cx3="http://schemas.microsoft.com/office/drawing/2016/5/9/chartex" xmlns:cx4="http://schemas.microsoft.com/office/drawing/2016/5/10/chartex" xmlns:cx5="http://schemas.microsoft.com/office/drawing/2016/5/11/chartex" xmlns:cx6="http://schemas.microsoft.com/office/drawing/2016/5/12/chartex" xmlns:cx7="http://schemas.microsoft.com/office/drawing/2016/5/13/chartex" xmlns:cx8="http://schemas.microsoft.com/office/drawing/2016/5/14/chartex" xmlns:mc="http://schemas.openxmlformats.org/markup-compatibility/2006" xmlns:aink="http://schemas.microsoft.com/office/drawing/2016/ink" xmlns:am3d="http://schemas.microsoft.com/office/drawing/2017/model3d" xmlns:o="urn:schemas-microsoft-com:office:office" xmlns:oel="http://schemas.microsoft.com/office/2019/extlst" xmlns:r="http://schemas.openxmlformats.org/officeDocument/2006/relationships" xmlns:m="http://schemas.openxmlformats.org/officeDocument/2006/math" xmlns:v="urn:schemas-microsoft-com:vml" xmlns:wp14="http://schemas.microsoft.com/office/word/2010/wordprocessingDrawing" xmlns:wp="http://schemas.openxmlformats.org/drawingml/2006/wordprocessingDrawing" xmlns:w10="urn:schemas-microsoft-com:office:word" xmlns:w="http://schemas.openxmlformats.org/wordprocessingml/2006/main" xmlns:w14="http://schemas.microsoft.com/office/word/2010/wordml" xmlns:w15="http://schemas.microsoft.com/office/word/2012/wordml" xmlns:w16cex="http://schemas.microsoft.com/office/word/2018/wordml/cex" xmlns:w16cid="http://schemas.microsoft.com/office/word/2016/wordml/cid" xmlns:w16="http://schemas.microsoft.com/office/word/2018/wordml" xmlns:w16du="http://schemas.microsoft.com/office/word/2023/wordml/word16du" xmlns:w16sdtdh="http://schemas.microsoft.com/office/word/2020/wordml/sdtdatahash" xmlns:w16se="http://schemas.microsoft.com/office/word/2015/wordml/symex" xmlns:wpg="http://schemas.microsoft.com/office/word/2010/wordprocessingGroup" xmlns:wpi="http://schemas.microsoft.com/office/word/2010/wordprocessingInk" xmlns:wne="http://schemas.microsoft.com/office/word/2006/wordml" xmlns:wps="http://schemas.microsoft.com/office/word/2010/wordprocessingShape" mc:Ignorable="w14 w15 w16se w16cid w16 w16cex w16sdtdh w16du wp14">
+<w:hdr xmlns:wpc="http://schemas.microsoft.com/office/word/2010/wordprocessingCanvas" xmlns:cx="http://schemas.microsoft.com/office/drawing/2014/chartex" xmlns:cx1="http://schemas.microsoft.com/office/drawing/2015/9/8/chartex" xmlns:cx2="http://schemas.microsoft.com/office/drawing/2015/10/21/chartex" xmlns:cx3="http://schemas.microsoft.com/office/drawing/2016/5/9/chartex" xmlns:cx4="http://schemas.microsoft.com/office/drawing/2016/5/10/chartex" xmlns:cx5="http://schemas.microsoft.com/office/drawing/2016/5/11/chartex" xmlns:cx6="http://schemas.microsoft.com/office/drawing/2016/5/12/chartex" xmlns:cx7="http://schemas.microsoft.com/office/drawing/2016/5/13/chartex" xmlns:cx8="http://schemas.microsoft.com/office/drawing/2016/5/14/chartex" xmlns:mc="http://schemas.openxmlformats.org/markup-compatibility/2006" xmlns:aink="http://schemas.microsoft.com/office/drawing/2016/ink" xmlns:am3d="http://schemas.microsoft.com/office/drawing/2017/model3d" xmlns:o="urn:schemas-microsoft-com:office:office" xmlns:oel="http://schemas.microsoft.com/office/2019/extlst" xmlns:r="http://schemas.openxmlformats.org/officeDocument/2006/relationships" xmlns:m="http://schemas.openxmlformats.org/officeDocument/2006/math" xmlns:v="urn:schemas-microsoft-com:vml" xmlns:wp14="http://schemas.microsoft.com/office/word/2010/wordprocessingDrawing" xmlns:wp="http://schemas.openxmlformats.org/drawingml/2006/wordprocessingDrawing" xmlns:w10="urn:schemas-microsoft-com:office:word" xmlns:w="http://schemas.openxmlformats.org/wordprocessingml/2006/main" xmlns:w14="http://schemas.microsoft.com/office/word/2010/wordml" xmlns:w15="http://schemas.microsoft.com/office/word/2012/wordml" xmlns:w16cex="http://schemas.microsoft.com/office/word/2018/wordml/cex" xmlns:w16cid="http://schemas.microsoft.com/office/word/2016/wordml/cid" xmlns:w16="http://schemas.microsoft.com/office/word/2018/wordml" xmlns:w16du="http://schemas.microsoft.com/office/word/2023/wordml/word16du" xmlns:w16sdtdh="http://schemas.microsoft.com/office/word/2020/wordml/sdtdatahash" xmlns:w16sdtfl="http://schemas.microsoft.com/office/word/2024/wordml/sdtformatlock" xmlns:w16se="http://schemas.microsoft.com/office/word/2015/wordml/symex" xmlns:wpg="http://schemas.microsoft.com/office/word/2010/wordprocessingGroup" xmlns:wpi="http://schemas.microsoft.com/office/word/2010/wordprocessingInk" xmlns:wne="http://schemas.microsoft.com/office/word/2006/wordml" xmlns:wps="http://schemas.microsoft.com/office/word/2010/wordprocessingShape" mc:Ignorable="w14 w15 w16se w16cid w16 w16cex w16sdtdh w16sdtfl w16du wp14">
   <w:p>
     <w:pPr>
       <w:pStyle w:val="Header"/>
@@ -9655,7 +10550,7 @@
 </file>
 
 <file path=word/header2.xml><?xml version="1.0" encoding="utf-8"?>
-<w:hdr xmlns:wpc="http://schemas.microsoft.com/office/word/2010/wordprocessingCanvas" xmlns:cx="http://schemas.microsoft.com/office/drawing/2014/chartex" xmlns:cx1="http://schemas.microsoft.com/office/drawing/2015/9/8/chartex" xmlns:cx2="http://schemas.microsoft.com/office/drawing/2015/10/21/chartex" xmlns:cx3="http://schemas.microsoft.com/office/drawing/2016/5/9/chartex" xmlns:cx4="http://schemas.microsoft.com/office/drawing/2016/5/10/chartex" xmlns:cx5="http://schemas.microsoft.com/office/drawing/2016/5/11/chartex" xmlns:cx6="http://schemas.microsoft.com/office/drawing/2016/5/12/chartex" xmlns:cx7="http://schemas.microsoft.com/office/drawing/2016/5/13/chartex" xmlns:cx8="http://schemas.microsoft.com/office/drawing/2016/5/14/chartex" xmlns:mc="http://schemas.openxmlformats.org/markup-compatibility/2006" xmlns:aink="http://schemas.microsoft.com/office/drawing/2016/ink" xmlns:am3d="http://schemas.microsoft.com/office/drawing/2017/model3d" xmlns:o="urn:schemas-microsoft-com:office:office" xmlns:oel="http://schemas.microsoft.com/office/2019/extlst" xmlns:r="http://schemas.openxmlformats.org/officeDocument/2006/relationships" xmlns:m="http://schemas.openxmlformats.org/officeDocument/2006/math" xmlns:v="urn:schemas-microsoft-com:vml" xmlns:wp14="http://schemas.microsoft.com/office/word/2010/wordprocessingDrawing" xmlns:wp="http://schemas.openxmlformats.org/drawingml/2006/wordprocessingDrawing" xmlns:w10="urn:schemas-microsoft-com:office:word" xmlns:w="http://schemas.openxmlformats.org/wordprocessingml/2006/main" xmlns:w14="http://schemas.microsoft.com/office/word/2010/wordml" xmlns:w15="http://schemas.microsoft.com/office/word/2012/wordml" xmlns:w16cex="http://schemas.microsoft.com/office/word/2018/wordml/cex" xmlns:w16cid="http://schemas.microsoft.com/office/word/2016/wordml/cid" xmlns:w16="http://schemas.microsoft.com/office/word/2018/wordml" xmlns:w16du="http://schemas.microsoft.com/office/word/2023/wordml/word16du" xmlns:w16sdtdh="http://schemas.microsoft.com/office/word/2020/wordml/sdtdatahash" xmlns:w16se="http://schemas.microsoft.com/office/word/2015/wordml/symex" xmlns:wpg="http://schemas.microsoft.com/office/word/2010/wordprocessingGroup" xmlns:wpi="http://schemas.microsoft.com/office/word/2010/wordprocessingInk" xmlns:wne="http://schemas.microsoft.com/office/word/2006/wordml" xmlns:wps="http://schemas.microsoft.com/office/word/2010/wordprocessingShape" mc:Ignorable="w14 w15 w16se w16cid w16 w16cex w16sdtdh w16du wp14">
+<w:hdr xmlns:wpc="http://schemas.microsoft.com/office/word/2010/wordprocessingCanvas" xmlns:cx="http://schemas.microsoft.com/office/drawing/2014/chartex" xmlns:cx1="http://schemas.microsoft.com/office/drawing/2015/9/8/chartex" xmlns:cx2="http://schemas.microsoft.com/office/drawing/2015/10/21/chartex" xmlns:cx3="http://schemas.microsoft.com/office/drawing/2016/5/9/chartex" xmlns:cx4="http://schemas.microsoft.com/office/drawing/2016/5/10/chartex" xmlns:cx5="http://schemas.microsoft.com/office/drawing/2016/5/11/chartex" xmlns:cx6="http://schemas.microsoft.com/office/drawing/2016/5/12/chartex" xmlns:cx7="http://schemas.microsoft.com/office/drawing/2016/5/13/chartex" xmlns:cx8="http://schemas.microsoft.com/office/drawing/2016/5/14/chartex" xmlns:mc="http://schemas.openxmlformats.org/markup-compatibility/2006" xmlns:aink="http://schemas.microsoft.com/office/drawing/2016/ink" xmlns:am3d="http://schemas.microsoft.com/office/drawing/2017/model3d" xmlns:o="urn:schemas-microsoft-com:office:office" xmlns:oel="http://schemas.microsoft.com/office/2019/extlst" xmlns:r="http://schemas.openxmlformats.org/officeDocument/2006/relationships" xmlns:m="http://schemas.openxmlformats.org/officeDocument/2006/math" xmlns:v="urn:schemas-microsoft-com:vml" xmlns:wp14="http://schemas.microsoft.com/office/word/2010/wordprocessingDrawing" xmlns:wp="http://schemas.openxmlformats.org/drawingml/2006/wordprocessingDrawing" xmlns:w10="urn:schemas-microsoft-com:office:word" xmlns:w="http://schemas.openxmlformats.org/wordprocessingml/2006/main" xmlns:w14="http://schemas.microsoft.com/office/word/2010/wordml" xmlns:w15="http://schemas.microsoft.com/office/word/2012/wordml" xmlns:w16cex="http://schemas.microsoft.com/office/word/2018/wordml/cex" xmlns:w16cid="http://schemas.microsoft.com/office/word/2016/wordml/cid" xmlns:w16="http://schemas.microsoft.com/office/word/2018/wordml" xmlns:w16du="http://schemas.microsoft.com/office/word/2023/wordml/word16du" xmlns:w16sdtdh="http://schemas.microsoft.com/office/word/2020/wordml/sdtdatahash" xmlns:w16sdtfl="http://schemas.microsoft.com/office/word/2024/wordml/sdtformatlock" xmlns:w16se="http://schemas.microsoft.com/office/word/2015/wordml/symex" xmlns:wpg="http://schemas.microsoft.com/office/word/2010/wordprocessingGroup" xmlns:wpi="http://schemas.microsoft.com/office/word/2010/wordprocessingInk" xmlns:wne="http://schemas.microsoft.com/office/word/2006/wordml" xmlns:wps="http://schemas.microsoft.com/office/word/2010/wordprocessingShape" mc:Ignorable="w14 w15 w16se w16cid w16 w16cex w16sdtdh w16sdtfl w16du wp14">
   <w:p>
     <w:pPr>
       <w:pStyle w:val="Header"/>
@@ -9823,7 +10718,7 @@
 </file>
 
 <file path=word/header3.xml><?xml version="1.0" encoding="utf-8"?>
-<w:hdr xmlns:wpc="http://schemas.microsoft.com/office/word/2010/wordprocessingCanvas" xmlns:cx="http://schemas.microsoft.com/office/drawing/2014/chartex" xmlns:cx1="http://schemas.microsoft.com/office/drawing/2015/9/8/chartex" xmlns:cx2="http://schemas.microsoft.com/office/drawing/2015/10/21/chartex" xmlns:cx3="http://schemas.microsoft.com/office/drawing/2016/5/9/chartex" xmlns:cx4="http://schemas.microsoft.com/office/drawing/2016/5/10/chartex" xmlns:cx5="http://schemas.microsoft.com/office/drawing/2016/5/11/chartex" xmlns:cx6="http://schemas.microsoft.com/office/drawing/2016/5/12/chartex" xmlns:cx7="http://schemas.microsoft.com/office/drawing/2016/5/13/chartex" xmlns:cx8="http://schemas.microsoft.com/office/drawing/2016/5/14/chartex" xmlns:mc="http://schemas.openxmlformats.org/markup-compatibility/2006" xmlns:aink="http://schemas.microsoft.com/office/drawing/2016/ink" xmlns:am3d="http://schemas.microsoft.com/office/drawing/2017/model3d" xmlns:o="urn:schemas-microsoft-com:office:office" xmlns:oel="http://schemas.microsoft.com/office/2019/extlst" xmlns:r="http://schemas.openxmlformats.org/officeDocument/2006/relationships" xmlns:m="http://schemas.openxmlformats.org/officeDocument/2006/math" xmlns:v="urn:schemas-microsoft-com:vml" xmlns:wp14="http://schemas.microsoft.com/office/word/2010/wordprocessingDrawing" xmlns:wp="http://schemas.openxmlformats.org/drawingml/2006/wordprocessingDrawing" xmlns:w10="urn:schemas-microsoft-com:office:word" xmlns:w="http://schemas.openxmlformats.org/wordprocessingml/2006/main" xmlns:w14="http://schemas.microsoft.com/office/word/2010/wordml" xmlns:w15="http://schemas.microsoft.com/office/word/2012/wordml" xmlns:w16cex="http://schemas.microsoft.com/office/word/2018/wordml/cex" xmlns:w16cid="http://schemas.microsoft.com/office/word/2016/wordml/cid" xmlns:w16="http://schemas.microsoft.com/office/word/2018/wordml" xmlns:w16du="http://schemas.microsoft.com/office/word/2023/wordml/word16du" xmlns:w16sdtdh="http://schemas.microsoft.com/office/word/2020/wordml/sdtdatahash" xmlns:w16se="http://schemas.microsoft.com/office/word/2015/wordml/symex" xmlns:wpg="http://schemas.microsoft.com/office/word/2010/wordprocessingGroup" xmlns:wpi="http://schemas.microsoft.com/office/word/2010/wordprocessingInk" xmlns:wne="http://schemas.microsoft.com/office/word/2006/wordml" xmlns:wps="http://schemas.microsoft.com/office/word/2010/wordprocessingShape" mc:Ignorable="w14 w15 w16se w16cid w16 w16cex w16sdtdh w16du wp14">
+<w:hdr xmlns:wpc="http://schemas.microsoft.com/office/word/2010/wordprocessingCanvas" xmlns:cx="http://schemas.microsoft.com/office/drawing/2014/chartex" xmlns:cx1="http://schemas.microsoft.com/office/drawing/2015/9/8/chartex" xmlns:cx2="http://schemas.microsoft.com/office/drawing/2015/10/21/chartex" xmlns:cx3="http://schemas.microsoft.com/office/drawing/2016/5/9/chartex" xmlns:cx4="http://schemas.microsoft.com/office/drawing/2016/5/10/chartex" xmlns:cx5="http://schemas.microsoft.com/office/drawing/2016/5/11/chartex" xmlns:cx6="http://schemas.microsoft.com/office/drawing/2016/5/12/chartex" xmlns:cx7="http://schemas.microsoft.com/office/drawing/2016/5/13/chartex" xmlns:cx8="http://schemas.microsoft.com/office/drawing/2016/5/14/chartex" xmlns:mc="http://schemas.openxmlformats.org/markup-compatibility/2006" xmlns:aink="http://schemas.microsoft.com/office/drawing/2016/ink" xmlns:am3d="http://schemas.microsoft.com/office/drawing/2017/model3d" xmlns:o="urn:schemas-microsoft-com:office:office" xmlns:oel="http://schemas.microsoft.com/office/2019/extlst" xmlns:r="http://schemas.openxmlformats.org/officeDocument/2006/relationships" xmlns:m="http://schemas.openxmlformats.org/officeDocument/2006/math" xmlns:v="urn:schemas-microsoft-com:vml" xmlns:wp14="http://schemas.microsoft.com/office/word/2010/wordprocessingDrawing" xmlns:wp="http://schemas.openxmlformats.org/drawingml/2006/wordprocessingDrawing" xmlns:w10="urn:schemas-microsoft-com:office:word" xmlns:w="http://schemas.openxmlformats.org/wordprocessingml/2006/main" xmlns:w14="http://schemas.microsoft.com/office/word/2010/wordml" xmlns:w15="http://schemas.microsoft.com/office/word/2012/wordml" xmlns:w16cex="http://schemas.microsoft.com/office/word/2018/wordml/cex" xmlns:w16cid="http://schemas.microsoft.com/office/word/2016/wordml/cid" xmlns:w16="http://schemas.microsoft.com/office/word/2018/wordml" xmlns:w16du="http://schemas.microsoft.com/office/word/2023/wordml/word16du" xmlns:w16sdtdh="http://schemas.microsoft.com/office/word/2020/wordml/sdtdatahash" xmlns:w16sdtfl="http://schemas.microsoft.com/office/word/2024/wordml/sdtformatlock" xmlns:w16se="http://schemas.microsoft.com/office/word/2015/wordml/symex" xmlns:wpg="http://schemas.microsoft.com/office/word/2010/wordprocessingGroup" xmlns:wpi="http://schemas.microsoft.com/office/word/2010/wordprocessingInk" xmlns:wne="http://schemas.microsoft.com/office/word/2006/wordml" xmlns:wps="http://schemas.microsoft.com/office/word/2010/wordprocessingShape" mc:Ignorable="w14 w15 w16se w16cid w16 w16cex w16sdtdh w16sdtfl w16du wp14">
   <w:p>
     <w:pPr>
       <w:pStyle w:val="Header"/>
@@ -9833,7 +10728,7 @@
 </file>
 
 <file path=word/header4.xml><?xml version="1.0" encoding="utf-8"?>
-<w:hdr xmlns:wpc="http://schemas.microsoft.com/office/word/2010/wordprocessingCanvas" xmlns:cx="http://schemas.microsoft.com/office/drawing/2014/chartex" xmlns:cx1="http://schemas.microsoft.com/office/drawing/2015/9/8/chartex" xmlns:cx2="http://schemas.microsoft.com/office/drawing/2015/10/21/chartex" xmlns:cx3="http://schemas.microsoft.com/office/drawing/2016/5/9/chartex" xmlns:cx4="http://schemas.microsoft.com/office/drawing/2016/5/10/chartex" xmlns:cx5="http://schemas.microsoft.com/office/drawing/2016/5/11/chartex" xmlns:cx6="http://schemas.microsoft.com/office/drawing/2016/5/12/chartex" xmlns:cx7="http://schemas.microsoft.com/office/drawing/2016/5/13/chartex" xmlns:cx8="http://schemas.microsoft.com/office/drawing/2016/5/14/chartex" xmlns:mc="http://schemas.openxmlformats.org/markup-compatibility/2006" xmlns:aink="http://schemas.microsoft.com/office/drawing/2016/ink" xmlns:am3d="http://schemas.microsoft.com/office/drawing/2017/model3d" xmlns:o="urn:schemas-microsoft-com:office:office" xmlns:oel="http://schemas.microsoft.com/office/2019/extlst" xmlns:r="http://schemas.openxmlformats.org/officeDocument/2006/relationships" xmlns:m="http://schemas.openxmlformats.org/officeDocument/2006/math" xmlns:v="urn:schemas-microsoft-com:vml" xmlns:wp14="http://schemas.microsoft.com/office/word/2010/wordprocessingDrawing" xmlns:wp="http://schemas.openxmlformats.org/drawingml/2006/wordprocessingDrawing" xmlns:w10="urn:schemas-microsoft-com:office:word" xmlns:w="http://schemas.openxmlformats.org/wordprocessingml/2006/main" xmlns:w14="http://schemas.microsoft.com/office/word/2010/wordml" xmlns:w15="http://schemas.microsoft.com/office/word/2012/wordml" xmlns:w16cex="http://schemas.microsoft.com/office/word/2018/wordml/cex" xmlns:w16cid="http://schemas.microsoft.com/office/word/2016/wordml/cid" xmlns:w16="http://schemas.microsoft.com/office/word/2018/wordml" xmlns:w16du="http://schemas.microsoft.com/office/word/2023/wordml/word16du" xmlns:w16sdtdh="http://schemas.microsoft.com/office/word/2020/wordml/sdtdatahash" xmlns:w16se="http://schemas.microsoft.com/office/word/2015/wordml/symex" xmlns:wpg="http://schemas.microsoft.com/office/word/2010/wordprocessingGroup" xmlns:wpi="http://schemas.microsoft.com/office/word/2010/wordprocessingInk" xmlns:wne="http://schemas.microsoft.com/office/word/2006/wordml" xmlns:wps="http://schemas.microsoft.com/office/word/2010/wordprocessingShape" mc:Ignorable="w14 w15 w16se w16cid w16 w16cex w16sdtdh w16du wp14">
+<w:hdr xmlns:wpc="http://schemas.microsoft.com/office/word/2010/wordprocessingCanvas" xmlns:cx="http://schemas.microsoft.com/office/drawing/2014/chartex" xmlns:cx1="http://schemas.microsoft.com/office/drawing/2015/9/8/chartex" xmlns:cx2="http://schemas.microsoft.com/office/drawing/2015/10/21/chartex" xmlns:cx3="http://schemas.microsoft.com/office/drawing/2016/5/9/chartex" xmlns:cx4="http://schemas.microsoft.com/office/drawing/2016/5/10/chartex" xmlns:cx5="http://schemas.microsoft.com/office/drawing/2016/5/11/chartex" xmlns:cx6="http://schemas.microsoft.com/office/drawing/2016/5/12/chartex" xmlns:cx7="http://schemas.microsoft.com/office/drawing/2016/5/13/chartex" xmlns:cx8="http://schemas.microsoft.com/office/drawing/2016/5/14/chartex" xmlns:mc="http://schemas.openxmlformats.org/markup-compatibility/2006" xmlns:aink="http://schemas.microsoft.com/office/drawing/2016/ink" xmlns:am3d="http://schemas.microsoft.com/office/drawing/2017/model3d" xmlns:o="urn:schemas-microsoft-com:office:office" xmlns:oel="http://schemas.microsoft.com/office/2019/extlst" xmlns:r="http://schemas.openxmlformats.org/officeDocument/2006/relationships" xmlns:m="http://schemas.openxmlformats.org/officeDocument/2006/math" xmlns:v="urn:schemas-microsoft-com:vml" xmlns:wp14="http://schemas.microsoft.com/office/word/2010/wordprocessingDrawing" xmlns:wp="http://schemas.openxmlformats.org/drawingml/2006/wordprocessingDrawing" xmlns:w10="urn:schemas-microsoft-com:office:word" xmlns:w="http://schemas.openxmlformats.org/wordprocessingml/2006/main" xmlns:w14="http://schemas.microsoft.com/office/word/2010/wordml" xmlns:w15="http://schemas.microsoft.com/office/word/2012/wordml" xmlns:w16cex="http://schemas.microsoft.com/office/word/2018/wordml/cex" xmlns:w16cid="http://schemas.microsoft.com/office/word/2016/wordml/cid" xmlns:w16="http://schemas.microsoft.com/office/word/2018/wordml" xmlns:w16du="http://schemas.microsoft.com/office/word/2023/wordml/word16du" xmlns:w16sdtdh="http://schemas.microsoft.com/office/word/2020/wordml/sdtdatahash" xmlns:w16sdtfl="http://schemas.microsoft.com/office/word/2024/wordml/sdtformatlock" xmlns:w16se="http://schemas.microsoft.com/office/word/2015/wordml/symex" xmlns:wpg="http://schemas.microsoft.com/office/word/2010/wordprocessingGroup" xmlns:wpi="http://schemas.microsoft.com/office/word/2010/wordprocessingInk" xmlns:wne="http://schemas.microsoft.com/office/word/2006/wordml" xmlns:wps="http://schemas.microsoft.com/office/word/2010/wordprocessingShape" mc:Ignorable="w14 w15 w16se w16cid w16 w16cex w16sdtdh w16sdtfl w16du wp14">
   <w:p>
     <w:pPr>
       <w:pStyle w:val="Header"/>
@@ -9843,7 +10738,7 @@
 </file>
 
 <file path=word/header5.xml><?xml version="1.0" encoding="utf-8"?>
-<w:hdr xmlns:wpc="http://schemas.microsoft.com/office/word/2010/wordprocessingCanvas" xmlns:cx="http://schemas.microsoft.com/office/drawing/2014/chartex" xmlns:cx1="http://schemas.microsoft.com/office/drawing/2015/9/8/chartex" xmlns:cx2="http://schemas.microsoft.com/office/drawing/2015/10/21/chartex" xmlns:cx3="http://schemas.microsoft.com/office/drawing/2016/5/9/chartex" xmlns:cx4="http://schemas.microsoft.com/office/drawing/2016/5/10/chartex" xmlns:cx5="http://schemas.microsoft.com/office/drawing/2016/5/11/chartex" xmlns:cx6="http://schemas.microsoft.com/office/drawing/2016/5/12/chartex" xmlns:cx7="http://schemas.microsoft.com/office/drawing/2016/5/13/chartex" xmlns:cx8="http://schemas.microsoft.com/office/drawing/2016/5/14/chartex" xmlns:mc="http://schemas.openxmlformats.org/markup-compatibility/2006" xmlns:aink="http://schemas.microsoft.com/office/drawing/2016/ink" xmlns:am3d="http://schemas.microsoft.com/office/drawing/2017/model3d" xmlns:o="urn:schemas-microsoft-com:office:office" xmlns:oel="http://schemas.microsoft.com/office/2019/extlst" xmlns:r="http://schemas.openxmlformats.org/officeDocument/2006/relationships" xmlns:m="http://schemas.openxmlformats.org/officeDocument/2006/math" xmlns:v="urn:schemas-microsoft-com:vml" xmlns:wp14="http://schemas.microsoft.com/office/word/2010/wordprocessingDrawing" xmlns:wp="http://schemas.openxmlformats.org/drawingml/2006/wordprocessingDrawing" xmlns:w10="urn:schemas-microsoft-com:office:word" xmlns:w="http://schemas.openxmlformats.org/wordprocessingml/2006/main" xmlns:w14="http://schemas.microsoft.com/office/word/2010/wordml" xmlns:w15="http://schemas.microsoft.com/office/word/2012/wordml" xmlns:w16cex="http://schemas.microsoft.com/office/word/2018/wordml/cex" xmlns:w16cid="http://schemas.microsoft.com/office/word/2016/wordml/cid" xmlns:w16="http://schemas.microsoft.com/office/word/2018/wordml" xmlns:w16du="http://schemas.microsoft.com/office/word/2023/wordml/word16du" xmlns:w16sdtdh="http://schemas.microsoft.com/office/word/2020/wordml/sdtdatahash" xmlns:w16se="http://schemas.microsoft.com/office/word/2015/wordml/symex" xmlns:wpg="http://schemas.microsoft.com/office/word/2010/wordprocessingGroup" xmlns:wpi="http://schemas.microsoft.com/office/word/2010/wordprocessingInk" xmlns:wne="http://schemas.microsoft.com/office/word/2006/wordml" xmlns:wps="http://schemas.microsoft.com/office/word/2010/wordprocessingShape" mc:Ignorable="w14 w15 w16se w16cid w16 w16cex w16sdtdh w16du wp14">
+<w:hdr xmlns:wpc="http://schemas.microsoft.com/office/word/2010/wordprocessingCanvas" xmlns:cx="http://schemas.microsoft.com/office/drawing/2014/chartex" xmlns:cx1="http://schemas.microsoft.com/office/drawing/2015/9/8/chartex" xmlns:cx2="http://schemas.microsoft.com/office/drawing/2015/10/21/chartex" xmlns:cx3="http://schemas.microsoft.com/office/drawing/2016/5/9/chartex" xmlns:cx4="http://schemas.microsoft.com/office/drawing/2016/5/10/chartex" xmlns:cx5="http://schemas.microsoft.com/office/drawing/2016/5/11/chartex" xmlns:cx6="http://schemas.microsoft.com/office/drawing/2016/5/12/chartex" xmlns:cx7="http://schemas.microsoft.com/office/drawing/2016/5/13/chartex" xmlns:cx8="http://schemas.microsoft.com/office/drawing/2016/5/14/chartex" xmlns:mc="http://schemas.openxmlformats.org/markup-compatibility/2006" xmlns:aink="http://schemas.microsoft.com/office/drawing/2016/ink" xmlns:am3d="http://schemas.microsoft.com/office/drawing/2017/model3d" xmlns:o="urn:schemas-microsoft-com:office:office" xmlns:oel="http://schemas.microsoft.com/office/2019/extlst" xmlns:r="http://schemas.openxmlformats.org/officeDocument/2006/relationships" xmlns:m="http://schemas.openxmlformats.org/officeDocument/2006/math" xmlns:v="urn:schemas-microsoft-com:vml" xmlns:wp14="http://schemas.microsoft.com/office/word/2010/wordprocessingDrawing" xmlns:wp="http://schemas.openxmlformats.org/drawingml/2006/wordprocessingDrawing" xmlns:w10="urn:schemas-microsoft-com:office:word" xmlns:w="http://schemas.openxmlformats.org/wordprocessingml/2006/main" xmlns:w14="http://schemas.microsoft.com/office/word/2010/wordml" xmlns:w15="http://schemas.microsoft.com/office/word/2012/wordml" xmlns:w16cex="http://schemas.microsoft.com/office/word/2018/wordml/cex" xmlns:w16cid="http://schemas.microsoft.com/office/word/2016/wordml/cid" xmlns:w16="http://schemas.microsoft.com/office/word/2018/wordml" xmlns:w16du="http://schemas.microsoft.com/office/word/2023/wordml/word16du" xmlns:w16sdtdh="http://schemas.microsoft.com/office/word/2020/wordml/sdtdatahash" xmlns:w16sdtfl="http://schemas.microsoft.com/office/word/2024/wordml/sdtformatlock" xmlns:w16se="http://schemas.microsoft.com/office/word/2015/wordml/symex" xmlns:wpg="http://schemas.microsoft.com/office/word/2010/wordprocessingGroup" xmlns:wpi="http://schemas.microsoft.com/office/word/2010/wordprocessingInk" xmlns:wne="http://schemas.microsoft.com/office/word/2006/wordml" xmlns:wps="http://schemas.microsoft.com/office/word/2010/wordprocessingShape" mc:Ignorable="w14 w15 w16se w16cid w16 w16cex w16sdtdh w16sdtfl w16du wp14">
   <w:p>
     <w:pPr>
       <w:pStyle w:val="Header"/>
@@ -9853,7 +10748,7 @@
 </file>
 
 <file path=word/header6.xml><?xml version="1.0" encoding="utf-8"?>
-<w:hdr xmlns:wpc="http://schemas.microsoft.com/office/word/2010/wordprocessingCanvas" xmlns:cx="http://schemas.microsoft.com/office/drawing/2014/chartex" xmlns:cx1="http://schemas.microsoft.com/office/drawing/2015/9/8/chartex" xmlns:cx2="http://schemas.microsoft.com/office/drawing/2015/10/21/chartex" xmlns:cx3="http://schemas.microsoft.com/office/drawing/2016/5/9/chartex" xmlns:cx4="http://schemas.microsoft.com/office/drawing/2016/5/10/chartex" xmlns:cx5="http://schemas.microsoft.com/office/drawing/2016/5/11/chartex" xmlns:cx6="http://schemas.microsoft.com/office/drawing/2016/5/12/chartex" xmlns:cx7="http://schemas.microsoft.com/office/drawing/2016/5/13/chartex" xmlns:cx8="http://schemas.microsoft.com/office/drawing/2016/5/14/chartex" xmlns:mc="http://schemas.openxmlformats.org/markup-compatibility/2006" xmlns:aink="http://schemas.microsoft.com/office/drawing/2016/ink" xmlns:am3d="http://schemas.microsoft.com/office/drawing/2017/model3d" xmlns:o="urn:schemas-microsoft-com:office:office" xmlns:oel="http://schemas.microsoft.com/office/2019/extlst" xmlns:r="http://schemas.openxmlformats.org/officeDocument/2006/relationships" xmlns:m="http://schemas.openxmlformats.org/officeDocument/2006/math" xmlns:v="urn:schemas-microsoft-com:vml" xmlns:wp14="http://schemas.microsoft.com/office/word/2010/wordprocessingDrawing" xmlns:wp="http://schemas.openxmlformats.org/drawingml/2006/wordprocessingDrawing" xmlns:w10="urn:schemas-microsoft-com:office:word" xmlns:w="http://schemas.openxmlformats.org/wordprocessingml/2006/main" xmlns:w14="http://schemas.microsoft.com/office/word/2010/wordml" xmlns:w15="http://schemas.microsoft.com/office/word/2012/wordml" xmlns:w16cex="http://schemas.microsoft.com/office/word/2018/wordml/cex" xmlns:w16cid="http://schemas.microsoft.com/office/word/2016/wordml/cid" xmlns:w16="http://schemas.microsoft.com/office/word/2018/wordml" xmlns:w16du="http://schemas.microsoft.com/office/word/2023/wordml/word16du" xmlns:w16sdtdh="http://schemas.microsoft.com/office/word/2020/wordml/sdtdatahash" xmlns:w16se="http://schemas.microsoft.com/office/word/2015/wordml/symex" xmlns:wpg="http://schemas.microsoft.com/office/word/2010/wordprocessingGroup" xmlns:wpi="http://schemas.microsoft.com/office/word/2010/wordprocessingInk" xmlns:wne="http://schemas.microsoft.com/office/word/2006/wordml" xmlns:wps="http://schemas.microsoft.com/office/word/2010/wordprocessingShape" mc:Ignorable="w14 w15 w16se w16cid w16 w16cex w16sdtdh w16du wp14">
+<w:hdr xmlns:wpc="http://schemas.microsoft.com/office/word/2010/wordprocessingCanvas" xmlns:cx="http://schemas.microsoft.com/office/drawing/2014/chartex" xmlns:cx1="http://schemas.microsoft.com/office/drawing/2015/9/8/chartex" xmlns:cx2="http://schemas.microsoft.com/office/drawing/2015/10/21/chartex" xmlns:cx3="http://schemas.microsoft.com/office/drawing/2016/5/9/chartex" xmlns:cx4="http://schemas.microsoft.com/office/drawing/2016/5/10/chartex" xmlns:cx5="http://schemas.microsoft.com/office/drawing/2016/5/11/chartex" xmlns:cx6="http://schemas.microsoft.com/office/drawing/2016/5/12/chartex" xmlns:cx7="http://schemas.microsoft.com/office/drawing/2016/5/13/chartex" xmlns:cx8="http://schemas.microsoft.com/office/drawing/2016/5/14/chartex" xmlns:mc="http://schemas.openxmlformats.org/markup-compatibility/2006" xmlns:aink="http://schemas.microsoft.com/office/drawing/2016/ink" xmlns:am3d="http://schemas.microsoft.com/office/drawing/2017/model3d" xmlns:o="urn:schemas-microsoft-com:office:office" xmlns:oel="http://schemas.microsoft.com/office/2019/extlst" xmlns:r="http://schemas.openxmlformats.org/officeDocument/2006/relationships" xmlns:m="http://schemas.openxmlformats.org/officeDocument/2006/math" xmlns:v="urn:schemas-microsoft-com:vml" xmlns:wp14="http://schemas.microsoft.com/office/word/2010/wordprocessingDrawing" xmlns:wp="http://schemas.openxmlformats.org/drawingml/2006/wordprocessingDrawing" xmlns:w10="urn:schemas-microsoft-com:office:word" xmlns:w="http://schemas.openxmlformats.org/wordprocessingml/2006/main" xmlns:w14="http://schemas.microsoft.com/office/word/2010/wordml" xmlns:w15="http://schemas.microsoft.com/office/word/2012/wordml" xmlns:w16cex="http://schemas.microsoft.com/office/word/2018/wordml/cex" xmlns:w16cid="http://schemas.microsoft.com/office/word/2016/wordml/cid" xmlns:w16="http://schemas.microsoft.com/office/word/2018/wordml" xmlns:w16du="http://schemas.microsoft.com/office/word/2023/wordml/word16du" xmlns:w16sdtdh="http://schemas.microsoft.com/office/word/2020/wordml/sdtdatahash" xmlns:w16sdtfl="http://schemas.microsoft.com/office/word/2024/wordml/sdtformatlock" xmlns:w16se="http://schemas.microsoft.com/office/word/2015/wordml/symex" xmlns:wpg="http://schemas.microsoft.com/office/word/2010/wordprocessingGroup" xmlns:wpi="http://schemas.microsoft.com/office/word/2010/wordprocessingInk" xmlns:wne="http://schemas.microsoft.com/office/word/2006/wordml" xmlns:wps="http://schemas.microsoft.com/office/word/2010/wordprocessingShape" mc:Ignorable="w14 w15 w16se w16cid w16 w16cex w16sdtdh w16sdtfl w16du wp14">
   <w:p>
     <w:pPr>
       <w:pStyle w:val="Header"/>
@@ -9863,7 +10758,7 @@
 </file>
 
 <file path=word/numbering.xml><?xml version="1.0" encoding="utf-8"?>
-<w:numbering xmlns:wpc="http://schemas.microsoft.com/office/word/2010/wordprocessingCanvas" xmlns:cx="http://schemas.microsoft.com/office/drawing/2014/chartex" xmlns:cx1="http://schemas.microsoft.com/office/drawing/2015/9/8/chartex" xmlns:cx2="http://schemas.microsoft.com/office/drawing/2015/10/21/chartex" xmlns:cx3="http://schemas.microsoft.com/office/drawing/2016/5/9/chartex" xmlns:cx4="http://schemas.microsoft.com/office/drawing/2016/5/10/chartex" xmlns:cx5="http://schemas.microsoft.com/office/drawing/2016/5/11/chartex" xmlns:cx6="http://schemas.microsoft.com/office/drawing/2016/5/12/chartex" xmlns:cx7="http://schemas.microsoft.com/office/drawing/2016/5/13/chartex" xmlns:cx8="http://schemas.microsoft.com/office/drawing/2016/5/14/chartex" xmlns:mc="http://schemas.openxmlformats.org/markup-compatibility/2006" xmlns:aink="http://schemas.microsoft.com/office/drawing/2016/ink" xmlns:am3d="http://schemas.microsoft.com/office/drawing/2017/model3d" xmlns:o="urn:schemas-microsoft-com:office:office" xmlns:oel="http://schemas.microsoft.com/office/2019/extlst" xmlns:r="http://schemas.openxmlformats.org/officeDocument/2006/relationships" xmlns:m="http://schemas.openxmlformats.org/officeDocument/2006/math" xmlns:v="urn:schemas-microsoft-com:vml" xmlns:wp14="http://schemas.microsoft.com/office/word/2010/wordprocessingDrawing" xmlns:wp="http://schemas.openxmlformats.org/drawingml/2006/wordprocessingDrawing" xmlns:w10="urn:schemas-microsoft-com:office:word" xmlns:w="http://schemas.openxmlformats.org/wordprocessingml/2006/main" xmlns:w14="http://schemas.microsoft.com/office/word/2010/wordml" xmlns:w15="http://schemas.microsoft.com/office/word/2012/wordml" xmlns:w16cex="http://schemas.microsoft.com/office/word/2018/wordml/cex" xmlns:w16cid="http://schemas.microsoft.com/office/word/2016/wordml/cid" xmlns:w16="http://schemas.microsoft.com/office/word/2018/wordml" xmlns:w16du="http://schemas.microsoft.com/office/word/2023/wordml/word16du" xmlns:w16sdtdh="http://schemas.microsoft.com/office/word/2020/wordml/sdtdatahash" xmlns:w16se="http://schemas.microsoft.com/office/word/2015/wordml/symex" xmlns:wpg="http://schemas.microsoft.com/office/word/2010/wordprocessingGroup" xmlns:wpi="http://schemas.microsoft.com/office/word/2010/wordprocessingInk" xmlns:wne="http://schemas.microsoft.com/office/word/2006/wordml" xmlns:wps="http://schemas.microsoft.com/office/word/2010/wordprocessingShape" mc:Ignorable="w14 w15 w16se w16cid w16 w16cex w16sdtdh w16du wp14">
+<w:numbering xmlns:wpc="http://schemas.microsoft.com/office/word/2010/wordprocessingCanvas" xmlns:cx="http://schemas.microsoft.com/office/drawing/2014/chartex" xmlns:cx1="http://schemas.microsoft.com/office/drawing/2015/9/8/chartex" xmlns:cx2="http://schemas.microsoft.com/office/drawing/2015/10/21/chartex" xmlns:cx3="http://schemas.microsoft.com/office/drawing/2016/5/9/chartex" xmlns:cx4="http://schemas.microsoft.com/office/drawing/2016/5/10/chartex" xmlns:cx5="http://schemas.microsoft.com/office/drawing/2016/5/11/chartex" xmlns:cx6="http://schemas.microsoft.com/office/drawing/2016/5/12/chartex" xmlns:cx7="http://schemas.microsoft.com/office/drawing/2016/5/13/chartex" xmlns:cx8="http://schemas.microsoft.com/office/drawing/2016/5/14/chartex" xmlns:mc="http://schemas.openxmlformats.org/markup-compatibility/2006" xmlns:aink="http://schemas.microsoft.com/office/drawing/2016/ink" xmlns:am3d="http://schemas.microsoft.com/office/drawing/2017/model3d" xmlns:o="urn:schemas-microsoft-com:office:office" xmlns:oel="http://schemas.microsoft.com/office/2019/extlst" xmlns:r="http://schemas.openxmlformats.org/officeDocument/2006/relationships" xmlns:m="http://schemas.openxmlformats.org/officeDocument/2006/math" xmlns:v="urn:schemas-microsoft-com:vml" xmlns:wp14="http://schemas.microsoft.com/office/word/2010/wordprocessingDrawing" xmlns:wp="http://schemas.openxmlformats.org/drawingml/2006/wordprocessingDrawing" xmlns:w10="urn:schemas-microsoft-com:office:word" xmlns:w="http://schemas.openxmlformats.org/wordprocessingml/2006/main" xmlns:w14="http://schemas.microsoft.com/office/word/2010/wordml" xmlns:w15="http://schemas.microsoft.com/office/word/2012/wordml" xmlns:w16cex="http://schemas.microsoft.com/office/word/2018/wordml/cex" xmlns:w16cid="http://schemas.microsoft.com/office/word/2016/wordml/cid" xmlns:w16="http://schemas.microsoft.com/office/word/2018/wordml" xmlns:w16du="http://schemas.microsoft.com/office/word/2023/wordml/word16du" xmlns:w16sdtdh="http://schemas.microsoft.com/office/word/2020/wordml/sdtdatahash" xmlns:w16sdtfl="http://schemas.microsoft.com/office/word/2024/wordml/sdtformatlock" xmlns:w16se="http://schemas.microsoft.com/office/word/2015/wordml/symex" xmlns:wpg="http://schemas.microsoft.com/office/word/2010/wordprocessingGroup" xmlns:wpi="http://schemas.microsoft.com/office/word/2010/wordprocessingInk" xmlns:wne="http://schemas.microsoft.com/office/word/2006/wordml" xmlns:wps="http://schemas.microsoft.com/office/word/2010/wordprocessingShape" mc:Ignorable="w14 w15 w16se w16cid w16 w16cex w16sdtdh w16sdtfl w16du wp14">
   <w:abstractNum w:abstractNumId="0" w15:restartNumberingAfterBreak="0">
     <w:nsid w:val="06E93784"/>
     <w:multiLevelType w:val="hybridMultilevel"/>
@@ -11212,7 +12107,7 @@
 </file>
 
 <file path=word/styles.xml><?xml version="1.0" encoding="utf-8"?>
-<w:styles xmlns:mc="http://schemas.openxmlformats.org/markup-compatibility/2006" xmlns:r="http://schemas.openxmlformats.org/officeDocument/2006/relationships" xmlns:w="http://schemas.openxmlformats.org/wordprocessingml/2006/main" xmlns:w14="http://schemas.microsoft.com/office/word/2010/wordml" xmlns:w15="http://schemas.microsoft.com/office/word/2012/wordml" xmlns:w16cex="http://schemas.microsoft.com/office/word/2018/wordml/cex" xmlns:w16cid="http://schemas.microsoft.com/office/word/2016/wordml/cid" xmlns:w16="http://schemas.microsoft.com/office/word/2018/wordml" xmlns:w16du="http://schemas.microsoft.com/office/word/2023/wordml/word16du" xmlns:w16sdtdh="http://schemas.microsoft.com/office/word/2020/wordml/sdtdatahash" xmlns:w16se="http://schemas.microsoft.com/office/word/2015/wordml/symex" mc:Ignorable="w14 w15 w16se w16cid w16 w16cex w16sdtdh w16du">
+<w:styles xmlns:mc="http://schemas.openxmlformats.org/markup-compatibility/2006" xmlns:r="http://schemas.openxmlformats.org/officeDocument/2006/relationships" xmlns:w="http://schemas.openxmlformats.org/wordprocessingml/2006/main" xmlns:w14="http://schemas.microsoft.com/office/word/2010/wordml" xmlns:w15="http://schemas.microsoft.com/office/word/2012/wordml" xmlns:w16cex="http://schemas.microsoft.com/office/word/2018/wordml/cex" xmlns:w16cid="http://schemas.microsoft.com/office/word/2016/wordml/cid" xmlns:w16="http://schemas.microsoft.com/office/word/2018/wordml" xmlns:w16du="http://schemas.microsoft.com/office/word/2023/wordml/word16du" xmlns:w16sdtdh="http://schemas.microsoft.com/office/word/2020/wordml/sdtdatahash" xmlns:w16sdtfl="http://schemas.microsoft.com/office/word/2024/wordml/sdtformatlock" xmlns:w16se="http://schemas.microsoft.com/office/word/2015/wordml/symex" mc:Ignorable="w14 w15 w16se w16cid w16 w16cex w16sdtdh w16sdtfl w16du">
   <w:docDefaults>
     <w:rPrDefault>
       <w:rPr>
@@ -12450,7 +13345,7 @@
 </file>
 
 <file path=word/glossary/document.xml><?xml version="1.0" encoding="utf-8"?>
-<w:glossaryDocument xmlns:wpc="http://schemas.microsoft.com/office/word/2010/wordprocessingCanvas" xmlns:cx="http://schemas.microsoft.com/office/drawing/2014/chartex" xmlns:cx1="http://schemas.microsoft.com/office/drawing/2015/9/8/chartex" xmlns:cx2="http://schemas.microsoft.com/office/drawing/2015/10/21/chartex" xmlns:cx3="http://schemas.microsoft.com/office/drawing/2016/5/9/chartex" xmlns:cx4="http://schemas.microsoft.com/office/drawing/2016/5/10/chartex" xmlns:cx5="http://schemas.microsoft.com/office/drawing/2016/5/11/chartex" xmlns:cx6="http://schemas.microsoft.com/office/drawing/2016/5/12/chartex" xmlns:cx7="http://schemas.microsoft.com/office/drawing/2016/5/13/chartex" xmlns:cx8="http://schemas.microsoft.com/office/drawing/2016/5/14/chartex" xmlns:mc="http://schemas.openxmlformats.org/markup-compatibility/2006" xmlns:aink="http://schemas.microsoft.com/office/drawing/2016/ink" xmlns:am3d="http://schemas.microsoft.com/office/drawing/2017/model3d" xmlns:o="urn:schemas-microsoft-com:office:office" xmlns:oel="http://schemas.microsoft.com/office/2019/extlst" xmlns:r="http://schemas.openxmlformats.org/officeDocument/2006/relationships" xmlns:m="http://schemas.openxmlformats.org/officeDocument/2006/math" xmlns:v="urn:schemas-microsoft-com:vml" xmlns:wp14="http://schemas.microsoft.com/office/word/2010/wordprocessingDrawing" xmlns:wp="http://schemas.openxmlformats.org/drawingml/2006/wordprocessingDrawing" xmlns:w10="urn:schemas-microsoft-com:office:word" xmlns:w="http://schemas.openxmlformats.org/wordprocessingml/2006/main" xmlns:w14="http://schemas.microsoft.com/office/word/2010/wordml" xmlns:w15="http://schemas.microsoft.com/office/word/2012/wordml" xmlns:w16cex="http://schemas.microsoft.com/office/word/2018/wordml/cex" xmlns:w16cid="http://schemas.microsoft.com/office/word/2016/wordml/cid" xmlns:w16="http://schemas.microsoft.com/office/word/2018/wordml" xmlns:w16du="http://schemas.microsoft.com/office/word/2023/wordml/word16du" xmlns:w16sdtdh="http://schemas.microsoft.com/office/word/2020/wordml/sdtdatahash" xmlns:w16se="http://schemas.microsoft.com/office/word/2015/wordml/symex" xmlns:wpg="http://schemas.microsoft.com/office/word/2010/wordprocessingGroup" xmlns:wpi="http://schemas.microsoft.com/office/word/2010/wordprocessingInk" xmlns:wne="http://schemas.microsoft.com/office/word/2006/wordml" xmlns:wps="http://schemas.microsoft.com/office/word/2010/wordprocessingShape" mc:Ignorable="w14 w15 w16se w16cid w16 w16cex w16sdtdh w16du wp14">
+<w:glossaryDocument xmlns:wpc="http://schemas.microsoft.com/office/word/2010/wordprocessingCanvas" xmlns:cx="http://schemas.microsoft.com/office/drawing/2014/chartex" xmlns:cx1="http://schemas.microsoft.com/office/drawing/2015/9/8/chartex" xmlns:cx2="http://schemas.microsoft.com/office/drawing/2015/10/21/chartex" xmlns:cx3="http://schemas.microsoft.com/office/drawing/2016/5/9/chartex" xmlns:cx4="http://schemas.microsoft.com/office/drawing/2016/5/10/chartex" xmlns:cx5="http://schemas.microsoft.com/office/drawing/2016/5/11/chartex" xmlns:cx6="http://schemas.microsoft.com/office/drawing/2016/5/12/chartex" xmlns:cx7="http://schemas.microsoft.com/office/drawing/2016/5/13/chartex" xmlns:cx8="http://schemas.microsoft.com/office/drawing/2016/5/14/chartex" xmlns:mc="http://schemas.openxmlformats.org/markup-compatibility/2006" xmlns:aink="http://schemas.microsoft.com/office/drawing/2016/ink" xmlns:am3d="http://schemas.microsoft.com/office/drawing/2017/model3d" xmlns:o="urn:schemas-microsoft-com:office:office" xmlns:oel="http://schemas.microsoft.com/office/2019/extlst" xmlns:r="http://schemas.openxmlformats.org/officeDocument/2006/relationships" xmlns:m="http://schemas.openxmlformats.org/officeDocument/2006/math" xmlns:v="urn:schemas-microsoft-com:vml" xmlns:wp14="http://schemas.microsoft.com/office/word/2010/wordprocessingDrawing" xmlns:wp="http://schemas.openxmlformats.org/drawingml/2006/wordprocessingDrawing" xmlns:w10="urn:schemas-microsoft-com:office:word" xmlns:w="http://schemas.openxmlformats.org/wordprocessingml/2006/main" xmlns:w14="http://schemas.microsoft.com/office/word/2010/wordml" xmlns:w15="http://schemas.microsoft.com/office/word/2012/wordml" xmlns:w16cex="http://schemas.microsoft.com/office/word/2018/wordml/cex" xmlns:w16cid="http://schemas.microsoft.com/office/word/2016/wordml/cid" xmlns:w16="http://schemas.microsoft.com/office/word/2018/wordml" xmlns:w16du="http://schemas.microsoft.com/office/word/2023/wordml/word16du" xmlns:w16sdtdh="http://schemas.microsoft.com/office/word/2020/wordml/sdtdatahash" xmlns:w16sdtfl="http://schemas.microsoft.com/office/word/2024/wordml/sdtformatlock" xmlns:w16se="http://schemas.microsoft.com/office/word/2015/wordml/symex" xmlns:wpg="http://schemas.microsoft.com/office/word/2010/wordprocessingGroup" xmlns:wpi="http://schemas.microsoft.com/office/word/2010/wordprocessingInk" xmlns:wne="http://schemas.microsoft.com/office/word/2006/wordml" xmlns:wps="http://schemas.microsoft.com/office/word/2010/wordprocessingShape" mc:Ignorable="w14 w15 w16se w16cid w16 w16cex w16sdtdh w16sdtfl w16du wp14">
   <w:docParts>
     <w:docPart>
       <w:docPartPr>
@@ -12486,7 +13381,7 @@
 </file>
 
 <file path=word/glossary/fontTable.xml><?xml version="1.0" encoding="utf-8"?>
-<w:fonts xmlns:mc="http://schemas.openxmlformats.org/markup-compatibility/2006" xmlns:r="http://schemas.openxmlformats.org/officeDocument/2006/relationships" xmlns:w="http://schemas.openxmlformats.org/wordprocessingml/2006/main" xmlns:w14="http://schemas.microsoft.com/office/word/2010/wordml" xmlns:w15="http://schemas.microsoft.com/office/word/2012/wordml" xmlns:w16cex="http://schemas.microsoft.com/office/word/2018/wordml/cex" xmlns:w16cid="http://schemas.microsoft.com/office/word/2016/wordml/cid" xmlns:w16="http://schemas.microsoft.com/office/word/2018/wordml" xmlns:w16du="http://schemas.microsoft.com/office/word/2023/wordml/word16du" xmlns:w16sdtdh="http://schemas.microsoft.com/office/word/2020/wordml/sdtdatahash" xmlns:w16se="http://schemas.microsoft.com/office/word/2015/wordml/symex" mc:Ignorable="w14 w15 w16se w16cid w16 w16cex w16sdtdh w16du">
+<w:fonts xmlns:mc="http://schemas.openxmlformats.org/markup-compatibility/2006" xmlns:r="http://schemas.openxmlformats.org/officeDocument/2006/relationships" xmlns:w="http://schemas.openxmlformats.org/wordprocessingml/2006/main" xmlns:w14="http://schemas.microsoft.com/office/word/2010/wordml" xmlns:w15="http://schemas.microsoft.com/office/word/2012/wordml" xmlns:w16cex="http://schemas.microsoft.com/office/word/2018/wordml/cex" xmlns:w16cid="http://schemas.microsoft.com/office/word/2016/wordml/cid" xmlns:w16="http://schemas.microsoft.com/office/word/2018/wordml" xmlns:w16du="http://schemas.microsoft.com/office/word/2023/wordml/word16du" xmlns:w16sdtdh="http://schemas.microsoft.com/office/word/2020/wordml/sdtdatahash" xmlns:w16sdtfl="http://schemas.microsoft.com/office/word/2024/wordml/sdtformatlock" xmlns:w16se="http://schemas.microsoft.com/office/word/2015/wordml/symex" mc:Ignorable="w14 w15 w16se w16cid w16 w16cex w16sdtdh w16sdtfl w16du">
   <w:font w:name="Times New Roman">
     <w:panose1 w:val="02020603050405020304"/>
     <w:charset w:val="00"/>
@@ -12530,16 +13425,18 @@
     <w:sig w:usb0="E4002EFF" w:usb1="C000E47F" w:usb2="00000009" w:usb3="00000000" w:csb0="000001FF" w:csb1="00000000"/>
   </w:font>
   <w:font w:name="Fira Sans Medium">
+    <w:panose1 w:val="020B0603050000020004"/>
     <w:charset w:val="00"/>
     <w:family w:val="swiss"/>
     <w:pitch w:val="variable"/>
-    <w:sig w:usb0="600002FF" w:usb1="00000001" w:usb2="00000000" w:usb3="00000000" w:csb0="0000019F" w:csb1="00000000"/>
+    <w:sig w:usb0="600002FF" w:usb1="02000001" w:usb2="00000000" w:usb3="00000000" w:csb0="0000019F" w:csb1="00000000"/>
   </w:font>
   <w:font w:name="Fira Sans">
+    <w:panose1 w:val="020B0503050000020004"/>
     <w:charset w:val="00"/>
     <w:family w:val="swiss"/>
     <w:pitch w:val="variable"/>
-    <w:sig w:usb0="600002FF" w:usb1="00000001" w:usb2="00000000" w:usb3="00000000" w:csb0="0000019F" w:csb1="00000000"/>
+    <w:sig w:usb0="600002FF" w:usb1="02000001" w:usb2="00000000" w:usb3="00000000" w:csb0="0000019F" w:csb1="00000000"/>
   </w:font>
   <w:font w:name="Segoe UI Semibold">
     <w:panose1 w:val="020B0702040204020203"/>
@@ -12561,13 +13458,14 @@
     <w:charset w:val="00"/>
     <w:family w:val="script"/>
     <w:pitch w:val="variable"/>
-    <w:sig w:usb0="2000068F" w:usb1="4000000A" w:usb2="00000000" w:usb3="00000000" w:csb0="0000019F" w:csb1="00000000"/>
+    <w:sig w:usb0="80000003" w:usb1="00000000" w:usb2="00000000" w:usb3="00000000" w:csb0="00000001" w:csb1="00000000"/>
   </w:font>
   <w:font w:name="Fira Sans Light">
+    <w:panose1 w:val="020B0403050000020004"/>
     <w:charset w:val="00"/>
     <w:family w:val="swiss"/>
     <w:pitch w:val="variable"/>
-    <w:sig w:usb0="600002FF" w:usb1="00000001" w:usb2="00000000" w:usb3="00000000" w:csb0="0000019F" w:csb1="00000000"/>
+    <w:sig w:usb0="600002FF" w:usb1="02000001" w:usb2="00000000" w:usb3="00000000" w:csb0="0000019F" w:csb1="00000000"/>
   </w:font>
   <w:font w:name="Aptos">
     <w:charset w:val="00"/>
@@ -12585,7 +13483,7 @@
 </file>
 
 <file path=word/glossary/settings.xml><?xml version="1.0" encoding="utf-8"?>
-<w:settings xmlns:mc="http://schemas.openxmlformats.org/markup-compatibility/2006" xmlns:o="urn:schemas-microsoft-com:office:office" xmlns:r="http://schemas.openxmlformats.org/officeDocument/2006/relationships" xmlns:m="http://schemas.openxmlformats.org/officeDocument/2006/math" xmlns:v="urn:schemas-microsoft-com:vml" xmlns:w10="urn:schemas-microsoft-com:office:word" xmlns:w="http://schemas.openxmlformats.org/wordprocessingml/2006/main" xmlns:w14="http://schemas.microsoft.com/office/word/2010/wordml" xmlns:w15="http://schemas.microsoft.com/office/word/2012/wordml" xmlns:w16cex="http://schemas.microsoft.com/office/word/2018/wordml/cex" xmlns:w16cid="http://schemas.microsoft.com/office/word/2016/wordml/cid" xmlns:w16="http://schemas.microsoft.com/office/word/2018/wordml" xmlns:w16du="http://schemas.microsoft.com/office/word/2023/wordml/word16du" xmlns:w16sdtdh="http://schemas.microsoft.com/office/word/2020/wordml/sdtdatahash" xmlns:w16se="http://schemas.microsoft.com/office/word/2015/wordml/symex" xmlns:sl="http://schemas.openxmlformats.org/schemaLibrary/2006/main" mc:Ignorable="w14 w15 w16se w16cid w16 w16cex w16sdtdh w16du">
+<w:settings xmlns:mc="http://schemas.openxmlformats.org/markup-compatibility/2006" xmlns:o="urn:schemas-microsoft-com:office:office" xmlns:r="http://schemas.openxmlformats.org/officeDocument/2006/relationships" xmlns:m="http://schemas.openxmlformats.org/officeDocument/2006/math" xmlns:v="urn:schemas-microsoft-com:vml" xmlns:w10="urn:schemas-microsoft-com:office:word" xmlns:w="http://schemas.openxmlformats.org/wordprocessingml/2006/main" xmlns:w14="http://schemas.microsoft.com/office/word/2010/wordml" xmlns:w15="http://schemas.microsoft.com/office/word/2012/wordml" xmlns:w16cex="http://schemas.microsoft.com/office/word/2018/wordml/cex" xmlns:w16cid="http://schemas.microsoft.com/office/word/2016/wordml/cid" xmlns:w16="http://schemas.microsoft.com/office/word/2018/wordml" xmlns:w16du="http://schemas.microsoft.com/office/word/2023/wordml/word16du" xmlns:w16sdtdh="http://schemas.microsoft.com/office/word/2020/wordml/sdtdatahash" xmlns:w16sdtfl="http://schemas.microsoft.com/office/word/2024/wordml/sdtformatlock" xmlns:w16se="http://schemas.microsoft.com/office/word/2015/wordml/symex" xmlns:sl="http://schemas.openxmlformats.org/schemaLibrary/2006/main" mc:Ignorable="w14 w15 w16se w16cid w16 w16cex w16sdtdh w16sdtfl w16du">
   <w:view w:val="normal"/>
   <w:defaultTabStop w:val="720"/>
   <w:characterSpacingControl w:val="doNotCompress"/>
@@ -12600,14 +13498,18 @@
   </w:compat>
   <w:rsids>
     <w:rsidRoot w:val="00663A15"/>
+    <w:rsid w:val="001A75DA"/>
     <w:rsid w:val="00242EAB"/>
     <w:rsid w:val="002F7464"/>
     <w:rsid w:val="00471D6E"/>
     <w:rsid w:val="00500150"/>
+    <w:rsid w:val="00542CCE"/>
     <w:rsid w:val="005F778C"/>
     <w:rsid w:val="00663A15"/>
+    <w:rsid w:val="00A8228B"/>
     <w:rsid w:val="00B15E98"/>
     <w:rsid w:val="00E54D9E"/>
+    <w:rsid w:val="00F014F9"/>
   </w:rsids>
   <m:mathPr>
     <m:mathFont m:val="Cambria Math"/>
@@ -12622,16 +13524,16 @@
     <m:intLim m:val="subSup"/>
     <m:naryLim m:val="undOvr"/>
   </m:mathPr>
-  <w:themeFontLang w:val="en-DE"/>
+  <w:themeFontLang w:val="en-GB"/>
   <w:clrSchemeMapping w:bg1="light1" w:t1="dark1" w:bg2="light2" w:t2="dark2" w:accent1="accent1" w:accent2="accent2" w:accent3="accent3" w:accent4="accent4" w:accent5="accent5" w:accent6="accent6" w:hyperlink="hyperlink" w:followedHyperlink="followedHyperlink"/>
-  <w:decimalSymbol w:val=","/>
-  <w:listSeparator w:val=","/>
+  <w:decimalSymbol w:val="."/>
+  <w:listSeparator w:val=";"/>
   <w15:chartTrackingRefBased/>
 </w:settings>
 </file>
 
 <file path=word/glossary/styles.xml><?xml version="1.0" encoding="utf-8"?>
-<w:styles xmlns:mc="http://schemas.openxmlformats.org/markup-compatibility/2006" xmlns:r="http://schemas.openxmlformats.org/officeDocument/2006/relationships" xmlns:w="http://schemas.openxmlformats.org/wordprocessingml/2006/main" xmlns:w14="http://schemas.microsoft.com/office/word/2010/wordml" xmlns:w15="http://schemas.microsoft.com/office/word/2012/wordml" xmlns:w16cex="http://schemas.microsoft.com/office/word/2018/wordml/cex" xmlns:w16cid="http://schemas.microsoft.com/office/word/2016/wordml/cid" xmlns:w16="http://schemas.microsoft.com/office/word/2018/wordml" xmlns:w16du="http://schemas.microsoft.com/office/word/2023/wordml/word16du" xmlns:w16sdtdh="http://schemas.microsoft.com/office/word/2020/wordml/sdtdatahash" xmlns:w16se="http://schemas.microsoft.com/office/word/2015/wordml/symex" mc:Ignorable="w14 w15 w16se w16cid w16 w16cex w16sdtdh w16du">
+<w:styles xmlns:mc="http://schemas.openxmlformats.org/markup-compatibility/2006" xmlns:r="http://schemas.openxmlformats.org/officeDocument/2006/relationships" xmlns:w="http://schemas.openxmlformats.org/wordprocessingml/2006/main" xmlns:w14="http://schemas.microsoft.com/office/word/2010/wordml" xmlns:w15="http://schemas.microsoft.com/office/word/2012/wordml" xmlns:w16cex="http://schemas.microsoft.com/office/word/2018/wordml/cex" xmlns:w16cid="http://schemas.microsoft.com/office/word/2016/wordml/cid" xmlns:w16="http://schemas.microsoft.com/office/word/2018/wordml" xmlns:w16du="http://schemas.microsoft.com/office/word/2023/wordml/word16du" xmlns:w16sdtdh="http://schemas.microsoft.com/office/word/2020/wordml/sdtdatahash" xmlns:w16sdtfl="http://schemas.microsoft.com/office/word/2024/wordml/sdtformatlock" xmlns:w16se="http://schemas.microsoft.com/office/word/2015/wordml/symex" mc:Ignorable="w14 w15 w16se w16cid w16 w16cex w16sdtdh w16sdtfl w16du">
   <w:docDefaults>
     <w:rPrDefault>
       <w:rPr>
@@ -12639,7 +13541,7 @@
         <w:kern w:val="2"/>
         <w:sz w:val="24"/>
         <w:szCs w:val="24"/>
-        <w:lang w:val="en-DE" w:eastAsia="en-DE" w:bidi="ar-SA"/>
+        <w:lang w:val="en-GB" w:eastAsia="en-GB" w:bidi="ar-SA"/>
         <w14:ligatures w14:val="standardContextual"/>
       </w:rPr>
     </w:rPrDefault>
@@ -13074,7 +13976,7 @@
 </file>
 
 <file path=word/glossary/webSettings.xml><?xml version="1.0" encoding="utf-8"?>
-<w:webSettings xmlns:mc="http://schemas.openxmlformats.org/markup-compatibility/2006" xmlns:r="http://schemas.openxmlformats.org/officeDocument/2006/relationships" xmlns:w="http://schemas.openxmlformats.org/wordprocessingml/2006/main" xmlns:w14="http://schemas.microsoft.com/office/word/2010/wordml" xmlns:w15="http://schemas.microsoft.com/office/word/2012/wordml" xmlns:w16cex="http://schemas.microsoft.com/office/word/2018/wordml/cex" xmlns:w16cid="http://schemas.microsoft.com/office/word/2016/wordml/cid" xmlns:w16="http://schemas.microsoft.com/office/word/2018/wordml" xmlns:w16du="http://schemas.microsoft.com/office/word/2023/wordml/word16du" xmlns:w16sdtdh="http://schemas.microsoft.com/office/word/2020/wordml/sdtdatahash" xmlns:w16se="http://schemas.microsoft.com/office/word/2015/wordml/symex" mc:Ignorable="w14 w15 w16se w16cid w16 w16cex w16sdtdh w16du">
+<w:webSettings xmlns:mc="http://schemas.openxmlformats.org/markup-compatibility/2006" xmlns:r="http://schemas.openxmlformats.org/officeDocument/2006/relationships" xmlns:w="http://schemas.openxmlformats.org/wordprocessingml/2006/main" xmlns:w14="http://schemas.microsoft.com/office/word/2010/wordml" xmlns:w15="http://schemas.microsoft.com/office/word/2012/wordml" xmlns:w16cex="http://schemas.microsoft.com/office/word/2018/wordml/cex" xmlns:w16cid="http://schemas.microsoft.com/office/word/2016/wordml/cid" xmlns:w16="http://schemas.microsoft.com/office/word/2018/wordml" xmlns:w16du="http://schemas.microsoft.com/office/word/2023/wordml/word16du" xmlns:w16sdtdh="http://schemas.microsoft.com/office/word/2020/wordml/sdtdatahash" xmlns:w16sdtfl="http://schemas.microsoft.com/office/word/2024/wordml/sdtformatlock" xmlns:w16se="http://schemas.microsoft.com/office/word/2015/wordml/symex" mc:Ignorable="w14 w15 w16se w16cid w16 w16cex w16sdtdh w16sdtfl w16du">
   <w:optimizeForBrowser/>
   <w:allowPNG/>
 </w:webSettings>

</xml_diff>